<commit_message>
Adding Minset and Attitude file
</commit_message>
<xml_diff>
--- a/Mindset and Attitude.docx
+++ b/Mindset and Attitude.docx
@@ -5244,6 +5244,1772 @@
         <w:t>]</w:t>
       </w:r>
     </w:p>
+    <w:p/>
+    <w:p/>
+    <w:p>
+      <w:hyperlink r:id="rId18" w:history="1">
+        <w:r>
+          <w:rPr>
+            <w:rStyle w:val="Hyperlink"/>
+          </w:rPr>
+          <w:t>http://tiger.in.alcatel-lucent.com:8090/display/Conv/Web+UI+Competency</w:t>
+        </w:r>
+      </w:hyperlink>
+    </w:p>
+    <w:p/>
+    <w:p>
+      <w:pPr>
+        <w:spacing w:before="450"/>
+        <w:outlineLvl w:val="2"/>
+        <w:rPr>
+          <w:rFonts w:ascii="Arial" w:hAnsi="Arial" w:cs="Arial"/>
+          <w:color w:val="333333"/>
+          <w:sz w:val="30"/>
+          <w:szCs w:val="30"/>
+        </w:rPr>
+      </w:pPr>
+      <w:r>
+        <w:rPr>
+          <w:rFonts w:ascii="Arial" w:hAnsi="Arial" w:cs="Arial"/>
+          <w:color w:val="333333"/>
+          <w:sz w:val="30"/>
+          <w:szCs w:val="30"/>
+        </w:rPr>
+        <w:t>Proficiency level transitions</w:t>
+      </w:r>
+    </w:p>
+    <w:tbl>
+      <w:tblPr>
+        <w:tblW w:w="0" w:type="auto"/>
+        <w:tblCellMar>
+          <w:top w:w="15" w:type="dxa"/>
+          <w:left w:w="15" w:type="dxa"/>
+          <w:bottom w:w="15" w:type="dxa"/>
+          <w:right w:w="15" w:type="dxa"/>
+        </w:tblCellMar>
+        <w:tblLook w:val="04A0" w:firstRow="1" w:lastRow="0" w:firstColumn="1" w:lastColumn="0" w:noHBand="0" w:noVBand="1"/>
+      </w:tblPr>
+      <w:tblGrid>
+        <w:gridCol w:w="1653"/>
+        <w:gridCol w:w="5351"/>
+        <w:gridCol w:w="1152"/>
+        <w:gridCol w:w="1188"/>
+      </w:tblGrid>
+      <w:tr>
+        <w:trPr>
+          <w:tblHeader/>
+        </w:trPr>
+        <w:tc>
+          <w:tcPr>
+            <w:tcW w:w="0" w:type="auto"/>
+            <w:tcBorders>
+              <w:top w:val="single" w:sz="6" w:space="0" w:color="DDDDDD"/>
+              <w:left w:val="single" w:sz="6" w:space="0" w:color="DDDDDD"/>
+              <w:bottom w:val="single" w:sz="6" w:space="0" w:color="DDDDDD"/>
+              <w:right w:val="single" w:sz="6" w:space="0" w:color="DDDDDD"/>
+            </w:tcBorders>
+            <w:tcMar>
+              <w:top w:w="105" w:type="dxa"/>
+              <w:left w:w="150" w:type="dxa"/>
+              <w:bottom w:w="105" w:type="dxa"/>
+              <w:right w:w="150" w:type="dxa"/>
+            </w:tcMar>
+            <w:hideMark/>
+          </w:tcPr>
+          <w:p>
+            <w:pPr>
+              <w:spacing w:before="150"/>
+              <w:rPr>
+                <w:rFonts w:ascii="Arial" w:hAnsi="Arial" w:cs="Arial"/>
+                <w:b/>
+                <w:bCs/>
+                <w:color w:val="333333"/>
+                <w:sz w:val="21"/>
+                <w:szCs w:val="21"/>
+              </w:rPr>
+            </w:pPr>
+            <w:r>
+              <w:rPr>
+                <w:rFonts w:ascii="Arial" w:hAnsi="Arial" w:cs="Arial"/>
+                <w:b/>
+                <w:bCs/>
+                <w:color w:val="333333"/>
+                <w:sz w:val="21"/>
+                <w:szCs w:val="21"/>
+              </w:rPr>
+              <w:t>Transition</w:t>
+            </w:r>
+          </w:p>
+        </w:tc>
+        <w:tc>
+          <w:tcPr>
+            <w:tcW w:w="0" w:type="auto"/>
+            <w:tcBorders>
+              <w:top w:val="single" w:sz="6" w:space="0" w:color="DDDDDD"/>
+              <w:left w:val="single" w:sz="6" w:space="0" w:color="DDDDDD"/>
+              <w:bottom w:val="single" w:sz="6" w:space="0" w:color="DDDDDD"/>
+              <w:right w:val="single" w:sz="6" w:space="0" w:color="DDDDDD"/>
+            </w:tcBorders>
+            <w:tcMar>
+              <w:top w:w="105" w:type="dxa"/>
+              <w:left w:w="150" w:type="dxa"/>
+              <w:bottom w:w="105" w:type="dxa"/>
+              <w:right w:w="150" w:type="dxa"/>
+            </w:tcMar>
+            <w:hideMark/>
+          </w:tcPr>
+          <w:p>
+            <w:pPr>
+              <w:spacing w:before="150"/>
+              <w:rPr>
+                <w:rFonts w:ascii="Arial" w:hAnsi="Arial" w:cs="Arial"/>
+                <w:b/>
+                <w:bCs/>
+                <w:color w:val="333333"/>
+                <w:sz w:val="21"/>
+                <w:szCs w:val="21"/>
+              </w:rPr>
+            </w:pPr>
+            <w:r>
+              <w:rPr>
+                <w:rFonts w:ascii="Arial" w:hAnsi="Arial" w:cs="Arial"/>
+                <w:b/>
+                <w:bCs/>
+                <w:color w:val="333333"/>
+                <w:sz w:val="21"/>
+                <w:szCs w:val="21"/>
+              </w:rPr>
+              <w:t>Mandatory to complete</w:t>
+            </w:r>
+          </w:p>
+        </w:tc>
+        <w:tc>
+          <w:tcPr>
+            <w:tcW w:w="0" w:type="auto"/>
+            <w:tcBorders>
+              <w:top w:val="single" w:sz="6" w:space="0" w:color="DDDDDD"/>
+              <w:left w:val="single" w:sz="6" w:space="0" w:color="DDDDDD"/>
+              <w:bottom w:val="single" w:sz="6" w:space="0" w:color="DDDDDD"/>
+              <w:right w:val="single" w:sz="6" w:space="0" w:color="DDDDDD"/>
+            </w:tcBorders>
+            <w:tcMar>
+              <w:top w:w="105" w:type="dxa"/>
+              <w:left w:w="150" w:type="dxa"/>
+              <w:bottom w:w="105" w:type="dxa"/>
+              <w:right w:w="150" w:type="dxa"/>
+            </w:tcMar>
+            <w:hideMark/>
+          </w:tcPr>
+          <w:p>
+            <w:pPr>
+              <w:spacing w:before="150"/>
+              <w:rPr>
+                <w:rFonts w:ascii="Arial" w:hAnsi="Arial" w:cs="Arial"/>
+                <w:b/>
+                <w:bCs/>
+                <w:color w:val="333333"/>
+                <w:sz w:val="21"/>
+                <w:szCs w:val="21"/>
+              </w:rPr>
+            </w:pPr>
+            <w:r>
+              <w:rPr>
+                <w:rFonts w:ascii="Arial" w:hAnsi="Arial" w:cs="Arial"/>
+                <w:b/>
+                <w:bCs/>
+                <w:color w:val="333333"/>
+                <w:sz w:val="21"/>
+                <w:szCs w:val="21"/>
+              </w:rPr>
+              <w:t>Optional</w:t>
+            </w:r>
+          </w:p>
+        </w:tc>
+        <w:tc>
+          <w:tcPr>
+            <w:tcW w:w="0" w:type="auto"/>
+            <w:tcBorders>
+              <w:top w:val="single" w:sz="6" w:space="0" w:color="DDDDDD"/>
+              <w:left w:val="single" w:sz="6" w:space="0" w:color="DDDDDD"/>
+              <w:bottom w:val="single" w:sz="6" w:space="0" w:color="DDDDDD"/>
+              <w:right w:val="single" w:sz="6" w:space="0" w:color="DDDDDD"/>
+            </w:tcBorders>
+            <w:tcMar>
+              <w:top w:w="105" w:type="dxa"/>
+              <w:left w:w="150" w:type="dxa"/>
+              <w:bottom w:w="105" w:type="dxa"/>
+              <w:right w:w="150" w:type="dxa"/>
+            </w:tcMar>
+            <w:hideMark/>
+          </w:tcPr>
+          <w:p>
+            <w:pPr>
+              <w:spacing w:before="150"/>
+              <w:rPr>
+                <w:rFonts w:ascii="Arial" w:hAnsi="Arial" w:cs="Arial"/>
+                <w:b/>
+                <w:bCs/>
+                <w:color w:val="333333"/>
+                <w:sz w:val="21"/>
+                <w:szCs w:val="21"/>
+              </w:rPr>
+            </w:pPr>
+            <w:r>
+              <w:rPr>
+                <w:rFonts w:ascii="Arial" w:hAnsi="Arial" w:cs="Arial"/>
+                <w:b/>
+                <w:bCs/>
+                <w:color w:val="333333"/>
+                <w:sz w:val="21"/>
+                <w:szCs w:val="21"/>
+              </w:rPr>
+              <w:t>Remarks</w:t>
+            </w:r>
+          </w:p>
+        </w:tc>
+      </w:tr>
+      <w:tr>
+        <w:tc>
+          <w:tcPr>
+            <w:tcW w:w="0" w:type="auto"/>
+            <w:tcBorders>
+              <w:top w:val="single" w:sz="6" w:space="0" w:color="DDDDDD"/>
+              <w:left w:val="single" w:sz="6" w:space="0" w:color="DDDDDD"/>
+              <w:bottom w:val="single" w:sz="6" w:space="0" w:color="DDDDDD"/>
+              <w:right w:val="single" w:sz="6" w:space="0" w:color="DDDDDD"/>
+            </w:tcBorders>
+            <w:tcMar>
+              <w:top w:w="105" w:type="dxa"/>
+              <w:left w:w="150" w:type="dxa"/>
+              <w:bottom w:w="105" w:type="dxa"/>
+              <w:right w:w="150" w:type="dxa"/>
+            </w:tcMar>
+            <w:hideMark/>
+          </w:tcPr>
+          <w:p>
+            <w:pPr>
+              <w:spacing w:before="150"/>
+              <w:rPr>
+                <w:rFonts w:ascii="Arial" w:hAnsi="Arial" w:cs="Arial"/>
+                <w:color w:val="333333"/>
+                <w:sz w:val="21"/>
+                <w:szCs w:val="21"/>
+              </w:rPr>
+            </w:pPr>
+            <w:r>
+              <w:rPr>
+                <w:rFonts w:ascii="Arial" w:hAnsi="Arial" w:cs="Arial"/>
+                <w:color w:val="333333"/>
+                <w:sz w:val="21"/>
+                <w:szCs w:val="21"/>
+              </w:rPr>
+              <w:t>Level 3 to Level 4</w:t>
+            </w:r>
+          </w:p>
+        </w:tc>
+        <w:tc>
+          <w:tcPr>
+            <w:tcW w:w="0" w:type="auto"/>
+            <w:tcBorders>
+              <w:top w:val="single" w:sz="6" w:space="0" w:color="DDDDDD"/>
+              <w:left w:val="single" w:sz="6" w:space="0" w:color="DDDDDD"/>
+              <w:bottom w:val="single" w:sz="6" w:space="0" w:color="DDDDDD"/>
+              <w:right w:val="single" w:sz="6" w:space="0" w:color="DDDDDD"/>
+            </w:tcBorders>
+            <w:tcMar>
+              <w:top w:w="105" w:type="dxa"/>
+              <w:left w:w="150" w:type="dxa"/>
+              <w:bottom w:w="105" w:type="dxa"/>
+              <w:right w:w="150" w:type="dxa"/>
+            </w:tcMar>
+            <w:hideMark/>
+          </w:tcPr>
+          <w:p>
+            <w:pPr>
+              <w:pStyle w:val="NormalWeb"/>
+              <w:rPr>
+                <w:rFonts w:ascii="Arial" w:hAnsi="Arial" w:cs="Arial"/>
+                <w:color w:val="333333"/>
+                <w:sz w:val="21"/>
+                <w:szCs w:val="21"/>
+              </w:rPr>
+            </w:pPr>
+            <w:r>
+              <w:rPr>
+                <w:rFonts w:ascii="Arial" w:hAnsi="Arial" w:cs="Arial"/>
+                <w:color w:val="333333"/>
+                <w:sz w:val="21"/>
+                <w:szCs w:val="21"/>
+              </w:rPr>
+              <w:t>Architecture Styles training</w:t>
+            </w:r>
+          </w:p>
+          <w:p>
+            <w:pPr>
+              <w:pStyle w:val="NormalWeb"/>
+              <w:rPr>
+                <w:rFonts w:ascii="Arial" w:hAnsi="Arial" w:cs="Arial"/>
+                <w:color w:val="333333"/>
+                <w:sz w:val="21"/>
+                <w:szCs w:val="21"/>
+              </w:rPr>
+            </w:pPr>
+            <w:r>
+              <w:rPr>
+                <w:rFonts w:ascii="Arial" w:hAnsi="Arial" w:cs="Arial"/>
+                <w:color w:val="333333"/>
+                <w:sz w:val="21"/>
+                <w:szCs w:val="21"/>
+              </w:rPr>
+              <w:t>Design guidelines training</w:t>
+            </w:r>
+          </w:p>
+        </w:tc>
+        <w:tc>
+          <w:tcPr>
+            <w:tcW w:w="0" w:type="auto"/>
+            <w:tcBorders>
+              <w:top w:val="single" w:sz="6" w:space="0" w:color="DDDDDD"/>
+              <w:left w:val="single" w:sz="6" w:space="0" w:color="DDDDDD"/>
+              <w:bottom w:val="single" w:sz="6" w:space="0" w:color="DDDDDD"/>
+              <w:right w:val="single" w:sz="6" w:space="0" w:color="DDDDDD"/>
+            </w:tcBorders>
+            <w:tcMar>
+              <w:top w:w="105" w:type="dxa"/>
+              <w:left w:w="150" w:type="dxa"/>
+              <w:bottom w:w="105" w:type="dxa"/>
+              <w:right w:w="150" w:type="dxa"/>
+            </w:tcMar>
+            <w:hideMark/>
+          </w:tcPr>
+          <w:p>
+            <w:pPr>
+              <w:rPr>
+                <w:rFonts w:ascii="Arial" w:hAnsi="Arial" w:cs="Arial"/>
+                <w:color w:val="333333"/>
+                <w:sz w:val="21"/>
+                <w:szCs w:val="21"/>
+              </w:rPr>
+            </w:pPr>
+            <w:r>
+              <w:rPr>
+                <w:rFonts w:ascii="Arial" w:hAnsi="Arial" w:cs="Arial"/>
+                <w:color w:val="333333"/>
+                <w:sz w:val="21"/>
+                <w:szCs w:val="21"/>
+              </w:rPr>
+              <w:t> </w:t>
+            </w:r>
+          </w:p>
+        </w:tc>
+        <w:tc>
+          <w:tcPr>
+            <w:tcW w:w="0" w:type="auto"/>
+            <w:tcBorders>
+              <w:top w:val="single" w:sz="6" w:space="0" w:color="DDDDDD"/>
+              <w:left w:val="single" w:sz="6" w:space="0" w:color="DDDDDD"/>
+              <w:bottom w:val="single" w:sz="6" w:space="0" w:color="DDDDDD"/>
+              <w:right w:val="single" w:sz="6" w:space="0" w:color="DDDDDD"/>
+            </w:tcBorders>
+            <w:tcMar>
+              <w:top w:w="105" w:type="dxa"/>
+              <w:left w:w="150" w:type="dxa"/>
+              <w:bottom w:w="105" w:type="dxa"/>
+              <w:right w:w="150" w:type="dxa"/>
+            </w:tcMar>
+            <w:hideMark/>
+          </w:tcPr>
+          <w:p>
+            <w:pPr>
+              <w:rPr>
+                <w:rFonts w:ascii="Arial" w:hAnsi="Arial" w:cs="Arial"/>
+                <w:color w:val="333333"/>
+                <w:sz w:val="21"/>
+                <w:szCs w:val="21"/>
+              </w:rPr>
+            </w:pPr>
+            <w:r>
+              <w:rPr>
+                <w:rFonts w:ascii="Arial" w:hAnsi="Arial" w:cs="Arial"/>
+                <w:color w:val="333333"/>
+                <w:sz w:val="21"/>
+                <w:szCs w:val="21"/>
+              </w:rPr>
+              <w:t> </w:t>
+            </w:r>
+          </w:p>
+        </w:tc>
+      </w:tr>
+      <w:tr>
+        <w:tc>
+          <w:tcPr>
+            <w:tcW w:w="0" w:type="auto"/>
+            <w:tcBorders>
+              <w:top w:val="single" w:sz="6" w:space="0" w:color="DDDDDD"/>
+              <w:left w:val="single" w:sz="6" w:space="0" w:color="DDDDDD"/>
+              <w:bottom w:val="single" w:sz="6" w:space="0" w:color="DDDDDD"/>
+              <w:right w:val="single" w:sz="6" w:space="0" w:color="DDDDDD"/>
+            </w:tcBorders>
+            <w:tcMar>
+              <w:top w:w="105" w:type="dxa"/>
+              <w:left w:w="150" w:type="dxa"/>
+              <w:bottom w:w="105" w:type="dxa"/>
+              <w:right w:w="150" w:type="dxa"/>
+            </w:tcMar>
+            <w:hideMark/>
+          </w:tcPr>
+          <w:p>
+            <w:pPr>
+              <w:rPr>
+                <w:rFonts w:ascii="Arial" w:hAnsi="Arial" w:cs="Arial"/>
+                <w:color w:val="333333"/>
+                <w:sz w:val="21"/>
+                <w:szCs w:val="21"/>
+              </w:rPr>
+            </w:pPr>
+            <w:r>
+              <w:rPr>
+                <w:rFonts w:ascii="Arial" w:hAnsi="Arial" w:cs="Arial"/>
+                <w:color w:val="333333"/>
+                <w:sz w:val="21"/>
+                <w:szCs w:val="21"/>
+              </w:rPr>
+              <w:t>Level 1 to Level 2</w:t>
+            </w:r>
+          </w:p>
+        </w:tc>
+        <w:tc>
+          <w:tcPr>
+            <w:tcW w:w="0" w:type="auto"/>
+            <w:tcBorders>
+              <w:top w:val="single" w:sz="6" w:space="0" w:color="DDDDDD"/>
+              <w:left w:val="single" w:sz="6" w:space="0" w:color="DDDDDD"/>
+              <w:bottom w:val="single" w:sz="6" w:space="0" w:color="DDDDDD"/>
+              <w:right w:val="single" w:sz="6" w:space="0" w:color="DDDDDD"/>
+            </w:tcBorders>
+            <w:tcMar>
+              <w:top w:w="105" w:type="dxa"/>
+              <w:left w:w="150" w:type="dxa"/>
+              <w:bottom w:w="105" w:type="dxa"/>
+              <w:right w:w="150" w:type="dxa"/>
+            </w:tcMar>
+            <w:hideMark/>
+          </w:tcPr>
+          <w:p>
+            <w:pPr>
+              <w:pStyle w:val="NormalWeb"/>
+              <w:rPr>
+                <w:rFonts w:ascii="Arial" w:hAnsi="Arial" w:cs="Arial"/>
+                <w:color w:val="333333"/>
+                <w:sz w:val="21"/>
+                <w:szCs w:val="21"/>
+              </w:rPr>
+            </w:pPr>
+            <w:r>
+              <w:rPr>
+                <w:rFonts w:ascii="Arial" w:hAnsi="Arial" w:cs="Arial"/>
+                <w:color w:val="333333"/>
+                <w:sz w:val="21"/>
+                <w:szCs w:val="21"/>
+              </w:rPr>
+              <w:t>Class Room Training on web frameworks</w:t>
+            </w:r>
+          </w:p>
+          <w:p>
+            <w:pPr>
+              <w:numPr>
+                <w:ilvl w:val="0"/>
+                <w:numId w:val="6"/>
+              </w:numPr>
+              <w:spacing w:before="100" w:beforeAutospacing="1" w:after="100" w:afterAutospacing="1" w:line="240" w:lineRule="auto"/>
+              <w:ind w:left="0"/>
+              <w:rPr>
+                <w:rFonts w:ascii="Arial" w:hAnsi="Arial" w:cs="Arial"/>
+                <w:color w:val="333333"/>
+                <w:sz w:val="21"/>
+                <w:szCs w:val="21"/>
+              </w:rPr>
+            </w:pPr>
+            <w:r>
+              <w:rPr>
+                <w:rFonts w:ascii="Arial" w:hAnsi="Arial" w:cs="Arial"/>
+                <w:color w:val="333333"/>
+                <w:sz w:val="21"/>
+                <w:szCs w:val="21"/>
+              </w:rPr>
+              <w:t>HTML/CSS</w:t>
+            </w:r>
+            <w:r>
+              <w:rPr>
+                <w:rFonts w:ascii="Arial" w:hAnsi="Arial" w:cs="Arial"/>
+                <w:color w:val="333333"/>
+                <w:sz w:val="21"/>
+                <w:szCs w:val="21"/>
+              </w:rPr>
+              <w:br/>
+              <w:t>* </w:t>
+            </w:r>
+            <w:hyperlink r:id="rId19" w:history="1">
+              <w:r>
+                <w:rPr>
+                  <w:rStyle w:val="Hyperlink"/>
+                  <w:rFonts w:ascii="Arial" w:hAnsi="Arial" w:cs="Arial"/>
+                  <w:sz w:val="21"/>
+                  <w:szCs w:val="21"/>
+                </w:rPr>
+                <w:t xml:space="preserve">Safari: HTML &amp; CSS: Design and Build Websites by Jon </w:t>
+              </w:r>
+              <w:proofErr w:type="spellStart"/>
+              <w:r>
+                <w:rPr>
+                  <w:rStyle w:val="Hyperlink"/>
+                  <w:rFonts w:ascii="Arial" w:hAnsi="Arial" w:cs="Arial"/>
+                  <w:sz w:val="21"/>
+                  <w:szCs w:val="21"/>
+                </w:rPr>
+                <w:t>Duckett</w:t>
+              </w:r>
+              <w:proofErr w:type="spellEnd"/>
+              <w:r>
+                <w:rPr>
+                  <w:rFonts w:ascii="Arial" w:hAnsi="Arial" w:cs="Arial"/>
+                  <w:color w:val="3B73AF"/>
+                  <w:sz w:val="21"/>
+                  <w:szCs w:val="21"/>
+                </w:rPr>
+                <w:br/>
+              </w:r>
+            </w:hyperlink>
+            <w:r>
+              <w:rPr>
+                <w:rFonts w:ascii="Arial" w:hAnsi="Arial" w:cs="Arial"/>
+                <w:color w:val="333333"/>
+                <w:sz w:val="21"/>
+                <w:szCs w:val="21"/>
+              </w:rPr>
+              <w:t>* </w:t>
+            </w:r>
+            <w:hyperlink r:id="rId20" w:history="1">
+              <w:r>
+                <w:rPr>
+                  <w:rStyle w:val="Hyperlink"/>
+                  <w:rFonts w:ascii="Arial" w:hAnsi="Arial" w:cs="Arial"/>
+                  <w:sz w:val="21"/>
+                  <w:szCs w:val="21"/>
+                </w:rPr>
+                <w:t>Code Academy: HTML &amp; CSS (hands-on)</w:t>
+              </w:r>
+            </w:hyperlink>
+            <w:r>
+              <w:rPr>
+                <w:rFonts w:ascii="Arial" w:hAnsi="Arial" w:cs="Arial"/>
+                <w:color w:val="333333"/>
+                <w:sz w:val="21"/>
+                <w:szCs w:val="21"/>
+              </w:rPr>
+              <w:br/>
+              <w:t>* </w:t>
+            </w:r>
+            <w:hyperlink r:id="rId21" w:history="1">
+              <w:r>
+                <w:rPr>
+                  <w:rStyle w:val="Hyperlink"/>
+                  <w:rFonts w:ascii="Arial" w:hAnsi="Arial" w:cs="Arial"/>
+                  <w:sz w:val="21"/>
+                  <w:szCs w:val="21"/>
+                </w:rPr>
+                <w:t>Learn CSS Layout</w:t>
+              </w:r>
+            </w:hyperlink>
+            <w:r>
+              <w:rPr>
+                <w:rFonts w:ascii="Arial" w:hAnsi="Arial" w:cs="Arial"/>
+                <w:color w:val="333333"/>
+                <w:sz w:val="21"/>
+                <w:szCs w:val="21"/>
+              </w:rPr>
+              <w:br/>
+            </w:r>
+            <w:r>
+              <w:rPr>
+                <w:rFonts w:ascii="Arial" w:hAnsi="Arial" w:cs="Arial"/>
+                <w:color w:val="333333"/>
+                <w:sz w:val="21"/>
+                <w:szCs w:val="21"/>
+              </w:rPr>
+              <w:lastRenderedPageBreak/>
+              <w:t>* </w:t>
+            </w:r>
+            <w:hyperlink r:id="rId22" w:history="1">
+              <w:proofErr w:type="gramStart"/>
+              <w:r>
+                <w:rPr>
+                  <w:rStyle w:val="Hyperlink"/>
+                  <w:rFonts w:ascii="Arial" w:hAnsi="Arial" w:cs="Arial"/>
+                  <w:sz w:val="21"/>
+                  <w:szCs w:val="21"/>
+                </w:rPr>
+                <w:t>What</w:t>
+              </w:r>
+              <w:proofErr w:type="gramEnd"/>
+              <w:r>
+                <w:rPr>
+                  <w:rStyle w:val="Hyperlink"/>
+                  <w:rFonts w:ascii="Arial" w:hAnsi="Arial" w:cs="Arial"/>
+                  <w:sz w:val="21"/>
+                  <w:szCs w:val="21"/>
+                </w:rPr>
+                <w:t xml:space="preserve"> is flexbox?</w:t>
+              </w:r>
+            </w:hyperlink>
+            <w:r>
+              <w:rPr>
+                <w:rFonts w:ascii="Arial" w:hAnsi="Arial" w:cs="Arial"/>
+                <w:color w:val="333333"/>
+                <w:sz w:val="21"/>
+                <w:szCs w:val="21"/>
+              </w:rPr>
+              <w:t> </w:t>
+            </w:r>
+            <w:r>
+              <w:rPr>
+                <w:rFonts w:ascii="Arial" w:hAnsi="Arial" w:cs="Arial"/>
+                <w:color w:val="333333"/>
+                <w:sz w:val="21"/>
+                <w:szCs w:val="21"/>
+              </w:rPr>
+              <w:br/>
+              <w:t>* </w:t>
+            </w:r>
+            <w:hyperlink r:id="rId23" w:history="1">
+              <w:r>
+                <w:rPr>
+                  <w:rStyle w:val="Hyperlink"/>
+                  <w:rFonts w:ascii="Arial" w:hAnsi="Arial" w:cs="Arial"/>
+                  <w:sz w:val="21"/>
+                  <w:szCs w:val="21"/>
+                </w:rPr>
+                <w:t>A complete guide to Flexbox</w:t>
+              </w:r>
+            </w:hyperlink>
+            <w:r>
+              <w:rPr>
+                <w:rFonts w:ascii="Arial" w:hAnsi="Arial" w:cs="Arial"/>
+                <w:color w:val="333333"/>
+                <w:sz w:val="21"/>
+                <w:szCs w:val="21"/>
+              </w:rPr>
+              <w:t> </w:t>
+            </w:r>
+          </w:p>
+          <w:p>
+            <w:pPr>
+              <w:numPr>
+                <w:ilvl w:val="0"/>
+                <w:numId w:val="6"/>
+              </w:numPr>
+              <w:spacing w:before="100" w:beforeAutospacing="1" w:after="100" w:afterAutospacing="1" w:line="240" w:lineRule="auto"/>
+              <w:ind w:left="0"/>
+              <w:rPr>
+                <w:rFonts w:ascii="Arial" w:hAnsi="Arial" w:cs="Arial"/>
+                <w:color w:val="333333"/>
+                <w:sz w:val="21"/>
+                <w:szCs w:val="21"/>
+              </w:rPr>
+            </w:pPr>
+            <w:r>
+              <w:rPr>
+                <w:rFonts w:ascii="Arial" w:hAnsi="Arial" w:cs="Arial"/>
+                <w:color w:val="333333"/>
+                <w:sz w:val="21"/>
+                <w:szCs w:val="21"/>
+              </w:rPr>
+              <w:t>JavaScript</w:t>
+            </w:r>
+            <w:r>
+              <w:rPr>
+                <w:rFonts w:ascii="Arial" w:hAnsi="Arial" w:cs="Arial"/>
+                <w:color w:val="333333"/>
+                <w:sz w:val="21"/>
+                <w:szCs w:val="21"/>
+              </w:rPr>
+              <w:br/>
+              <w:t>* </w:t>
+            </w:r>
+            <w:hyperlink r:id="rId24" w:history="1">
+              <w:r>
+                <w:rPr>
+                  <w:rStyle w:val="Hyperlink"/>
+                  <w:rFonts w:ascii="Arial" w:hAnsi="Arial" w:cs="Arial"/>
+                  <w:sz w:val="21"/>
+                  <w:szCs w:val="21"/>
+                </w:rPr>
+                <w:t xml:space="preserve">JavaScript evolution (videos on </w:t>
+              </w:r>
+              <w:proofErr w:type="spellStart"/>
+              <w:r>
+                <w:rPr>
+                  <w:rStyle w:val="Hyperlink"/>
+                  <w:rFonts w:ascii="Arial" w:hAnsi="Arial" w:cs="Arial"/>
+                  <w:sz w:val="21"/>
+                  <w:szCs w:val="21"/>
+                </w:rPr>
+                <w:t>youtube</w:t>
+              </w:r>
+              <w:proofErr w:type="spellEnd"/>
+              <w:r>
+                <w:rPr>
+                  <w:rStyle w:val="Hyperlink"/>
+                  <w:rFonts w:ascii="Arial" w:hAnsi="Arial" w:cs="Arial"/>
+                  <w:sz w:val="21"/>
+                  <w:szCs w:val="21"/>
+                </w:rPr>
+                <w:t>)</w:t>
+              </w:r>
+              <w:r>
+                <w:rPr>
+                  <w:rFonts w:ascii="Arial" w:hAnsi="Arial" w:cs="Arial"/>
+                  <w:color w:val="3B73AF"/>
+                  <w:sz w:val="21"/>
+                  <w:szCs w:val="21"/>
+                </w:rPr>
+                <w:br/>
+              </w:r>
+            </w:hyperlink>
+            <w:r>
+              <w:rPr>
+                <w:rFonts w:ascii="Arial" w:hAnsi="Arial" w:cs="Arial"/>
+                <w:color w:val="333333"/>
+                <w:sz w:val="21"/>
+                <w:szCs w:val="21"/>
+              </w:rPr>
+              <w:t>* </w:t>
+            </w:r>
+            <w:hyperlink r:id="rId25" w:history="1">
+              <w:r>
+                <w:rPr>
+                  <w:rStyle w:val="Hyperlink"/>
+                  <w:rFonts w:ascii="Arial" w:hAnsi="Arial" w:cs="Arial"/>
+                  <w:sz w:val="21"/>
+                  <w:szCs w:val="21"/>
+                </w:rPr>
+                <w:t>JavaScript: The Definitive Guide, 6th Edition by David Flanagan</w:t>
+              </w:r>
+            </w:hyperlink>
+            <w:r>
+              <w:rPr>
+                <w:rFonts w:ascii="Arial" w:hAnsi="Arial" w:cs="Arial"/>
+                <w:color w:val="333333"/>
+                <w:sz w:val="21"/>
+                <w:szCs w:val="21"/>
+              </w:rPr>
+              <w:t xml:space="preserve"> (Chapters 1 to 10)</w:t>
+            </w:r>
+            <w:r>
+              <w:rPr>
+                <w:rFonts w:ascii="Arial" w:hAnsi="Arial" w:cs="Arial"/>
+                <w:color w:val="333333"/>
+                <w:sz w:val="21"/>
+                <w:szCs w:val="21"/>
+              </w:rPr>
+              <w:br/>
+              <w:t>* </w:t>
+            </w:r>
+            <w:hyperlink r:id="rId26" w:history="1">
+              <w:r>
+                <w:rPr>
+                  <w:rStyle w:val="Hyperlink"/>
+                  <w:rFonts w:ascii="Arial" w:hAnsi="Arial" w:cs="Arial"/>
+                  <w:sz w:val="21"/>
+                  <w:szCs w:val="21"/>
+                </w:rPr>
+                <w:t>Code Academy: JavaScript (hands-on)</w:t>
+              </w:r>
+            </w:hyperlink>
+          </w:p>
+          <w:p>
+            <w:pPr>
+              <w:numPr>
+                <w:ilvl w:val="0"/>
+                <w:numId w:val="6"/>
+              </w:numPr>
+              <w:spacing w:before="100" w:beforeAutospacing="1" w:after="100" w:afterAutospacing="1" w:line="240" w:lineRule="auto"/>
+              <w:ind w:left="0"/>
+              <w:rPr>
+                <w:rFonts w:ascii="Arial" w:hAnsi="Arial" w:cs="Arial"/>
+                <w:color w:val="333333"/>
+                <w:sz w:val="21"/>
+                <w:szCs w:val="21"/>
+              </w:rPr>
+            </w:pPr>
+            <w:r>
+              <w:rPr>
+                <w:rFonts w:ascii="Arial" w:hAnsi="Arial" w:cs="Arial"/>
+                <w:color w:val="333333"/>
+                <w:sz w:val="21"/>
+                <w:szCs w:val="21"/>
+              </w:rPr>
+              <w:t>AngularJS</w:t>
+            </w:r>
+            <w:r>
+              <w:rPr>
+                <w:rFonts w:ascii="Arial" w:hAnsi="Arial" w:cs="Arial"/>
+                <w:color w:val="333333"/>
+                <w:sz w:val="21"/>
+                <w:szCs w:val="21"/>
+              </w:rPr>
+              <w:br/>
+              <w:t>* </w:t>
+            </w:r>
+            <w:hyperlink r:id="rId27" w:history="1">
+              <w:r>
+                <w:rPr>
+                  <w:rStyle w:val="Hyperlink"/>
+                  <w:rFonts w:ascii="Arial" w:hAnsi="Arial" w:cs="Arial"/>
+                  <w:sz w:val="21"/>
+                  <w:szCs w:val="21"/>
+                </w:rPr>
+                <w:t xml:space="preserve">AngularJS-jumpstart by Dan </w:t>
+              </w:r>
+              <w:proofErr w:type="spellStart"/>
+              <w:r>
+                <w:rPr>
+                  <w:rStyle w:val="Hyperlink"/>
+                  <w:rFonts w:ascii="Arial" w:hAnsi="Arial" w:cs="Arial"/>
+                  <w:sz w:val="21"/>
+                  <w:szCs w:val="21"/>
+                </w:rPr>
+                <w:t>Wahlin</w:t>
+              </w:r>
+              <w:proofErr w:type="spellEnd"/>
+            </w:hyperlink>
+            <w:r>
+              <w:rPr>
+                <w:rFonts w:ascii="Arial" w:hAnsi="Arial" w:cs="Arial"/>
+                <w:color w:val="333333"/>
+                <w:sz w:val="21"/>
+                <w:szCs w:val="21"/>
+              </w:rPr>
+              <w:br/>
+              <w:t>* </w:t>
+            </w:r>
+            <w:hyperlink r:id="rId28" w:history="1">
+              <w:r>
+                <w:rPr>
+                  <w:rStyle w:val="Hyperlink"/>
+                  <w:rFonts w:ascii="Arial" w:hAnsi="Arial" w:cs="Arial"/>
+                  <w:sz w:val="21"/>
+                  <w:szCs w:val="21"/>
+                </w:rPr>
+                <w:t>AngularJS Tutorial</w:t>
+              </w:r>
+            </w:hyperlink>
+            <w:r>
+              <w:rPr>
+                <w:rFonts w:ascii="Arial" w:hAnsi="Arial" w:cs="Arial"/>
+                <w:color w:val="333333"/>
+                <w:sz w:val="21"/>
+                <w:szCs w:val="21"/>
+              </w:rPr>
+              <w:t> </w:t>
+            </w:r>
+          </w:p>
+          <w:p>
+            <w:pPr>
+              <w:numPr>
+                <w:ilvl w:val="0"/>
+                <w:numId w:val="6"/>
+              </w:numPr>
+              <w:spacing w:before="100" w:beforeAutospacing="1" w:after="100" w:afterAutospacing="1" w:line="240" w:lineRule="auto"/>
+              <w:ind w:left="0"/>
+              <w:rPr>
+                <w:rFonts w:ascii="Arial" w:hAnsi="Arial" w:cs="Arial"/>
+                <w:color w:val="333333"/>
+                <w:sz w:val="21"/>
+                <w:szCs w:val="21"/>
+              </w:rPr>
+            </w:pPr>
+            <w:r>
+              <w:rPr>
+                <w:rFonts w:ascii="Arial" w:hAnsi="Arial" w:cs="Arial"/>
+                <w:color w:val="333333"/>
+                <w:sz w:val="21"/>
+                <w:szCs w:val="21"/>
+              </w:rPr>
+              <w:t>REST</w:t>
+            </w:r>
+            <w:r>
+              <w:rPr>
+                <w:rFonts w:ascii="Arial" w:hAnsi="Arial" w:cs="Arial"/>
+                <w:color w:val="333333"/>
+                <w:sz w:val="21"/>
+                <w:szCs w:val="21"/>
+              </w:rPr>
+              <w:br/>
+              <w:t>* </w:t>
+            </w:r>
+            <w:hyperlink r:id="rId29" w:history="1">
+              <w:r>
+                <w:rPr>
+                  <w:rStyle w:val="Hyperlink"/>
+                  <w:rFonts w:ascii="Arial" w:hAnsi="Arial" w:cs="Arial"/>
+                  <w:sz w:val="21"/>
+                  <w:szCs w:val="21"/>
+                </w:rPr>
+                <w:t>Roy Fielding's dissertation</w:t>
+              </w:r>
+            </w:hyperlink>
+            <w:r>
+              <w:rPr>
+                <w:rFonts w:ascii="Arial" w:hAnsi="Arial" w:cs="Arial"/>
+                <w:color w:val="333333"/>
+                <w:sz w:val="21"/>
+                <w:szCs w:val="21"/>
+              </w:rPr>
+              <w:br/>
+              <w:t>* </w:t>
+            </w:r>
+            <w:hyperlink r:id="rId30" w:history="1">
+              <w:r>
+                <w:rPr>
+                  <w:rStyle w:val="Hyperlink"/>
+                  <w:rFonts w:ascii="Arial" w:hAnsi="Arial" w:cs="Arial"/>
+                  <w:sz w:val="21"/>
+                  <w:szCs w:val="21"/>
+                </w:rPr>
+                <w:t>REST tutorial</w:t>
+              </w:r>
+            </w:hyperlink>
+            <w:r>
+              <w:rPr>
+                <w:rFonts w:ascii="Arial" w:hAnsi="Arial" w:cs="Arial"/>
+                <w:color w:val="333333"/>
+                <w:sz w:val="21"/>
+                <w:szCs w:val="21"/>
+              </w:rPr>
+              <w:br/>
+              <w:t>* </w:t>
+            </w:r>
+            <w:hyperlink r:id="rId31" w:history="1">
+              <w:r>
+                <w:rPr>
+                  <w:rStyle w:val="Hyperlink"/>
+                  <w:rFonts w:ascii="Arial" w:hAnsi="Arial" w:cs="Arial"/>
+                  <w:sz w:val="21"/>
+                  <w:szCs w:val="21"/>
+                </w:rPr>
+                <w:t>REST+JSON API Design - Best Practices for Developers</w:t>
+              </w:r>
+            </w:hyperlink>
+            <w:r>
+              <w:rPr>
+                <w:rFonts w:ascii="Arial" w:hAnsi="Arial" w:cs="Arial"/>
+                <w:color w:val="333333"/>
+                <w:sz w:val="21"/>
+                <w:szCs w:val="21"/>
+              </w:rPr>
+              <w:br/>
+              <w:t>* </w:t>
+            </w:r>
+            <w:hyperlink r:id="rId32" w:history="1">
+              <w:r>
+                <w:rPr>
+                  <w:rStyle w:val="Hyperlink"/>
+                  <w:rFonts w:ascii="Arial" w:hAnsi="Arial" w:cs="Arial"/>
+                  <w:sz w:val="21"/>
+                  <w:szCs w:val="21"/>
+                </w:rPr>
+                <w:t>RESTful API Design - Second Edition</w:t>
+              </w:r>
+            </w:hyperlink>
+          </w:p>
+          <w:p>
+            <w:pPr>
+              <w:numPr>
+                <w:ilvl w:val="0"/>
+                <w:numId w:val="6"/>
+              </w:numPr>
+              <w:spacing w:before="100" w:beforeAutospacing="1" w:after="100" w:afterAutospacing="1" w:line="240" w:lineRule="auto"/>
+              <w:ind w:left="0"/>
+              <w:rPr>
+                <w:rFonts w:ascii="Arial" w:hAnsi="Arial" w:cs="Arial"/>
+                <w:color w:val="333333"/>
+                <w:sz w:val="21"/>
+                <w:szCs w:val="21"/>
+              </w:rPr>
+            </w:pPr>
+            <w:r>
+              <w:rPr>
+                <w:rFonts w:ascii="Arial" w:hAnsi="Arial" w:cs="Arial"/>
+                <w:color w:val="333333"/>
+                <w:sz w:val="21"/>
+                <w:szCs w:val="21"/>
+              </w:rPr>
+              <w:t>HATEOAS</w:t>
+            </w:r>
+            <w:r>
+              <w:rPr>
+                <w:rFonts w:ascii="Arial" w:hAnsi="Arial" w:cs="Arial"/>
+                <w:color w:val="333333"/>
+                <w:sz w:val="21"/>
+                <w:szCs w:val="21"/>
+              </w:rPr>
+              <w:br/>
+              <w:t>*  </w:t>
+            </w:r>
+            <w:hyperlink r:id="rId33" w:history="1">
+              <w:r>
+                <w:rPr>
+                  <w:rStyle w:val="Hyperlink"/>
+                  <w:rFonts w:ascii="Arial" w:hAnsi="Arial" w:cs="Arial"/>
+                  <w:sz w:val="21"/>
+                  <w:szCs w:val="21"/>
+                </w:rPr>
+                <w:t>Wikipedia</w:t>
+              </w:r>
+            </w:hyperlink>
+            <w:r>
+              <w:rPr>
+                <w:rFonts w:ascii="Arial" w:hAnsi="Arial" w:cs="Arial"/>
+                <w:color w:val="333333"/>
+                <w:sz w:val="21"/>
+                <w:szCs w:val="21"/>
+              </w:rPr>
+              <w:br/>
+              <w:t>* </w:t>
+            </w:r>
+            <w:hyperlink r:id="rId34" w:history="1">
+              <w:r>
+                <w:rPr>
+                  <w:rStyle w:val="Hyperlink"/>
+                  <w:rFonts w:ascii="Arial" w:hAnsi="Arial" w:cs="Arial"/>
+                  <w:sz w:val="21"/>
+                  <w:szCs w:val="21"/>
+                </w:rPr>
+                <w:t>Honing in on HATEOAS</w:t>
+              </w:r>
+            </w:hyperlink>
+            <w:r>
+              <w:rPr>
+                <w:rFonts w:ascii="Arial" w:hAnsi="Arial" w:cs="Arial"/>
+                <w:color w:val="333333"/>
+                <w:sz w:val="21"/>
+                <w:szCs w:val="21"/>
+              </w:rPr>
+              <w:t> </w:t>
+            </w:r>
+          </w:p>
+          <w:p>
+            <w:pPr>
+              <w:numPr>
+                <w:ilvl w:val="0"/>
+                <w:numId w:val="6"/>
+              </w:numPr>
+              <w:spacing w:before="100" w:beforeAutospacing="1" w:after="100" w:afterAutospacing="1" w:line="240" w:lineRule="auto"/>
+              <w:ind w:left="0"/>
+              <w:rPr>
+                <w:rFonts w:ascii="Arial" w:hAnsi="Arial" w:cs="Arial"/>
+                <w:color w:val="333333"/>
+                <w:sz w:val="21"/>
+                <w:szCs w:val="21"/>
+              </w:rPr>
+            </w:pPr>
+            <w:r>
+              <w:rPr>
+                <w:rFonts w:ascii="Arial" w:hAnsi="Arial" w:cs="Arial"/>
+                <w:color w:val="333333"/>
+                <w:sz w:val="21"/>
+                <w:szCs w:val="21"/>
+              </w:rPr>
+              <w:t>Security</w:t>
+            </w:r>
+            <w:r>
+              <w:rPr>
+                <w:rFonts w:ascii="Arial" w:hAnsi="Arial" w:cs="Arial"/>
+                <w:color w:val="333333"/>
+                <w:sz w:val="21"/>
+                <w:szCs w:val="21"/>
+              </w:rPr>
+              <w:br/>
+              <w:t>* </w:t>
+            </w:r>
+            <w:hyperlink r:id="rId35" w:history="1">
+              <w:r>
+                <w:rPr>
+                  <w:rStyle w:val="Hyperlink"/>
+                  <w:rFonts w:ascii="Arial" w:hAnsi="Arial" w:cs="Arial"/>
+                  <w:sz w:val="21"/>
+                  <w:szCs w:val="21"/>
+                </w:rPr>
+                <w:t>Digital Signatures</w:t>
+              </w:r>
+            </w:hyperlink>
+            <w:r>
+              <w:rPr>
+                <w:rFonts w:ascii="Arial" w:hAnsi="Arial" w:cs="Arial"/>
+                <w:color w:val="333333"/>
+                <w:sz w:val="21"/>
+                <w:szCs w:val="21"/>
+              </w:rPr>
+              <w:br/>
+              <w:t>* </w:t>
+            </w:r>
+            <w:hyperlink r:id="rId36" w:history="1">
+              <w:r>
+                <w:rPr>
+                  <w:rStyle w:val="Hyperlink"/>
+                  <w:rFonts w:ascii="Arial" w:hAnsi="Arial" w:cs="Arial"/>
+                  <w:sz w:val="21"/>
+                  <w:szCs w:val="21"/>
+                </w:rPr>
+                <w:t>Chain of trust</w:t>
+              </w:r>
+            </w:hyperlink>
+            <w:r>
+              <w:rPr>
+                <w:rFonts w:ascii="Arial" w:hAnsi="Arial" w:cs="Arial"/>
+                <w:color w:val="333333"/>
+                <w:sz w:val="21"/>
+                <w:szCs w:val="21"/>
+              </w:rPr>
+              <w:t> </w:t>
+            </w:r>
+          </w:p>
+          <w:p>
+            <w:pPr>
+              <w:pStyle w:val="NormalWeb"/>
+              <w:rPr>
+                <w:rFonts w:ascii="Arial" w:hAnsi="Arial" w:cs="Arial"/>
+                <w:color w:val="333333"/>
+                <w:sz w:val="21"/>
+                <w:szCs w:val="21"/>
+              </w:rPr>
+            </w:pPr>
+            <w:r>
+              <w:rPr>
+                <w:rFonts w:ascii="Arial" w:hAnsi="Arial" w:cs="Arial"/>
+                <w:color w:val="333333"/>
+                <w:sz w:val="21"/>
+                <w:szCs w:val="21"/>
+              </w:rPr>
+              <w:t> </w:t>
+            </w:r>
+          </w:p>
+          <w:p>
+            <w:pPr>
+              <w:pStyle w:val="NormalWeb"/>
+              <w:rPr>
+                <w:rFonts w:ascii="Arial" w:hAnsi="Arial" w:cs="Arial"/>
+                <w:color w:val="333333"/>
+                <w:sz w:val="21"/>
+                <w:szCs w:val="21"/>
+              </w:rPr>
+            </w:pPr>
+            <w:r>
+              <w:rPr>
+                <w:rFonts w:ascii="Arial" w:hAnsi="Arial" w:cs="Arial"/>
+                <w:color w:val="333333"/>
+                <w:sz w:val="21"/>
+                <w:szCs w:val="21"/>
+              </w:rPr>
+              <w:t>4. Bootstrap</w:t>
+            </w:r>
+          </w:p>
+          <w:p>
+            <w:pPr>
+              <w:pStyle w:val="NormalWeb"/>
+              <w:rPr>
+                <w:rFonts w:ascii="Arial" w:hAnsi="Arial" w:cs="Arial"/>
+                <w:color w:val="333333"/>
+                <w:sz w:val="21"/>
+                <w:szCs w:val="21"/>
+              </w:rPr>
+            </w:pPr>
+            <w:r>
+              <w:rPr>
+                <w:rFonts w:ascii="Arial" w:hAnsi="Arial" w:cs="Arial"/>
+                <w:color w:val="333333"/>
+                <w:sz w:val="21"/>
+                <w:szCs w:val="21"/>
+              </w:rPr>
+              <w:t>5. JSON/JAX-RX</w:t>
+            </w:r>
+          </w:p>
+          <w:p>
+            <w:pPr>
+              <w:pStyle w:val="NormalWeb"/>
+              <w:rPr>
+                <w:rFonts w:ascii="Arial" w:hAnsi="Arial" w:cs="Arial"/>
+                <w:color w:val="333333"/>
+                <w:sz w:val="21"/>
+                <w:szCs w:val="21"/>
+              </w:rPr>
+            </w:pPr>
+            <w:r>
+              <w:rPr>
+                <w:rFonts w:ascii="Arial" w:hAnsi="Arial" w:cs="Arial"/>
+                <w:color w:val="333333"/>
+                <w:sz w:val="21"/>
+                <w:szCs w:val="21"/>
+              </w:rPr>
+              <w:t>6. REST web-services</w:t>
+            </w:r>
+          </w:p>
+          <w:p>
+            <w:pPr>
+              <w:pStyle w:val="NormalWeb"/>
+              <w:rPr>
+                <w:rFonts w:ascii="Arial" w:hAnsi="Arial" w:cs="Arial"/>
+                <w:color w:val="333333"/>
+                <w:sz w:val="21"/>
+                <w:szCs w:val="21"/>
+              </w:rPr>
+            </w:pPr>
+            <w:r>
+              <w:rPr>
+                <w:rFonts w:ascii="Arial" w:hAnsi="Arial" w:cs="Arial"/>
+                <w:color w:val="333333"/>
+                <w:sz w:val="21"/>
+                <w:szCs w:val="21"/>
+              </w:rPr>
+              <w:t>7. Web Unit test framework</w:t>
+            </w:r>
+          </w:p>
+          <w:p>
+            <w:pPr>
+              <w:pStyle w:val="NormalWeb"/>
+              <w:rPr>
+                <w:rFonts w:ascii="Arial" w:hAnsi="Arial" w:cs="Arial"/>
+                <w:color w:val="333333"/>
+                <w:sz w:val="21"/>
+                <w:szCs w:val="21"/>
+              </w:rPr>
+            </w:pPr>
+            <w:r>
+              <w:rPr>
+                <w:rFonts w:ascii="Arial" w:hAnsi="Arial" w:cs="Arial"/>
+                <w:color w:val="333333"/>
+                <w:sz w:val="21"/>
+                <w:szCs w:val="21"/>
+              </w:rPr>
+              <w:t>8. Web build management tools</w:t>
+            </w:r>
+          </w:p>
+          <w:p>
+            <w:pPr>
+              <w:pStyle w:val="NormalWeb"/>
+              <w:rPr>
+                <w:rFonts w:ascii="Arial" w:hAnsi="Arial" w:cs="Arial"/>
+                <w:color w:val="333333"/>
+                <w:sz w:val="21"/>
+                <w:szCs w:val="21"/>
+              </w:rPr>
+            </w:pPr>
+            <w:r>
+              <w:rPr>
+                <w:rFonts w:ascii="Arial" w:hAnsi="Arial" w:cs="Arial"/>
+                <w:color w:val="333333"/>
+                <w:sz w:val="21"/>
+                <w:szCs w:val="21"/>
+              </w:rPr>
+              <w:t>Activity</w:t>
+            </w:r>
+          </w:p>
+          <w:p>
+            <w:pPr>
+              <w:pStyle w:val="NormalWeb"/>
+              <w:rPr>
+                <w:rFonts w:ascii="Arial" w:hAnsi="Arial" w:cs="Arial"/>
+                <w:color w:val="333333"/>
+                <w:sz w:val="21"/>
+                <w:szCs w:val="21"/>
+              </w:rPr>
+            </w:pPr>
+            <w:r>
+              <w:rPr>
+                <w:rFonts w:ascii="Arial" w:hAnsi="Arial" w:cs="Arial"/>
+                <w:color w:val="333333"/>
+                <w:sz w:val="21"/>
+                <w:szCs w:val="21"/>
+              </w:rPr>
+              <w:t>Assignments</w:t>
+            </w:r>
+          </w:p>
+        </w:tc>
+        <w:tc>
+          <w:tcPr>
+            <w:tcW w:w="0" w:type="auto"/>
+            <w:tcBorders>
+              <w:top w:val="single" w:sz="6" w:space="0" w:color="DDDDDD"/>
+              <w:left w:val="single" w:sz="6" w:space="0" w:color="DDDDDD"/>
+              <w:bottom w:val="single" w:sz="6" w:space="0" w:color="DDDDDD"/>
+              <w:right w:val="single" w:sz="6" w:space="0" w:color="DDDDDD"/>
+            </w:tcBorders>
+            <w:tcMar>
+              <w:top w:w="105" w:type="dxa"/>
+              <w:left w:w="150" w:type="dxa"/>
+              <w:bottom w:w="105" w:type="dxa"/>
+              <w:right w:w="150" w:type="dxa"/>
+            </w:tcMar>
+            <w:hideMark/>
+          </w:tcPr>
+          <w:p>
+            <w:pPr>
+              <w:rPr>
+                <w:rFonts w:ascii="Arial" w:hAnsi="Arial" w:cs="Arial"/>
+                <w:color w:val="333333"/>
+                <w:sz w:val="21"/>
+                <w:szCs w:val="21"/>
+              </w:rPr>
+            </w:pPr>
+            <w:r>
+              <w:rPr>
+                <w:rFonts w:ascii="Arial" w:hAnsi="Arial" w:cs="Arial"/>
+                <w:color w:val="333333"/>
+                <w:sz w:val="21"/>
+                <w:szCs w:val="21"/>
+              </w:rPr>
+              <w:lastRenderedPageBreak/>
+              <w:t> </w:t>
+            </w:r>
+          </w:p>
+        </w:tc>
+        <w:tc>
+          <w:tcPr>
+            <w:tcW w:w="0" w:type="auto"/>
+            <w:tcBorders>
+              <w:top w:val="single" w:sz="6" w:space="0" w:color="DDDDDD"/>
+              <w:left w:val="single" w:sz="6" w:space="0" w:color="DDDDDD"/>
+              <w:bottom w:val="single" w:sz="6" w:space="0" w:color="DDDDDD"/>
+              <w:right w:val="single" w:sz="6" w:space="0" w:color="DDDDDD"/>
+            </w:tcBorders>
+            <w:tcMar>
+              <w:top w:w="105" w:type="dxa"/>
+              <w:left w:w="150" w:type="dxa"/>
+              <w:bottom w:w="105" w:type="dxa"/>
+              <w:right w:w="150" w:type="dxa"/>
+            </w:tcMar>
+            <w:hideMark/>
+          </w:tcPr>
+          <w:p>
+            <w:pPr>
+              <w:rPr>
+                <w:rFonts w:ascii="Arial" w:hAnsi="Arial" w:cs="Arial"/>
+                <w:color w:val="333333"/>
+                <w:sz w:val="21"/>
+                <w:szCs w:val="21"/>
+              </w:rPr>
+            </w:pPr>
+            <w:r>
+              <w:rPr>
+                <w:rFonts w:ascii="Arial" w:hAnsi="Arial" w:cs="Arial"/>
+                <w:color w:val="333333"/>
+                <w:sz w:val="21"/>
+                <w:szCs w:val="21"/>
+              </w:rPr>
+              <w:t> </w:t>
+            </w:r>
+          </w:p>
+        </w:tc>
+      </w:tr>
+      <w:tr>
+        <w:tc>
+          <w:tcPr>
+            <w:tcW w:w="0" w:type="auto"/>
+            <w:tcBorders>
+              <w:top w:val="single" w:sz="6" w:space="0" w:color="DDDDDD"/>
+              <w:left w:val="single" w:sz="6" w:space="0" w:color="DDDDDD"/>
+              <w:bottom w:val="single" w:sz="6" w:space="0" w:color="DDDDDD"/>
+              <w:right w:val="single" w:sz="6" w:space="0" w:color="DDDDDD"/>
+            </w:tcBorders>
+            <w:tcMar>
+              <w:top w:w="105" w:type="dxa"/>
+              <w:left w:w="150" w:type="dxa"/>
+              <w:bottom w:w="105" w:type="dxa"/>
+              <w:right w:w="150" w:type="dxa"/>
+            </w:tcMar>
+            <w:hideMark/>
+          </w:tcPr>
+          <w:p>
+            <w:pPr>
+              <w:rPr>
+                <w:rFonts w:ascii="Arial" w:hAnsi="Arial" w:cs="Arial"/>
+                <w:color w:val="333333"/>
+                <w:sz w:val="21"/>
+                <w:szCs w:val="21"/>
+              </w:rPr>
+            </w:pPr>
+            <w:r>
+              <w:rPr>
+                <w:rFonts w:ascii="Arial" w:hAnsi="Arial" w:cs="Arial"/>
+                <w:color w:val="333333"/>
+                <w:sz w:val="21"/>
+                <w:szCs w:val="21"/>
+              </w:rPr>
+              <w:lastRenderedPageBreak/>
+              <w:t>Level 2 to Level 3</w:t>
+            </w:r>
+          </w:p>
+        </w:tc>
+        <w:tc>
+          <w:tcPr>
+            <w:tcW w:w="0" w:type="auto"/>
+            <w:tcBorders>
+              <w:top w:val="single" w:sz="6" w:space="0" w:color="DDDDDD"/>
+              <w:left w:val="single" w:sz="6" w:space="0" w:color="DDDDDD"/>
+              <w:bottom w:val="single" w:sz="6" w:space="0" w:color="DDDDDD"/>
+              <w:right w:val="single" w:sz="6" w:space="0" w:color="DDDDDD"/>
+            </w:tcBorders>
+            <w:tcMar>
+              <w:top w:w="105" w:type="dxa"/>
+              <w:left w:w="150" w:type="dxa"/>
+              <w:bottom w:w="105" w:type="dxa"/>
+              <w:right w:w="150" w:type="dxa"/>
+            </w:tcMar>
+            <w:hideMark/>
+          </w:tcPr>
+          <w:p>
+            <w:pPr>
+              <w:pStyle w:val="NormalWeb"/>
+              <w:rPr>
+                <w:rFonts w:ascii="Arial" w:hAnsi="Arial" w:cs="Arial"/>
+                <w:color w:val="333333"/>
+                <w:sz w:val="21"/>
+                <w:szCs w:val="21"/>
+              </w:rPr>
+            </w:pPr>
+            <w:r>
+              <w:rPr>
+                <w:rFonts w:ascii="Arial" w:hAnsi="Arial" w:cs="Arial"/>
+                <w:color w:val="333333"/>
+                <w:sz w:val="21"/>
+                <w:szCs w:val="21"/>
+              </w:rPr>
+              <w:t xml:space="preserve">Class room trainings on advanced </w:t>
+            </w:r>
+            <w:proofErr w:type="spellStart"/>
+            <w:r>
+              <w:rPr>
+                <w:rFonts w:ascii="Arial" w:hAnsi="Arial" w:cs="Arial"/>
+                <w:color w:val="333333"/>
+                <w:sz w:val="21"/>
+                <w:szCs w:val="21"/>
+              </w:rPr>
+              <w:t>javascript</w:t>
+            </w:r>
+            <w:proofErr w:type="gramStart"/>
+            <w:r>
+              <w:rPr>
+                <w:rFonts w:ascii="Arial" w:hAnsi="Arial" w:cs="Arial"/>
+                <w:color w:val="333333"/>
+                <w:sz w:val="21"/>
+                <w:szCs w:val="21"/>
+              </w:rPr>
+              <w:t>,Angularjs</w:t>
+            </w:r>
+            <w:proofErr w:type="spellEnd"/>
+            <w:proofErr w:type="gramEnd"/>
+            <w:r>
+              <w:rPr>
+                <w:rFonts w:ascii="Arial" w:hAnsi="Arial" w:cs="Arial"/>
+                <w:color w:val="333333"/>
+                <w:sz w:val="21"/>
+                <w:szCs w:val="21"/>
+              </w:rPr>
+              <w:t xml:space="preserve">, </w:t>
+            </w:r>
+            <w:proofErr w:type="spellStart"/>
+            <w:r>
+              <w:rPr>
+                <w:rFonts w:ascii="Arial" w:hAnsi="Arial" w:cs="Arial"/>
+                <w:color w:val="333333"/>
+                <w:sz w:val="21"/>
+                <w:szCs w:val="21"/>
+              </w:rPr>
+              <w:t>webservices</w:t>
+            </w:r>
+            <w:proofErr w:type="spellEnd"/>
+            <w:r>
+              <w:rPr>
+                <w:rFonts w:ascii="Arial" w:hAnsi="Arial" w:cs="Arial"/>
+                <w:color w:val="333333"/>
+                <w:sz w:val="21"/>
+                <w:szCs w:val="21"/>
+              </w:rPr>
+              <w:t>.</w:t>
+            </w:r>
+          </w:p>
+          <w:p>
+            <w:pPr>
+              <w:numPr>
+                <w:ilvl w:val="0"/>
+                <w:numId w:val="7"/>
+              </w:numPr>
+              <w:spacing w:before="100" w:beforeAutospacing="1" w:after="100" w:afterAutospacing="1" w:line="240" w:lineRule="auto"/>
+              <w:ind w:left="0"/>
+              <w:rPr>
+                <w:rFonts w:ascii="Arial" w:hAnsi="Arial" w:cs="Arial"/>
+                <w:color w:val="333333"/>
+                <w:sz w:val="21"/>
+                <w:szCs w:val="21"/>
+              </w:rPr>
+            </w:pPr>
+            <w:r>
+              <w:rPr>
+                <w:rFonts w:ascii="Arial" w:hAnsi="Arial" w:cs="Arial"/>
+                <w:color w:val="333333"/>
+                <w:sz w:val="21"/>
+                <w:szCs w:val="21"/>
+              </w:rPr>
+              <w:t>i18n using angular-translate</w:t>
+            </w:r>
+          </w:p>
+          <w:p>
+            <w:pPr>
+              <w:numPr>
+                <w:ilvl w:val="0"/>
+                <w:numId w:val="7"/>
+              </w:numPr>
+              <w:spacing w:before="100" w:beforeAutospacing="1" w:after="100" w:afterAutospacing="1" w:line="240" w:lineRule="auto"/>
+              <w:ind w:left="0"/>
+              <w:rPr>
+                <w:rFonts w:ascii="Arial" w:hAnsi="Arial" w:cs="Arial"/>
+                <w:color w:val="333333"/>
+                <w:sz w:val="21"/>
+                <w:szCs w:val="21"/>
+              </w:rPr>
+            </w:pPr>
+            <w:r>
+              <w:rPr>
+                <w:rFonts w:ascii="Arial" w:hAnsi="Arial" w:cs="Arial"/>
+                <w:color w:val="333333"/>
+                <w:sz w:val="21"/>
+                <w:szCs w:val="21"/>
+              </w:rPr>
+              <w:t>JavaScript promises</w:t>
+            </w:r>
+          </w:p>
+          <w:p>
+            <w:pPr>
+              <w:numPr>
+                <w:ilvl w:val="0"/>
+                <w:numId w:val="7"/>
+              </w:numPr>
+              <w:spacing w:before="100" w:beforeAutospacing="1" w:after="100" w:afterAutospacing="1" w:line="240" w:lineRule="auto"/>
+              <w:ind w:left="0"/>
+              <w:rPr>
+                <w:rFonts w:ascii="Arial" w:hAnsi="Arial" w:cs="Arial"/>
+                <w:color w:val="333333"/>
+                <w:sz w:val="21"/>
+                <w:szCs w:val="21"/>
+              </w:rPr>
+            </w:pPr>
+            <w:r>
+              <w:rPr>
+                <w:rFonts w:ascii="Arial" w:hAnsi="Arial" w:cs="Arial"/>
+                <w:color w:val="333333"/>
+                <w:sz w:val="21"/>
+                <w:szCs w:val="21"/>
+              </w:rPr>
+              <w:t>Creating custom directives</w:t>
+            </w:r>
+          </w:p>
+          <w:p>
+            <w:pPr>
+              <w:numPr>
+                <w:ilvl w:val="0"/>
+                <w:numId w:val="7"/>
+              </w:numPr>
+              <w:spacing w:before="100" w:beforeAutospacing="1" w:after="100" w:afterAutospacing="1" w:line="240" w:lineRule="auto"/>
+              <w:ind w:left="0"/>
+              <w:rPr>
+                <w:rFonts w:ascii="Arial" w:hAnsi="Arial" w:cs="Arial"/>
+                <w:color w:val="333333"/>
+                <w:sz w:val="21"/>
+                <w:szCs w:val="21"/>
+              </w:rPr>
+            </w:pPr>
+            <w:proofErr w:type="spellStart"/>
+            <w:r>
+              <w:rPr>
+                <w:rFonts w:ascii="Arial" w:hAnsi="Arial" w:cs="Arial"/>
+                <w:color w:val="333333"/>
+                <w:sz w:val="21"/>
+                <w:szCs w:val="21"/>
+              </w:rPr>
+              <w:t>ui</w:t>
+            </w:r>
+            <w:proofErr w:type="spellEnd"/>
+            <w:r>
+              <w:rPr>
+                <w:rFonts w:ascii="Arial" w:hAnsi="Arial" w:cs="Arial"/>
+                <w:color w:val="333333"/>
+                <w:sz w:val="21"/>
+                <w:szCs w:val="21"/>
+              </w:rPr>
+              <w:t>-router</w:t>
+            </w:r>
+          </w:p>
+          <w:p>
+            <w:pPr>
+              <w:numPr>
+                <w:ilvl w:val="0"/>
+                <w:numId w:val="7"/>
+              </w:numPr>
+              <w:spacing w:before="100" w:beforeAutospacing="1" w:after="100" w:afterAutospacing="1" w:line="240" w:lineRule="auto"/>
+              <w:ind w:left="0"/>
+              <w:rPr>
+                <w:rFonts w:ascii="Arial" w:hAnsi="Arial" w:cs="Arial"/>
+                <w:color w:val="333333"/>
+                <w:sz w:val="21"/>
+                <w:szCs w:val="21"/>
+              </w:rPr>
+            </w:pPr>
+            <w:r>
+              <w:rPr>
+                <w:rFonts w:ascii="Arial" w:hAnsi="Arial" w:cs="Arial"/>
+                <w:color w:val="333333"/>
+                <w:sz w:val="21"/>
+                <w:szCs w:val="21"/>
+              </w:rPr>
+              <w:t xml:space="preserve">Accessibility - </w:t>
+            </w:r>
+            <w:proofErr w:type="spellStart"/>
+            <w:r>
+              <w:rPr>
+                <w:rFonts w:ascii="Arial" w:hAnsi="Arial" w:cs="Arial"/>
+                <w:color w:val="333333"/>
+                <w:sz w:val="21"/>
+                <w:szCs w:val="21"/>
+              </w:rPr>
+              <w:t>ngAria</w:t>
+            </w:r>
+            <w:proofErr w:type="spellEnd"/>
+          </w:p>
+          <w:p>
+            <w:pPr>
+              <w:numPr>
+                <w:ilvl w:val="0"/>
+                <w:numId w:val="7"/>
+              </w:numPr>
+              <w:spacing w:before="100" w:beforeAutospacing="1" w:after="100" w:afterAutospacing="1" w:line="240" w:lineRule="auto"/>
+              <w:ind w:left="0"/>
+              <w:rPr>
+                <w:rFonts w:ascii="Arial" w:hAnsi="Arial" w:cs="Arial"/>
+                <w:color w:val="333333"/>
+                <w:sz w:val="21"/>
+                <w:szCs w:val="21"/>
+              </w:rPr>
+            </w:pPr>
+            <w:r>
+              <w:rPr>
+                <w:rFonts w:ascii="Arial" w:hAnsi="Arial" w:cs="Arial"/>
+                <w:color w:val="333333"/>
+                <w:sz w:val="21"/>
+                <w:szCs w:val="21"/>
+              </w:rPr>
+              <w:t>Angular Style Guide (John Papa)</w:t>
+            </w:r>
+          </w:p>
+          <w:p>
+            <w:pPr>
+              <w:numPr>
+                <w:ilvl w:val="0"/>
+                <w:numId w:val="7"/>
+              </w:numPr>
+              <w:spacing w:before="100" w:beforeAutospacing="1" w:after="100" w:afterAutospacing="1" w:line="240" w:lineRule="auto"/>
+              <w:ind w:left="0"/>
+              <w:rPr>
+                <w:rFonts w:ascii="Arial" w:hAnsi="Arial" w:cs="Arial"/>
+                <w:color w:val="333333"/>
+                <w:sz w:val="21"/>
+                <w:szCs w:val="21"/>
+              </w:rPr>
+            </w:pPr>
+            <w:r>
+              <w:rPr>
+                <w:rFonts w:ascii="Arial" w:hAnsi="Arial" w:cs="Arial"/>
+                <w:color w:val="333333"/>
+                <w:sz w:val="21"/>
+                <w:szCs w:val="21"/>
+              </w:rPr>
+              <w:t>Rest API design guidelines</w:t>
+            </w:r>
+          </w:p>
+          <w:p>
+            <w:pPr>
+              <w:pStyle w:val="NormalWeb"/>
+              <w:rPr>
+                <w:rFonts w:ascii="Arial" w:hAnsi="Arial" w:cs="Arial"/>
+                <w:color w:val="333333"/>
+                <w:sz w:val="21"/>
+                <w:szCs w:val="21"/>
+              </w:rPr>
+            </w:pPr>
+            <w:r>
+              <w:rPr>
+                <w:rFonts w:ascii="Arial" w:hAnsi="Arial" w:cs="Arial"/>
+                <w:color w:val="333333"/>
+                <w:sz w:val="21"/>
+                <w:szCs w:val="21"/>
+              </w:rPr>
+              <w:t> </w:t>
+            </w:r>
+          </w:p>
+          <w:p>
+            <w:pPr>
+              <w:pStyle w:val="NormalWeb"/>
+              <w:rPr>
+                <w:rFonts w:ascii="Arial" w:hAnsi="Arial" w:cs="Arial"/>
+                <w:color w:val="333333"/>
+                <w:sz w:val="21"/>
+                <w:szCs w:val="21"/>
+              </w:rPr>
+            </w:pPr>
+            <w:r>
+              <w:rPr>
+                <w:rFonts w:ascii="Arial" w:hAnsi="Arial" w:cs="Arial"/>
+                <w:color w:val="333333"/>
+                <w:sz w:val="21"/>
+                <w:szCs w:val="21"/>
+              </w:rPr>
+              <w:lastRenderedPageBreak/>
+              <w:t>On the job trainings</w:t>
+            </w:r>
+          </w:p>
+        </w:tc>
+        <w:tc>
+          <w:tcPr>
+            <w:tcW w:w="0" w:type="auto"/>
+            <w:vAlign w:val="center"/>
+            <w:hideMark/>
+          </w:tcPr>
+          <w:p>
+            <w:pPr>
+              <w:rPr>
+                <w:sz w:val="20"/>
+                <w:szCs w:val="20"/>
+              </w:rPr>
+            </w:pPr>
+          </w:p>
+        </w:tc>
+        <w:tc>
+          <w:tcPr>
+            <w:tcW w:w="0" w:type="auto"/>
+            <w:vAlign w:val="center"/>
+            <w:hideMark/>
+          </w:tcPr>
+          <w:p>
+            <w:pPr>
+              <w:rPr>
+                <w:sz w:val="20"/>
+                <w:szCs w:val="20"/>
+              </w:rPr>
+            </w:pPr>
+          </w:p>
+        </w:tc>
+      </w:tr>
+    </w:tbl>
     <w:p>
       <w:bookmarkStart w:id="0" w:name="_GoBack"/>
       <w:bookmarkEnd w:id="0"/>
@@ -5261,6 +7027,119 @@
 <file path=word/numbering.xml><?xml version="1.0" encoding="utf-8"?>
 <w:numbering xmlns:wpc="http://schemas.microsoft.com/office/word/2010/wordprocessingCanvas" xmlns:mc="http://schemas.openxmlformats.org/markup-compatibility/2006" xmlns:o="urn:schemas-microsoft-com:office:office" xmlns:r="http://schemas.openxmlformats.org/officeDocument/2006/relationships" xmlns:m="http://schemas.openxmlformats.org/officeDocument/2006/math" xmlns:v="urn:schemas-microsoft-com:vml" xmlns:wp14="http://schemas.microsoft.com/office/word/2010/wordprocessingDrawing" xmlns:wp="http://schemas.openxmlformats.org/drawingml/2006/wordprocessingDrawing" xmlns:w10="urn:schemas-microsoft-com:office:word" xmlns:w="http://schemas.openxmlformats.org/wordprocessingml/2006/main" xmlns:w14="http://schemas.microsoft.com/office/word/2010/wordml" xmlns:w15="http://schemas.microsoft.com/office/word/2012/wordml" xmlns:wpg="http://schemas.microsoft.com/office/word/2010/wordprocessingGroup" xmlns:wpi="http://schemas.microsoft.com/office/word/2010/wordprocessingInk" xmlns:wne="http://schemas.microsoft.com/office/word/2006/wordml" xmlns:wps="http://schemas.microsoft.com/office/word/2010/wordprocessingShape" mc:Ignorable="w14 w15 wp14">
   <w:abstractNum w:abstractNumId="0" w15:restartNumberingAfterBreak="0">
+    <w:nsid w:val="10095CDD"/>
+    <w:multiLevelType w:val="multilevel"/>
+    <w:tmpl w:val="C6203EE8"/>
+    <w:lvl w:ilvl="0">
+      <w:start w:val="1"/>
+      <w:numFmt w:val="decimal"/>
+      <w:lvlText w:val="%1."/>
+      <w:lvlJc w:val="left"/>
+      <w:pPr>
+        <w:tabs>
+          <w:tab w:val="num" w:pos="720"/>
+        </w:tabs>
+        <w:ind w:left="720" w:hanging="360"/>
+      </w:pPr>
+    </w:lvl>
+    <w:lvl w:ilvl="1" w:tentative="1">
+      <w:start w:val="1"/>
+      <w:numFmt w:val="decimal"/>
+      <w:lvlText w:val="%2."/>
+      <w:lvlJc w:val="left"/>
+      <w:pPr>
+        <w:tabs>
+          <w:tab w:val="num" w:pos="1440"/>
+        </w:tabs>
+        <w:ind w:left="1440" w:hanging="360"/>
+      </w:pPr>
+    </w:lvl>
+    <w:lvl w:ilvl="2" w:tentative="1">
+      <w:start w:val="1"/>
+      <w:numFmt w:val="decimal"/>
+      <w:lvlText w:val="%3."/>
+      <w:lvlJc w:val="left"/>
+      <w:pPr>
+        <w:tabs>
+          <w:tab w:val="num" w:pos="2160"/>
+        </w:tabs>
+        <w:ind w:left="2160" w:hanging="360"/>
+      </w:pPr>
+    </w:lvl>
+    <w:lvl w:ilvl="3" w:tentative="1">
+      <w:start w:val="1"/>
+      <w:numFmt w:val="decimal"/>
+      <w:lvlText w:val="%4."/>
+      <w:lvlJc w:val="left"/>
+      <w:pPr>
+        <w:tabs>
+          <w:tab w:val="num" w:pos="2880"/>
+        </w:tabs>
+        <w:ind w:left="2880" w:hanging="360"/>
+      </w:pPr>
+    </w:lvl>
+    <w:lvl w:ilvl="4" w:tentative="1">
+      <w:start w:val="1"/>
+      <w:numFmt w:val="decimal"/>
+      <w:lvlText w:val="%5."/>
+      <w:lvlJc w:val="left"/>
+      <w:pPr>
+        <w:tabs>
+          <w:tab w:val="num" w:pos="3600"/>
+        </w:tabs>
+        <w:ind w:left="3600" w:hanging="360"/>
+      </w:pPr>
+    </w:lvl>
+    <w:lvl w:ilvl="5" w:tentative="1">
+      <w:start w:val="1"/>
+      <w:numFmt w:val="decimal"/>
+      <w:lvlText w:val="%6."/>
+      <w:lvlJc w:val="left"/>
+      <w:pPr>
+        <w:tabs>
+          <w:tab w:val="num" w:pos="4320"/>
+        </w:tabs>
+        <w:ind w:left="4320" w:hanging="360"/>
+      </w:pPr>
+    </w:lvl>
+    <w:lvl w:ilvl="6" w:tentative="1">
+      <w:start w:val="1"/>
+      <w:numFmt w:val="decimal"/>
+      <w:lvlText w:val="%7."/>
+      <w:lvlJc w:val="left"/>
+      <w:pPr>
+        <w:tabs>
+          <w:tab w:val="num" w:pos="5040"/>
+        </w:tabs>
+        <w:ind w:left="5040" w:hanging="360"/>
+      </w:pPr>
+    </w:lvl>
+    <w:lvl w:ilvl="7" w:tentative="1">
+      <w:start w:val="1"/>
+      <w:numFmt w:val="decimal"/>
+      <w:lvlText w:val="%8."/>
+      <w:lvlJc w:val="left"/>
+      <w:pPr>
+        <w:tabs>
+          <w:tab w:val="num" w:pos="5760"/>
+        </w:tabs>
+        <w:ind w:left="5760" w:hanging="360"/>
+      </w:pPr>
+    </w:lvl>
+    <w:lvl w:ilvl="8" w:tentative="1">
+      <w:start w:val="1"/>
+      <w:numFmt w:val="decimal"/>
+      <w:lvlText w:val="%9."/>
+      <w:lvlJc w:val="left"/>
+      <w:pPr>
+        <w:tabs>
+          <w:tab w:val="num" w:pos="6480"/>
+        </w:tabs>
+        <w:ind w:left="6480" w:hanging="360"/>
+      </w:pPr>
+    </w:lvl>
+  </w:abstractNum>
+  <w:abstractNum w:abstractNumId="1" w15:restartNumberingAfterBreak="0">
     <w:nsid w:val="1D1F5AF9"/>
     <w:multiLevelType w:val="multilevel"/>
     <w:tmpl w:val="A7C60534"/>
@@ -5409,7 +7288,7 @@
       </w:rPr>
     </w:lvl>
   </w:abstractNum>
-  <w:abstractNum w:abstractNumId="1" w15:restartNumberingAfterBreak="0">
+  <w:abstractNum w:abstractNumId="2" w15:restartNumberingAfterBreak="0">
     <w:nsid w:val="221B1C50"/>
     <w:multiLevelType w:val="multilevel"/>
     <w:tmpl w:val="D4F0A1D4"/>
@@ -5558,7 +7437,7 @@
       </w:rPr>
     </w:lvl>
   </w:abstractNum>
-  <w:abstractNum w:abstractNumId="2" w15:restartNumberingAfterBreak="0">
+  <w:abstractNum w:abstractNumId="3" w15:restartNumberingAfterBreak="0">
     <w:nsid w:val="2ED30F5D"/>
     <w:multiLevelType w:val="multilevel"/>
     <w:tmpl w:val="41C6B62C"/>
@@ -5707,7 +7586,7 @@
       </w:rPr>
     </w:lvl>
   </w:abstractNum>
-  <w:abstractNum w:abstractNumId="3" w15:restartNumberingAfterBreak="0">
+  <w:abstractNum w:abstractNumId="4" w15:restartNumberingAfterBreak="0">
     <w:nsid w:val="557C445B"/>
     <w:multiLevelType w:val="hybridMultilevel"/>
     <w:tmpl w:val="517C8658"/>
@@ -5793,7 +7672,7 @@
       </w:pPr>
     </w:lvl>
   </w:abstractNum>
-  <w:abstractNum w:abstractNumId="4" w15:restartNumberingAfterBreak="0">
+  <w:abstractNum w:abstractNumId="5" w15:restartNumberingAfterBreak="0">
     <w:nsid w:val="66441CFA"/>
     <w:multiLevelType w:val="hybridMultilevel"/>
     <w:tmpl w:val="D758C604"/>
@@ -5906,20 +7785,139 @@
       </w:rPr>
     </w:lvl>
   </w:abstractNum>
+  <w:abstractNum w:abstractNumId="6" w15:restartNumberingAfterBreak="0">
+    <w:nsid w:val="7F901EDC"/>
+    <w:multiLevelType w:val="multilevel"/>
+    <w:tmpl w:val="296A13C0"/>
+    <w:lvl w:ilvl="0">
+      <w:start w:val="1"/>
+      <w:numFmt w:val="decimal"/>
+      <w:lvlText w:val="%1."/>
+      <w:lvlJc w:val="left"/>
+      <w:pPr>
+        <w:tabs>
+          <w:tab w:val="num" w:pos="720"/>
+        </w:tabs>
+        <w:ind w:left="720" w:hanging="360"/>
+      </w:pPr>
+    </w:lvl>
+    <w:lvl w:ilvl="1" w:tentative="1">
+      <w:start w:val="1"/>
+      <w:numFmt w:val="decimal"/>
+      <w:lvlText w:val="%2."/>
+      <w:lvlJc w:val="left"/>
+      <w:pPr>
+        <w:tabs>
+          <w:tab w:val="num" w:pos="1440"/>
+        </w:tabs>
+        <w:ind w:left="1440" w:hanging="360"/>
+      </w:pPr>
+    </w:lvl>
+    <w:lvl w:ilvl="2" w:tentative="1">
+      <w:start w:val="1"/>
+      <w:numFmt w:val="decimal"/>
+      <w:lvlText w:val="%3."/>
+      <w:lvlJc w:val="left"/>
+      <w:pPr>
+        <w:tabs>
+          <w:tab w:val="num" w:pos="2160"/>
+        </w:tabs>
+        <w:ind w:left="2160" w:hanging="360"/>
+      </w:pPr>
+    </w:lvl>
+    <w:lvl w:ilvl="3" w:tentative="1">
+      <w:start w:val="1"/>
+      <w:numFmt w:val="decimal"/>
+      <w:lvlText w:val="%4."/>
+      <w:lvlJc w:val="left"/>
+      <w:pPr>
+        <w:tabs>
+          <w:tab w:val="num" w:pos="2880"/>
+        </w:tabs>
+        <w:ind w:left="2880" w:hanging="360"/>
+      </w:pPr>
+    </w:lvl>
+    <w:lvl w:ilvl="4" w:tentative="1">
+      <w:start w:val="1"/>
+      <w:numFmt w:val="decimal"/>
+      <w:lvlText w:val="%5."/>
+      <w:lvlJc w:val="left"/>
+      <w:pPr>
+        <w:tabs>
+          <w:tab w:val="num" w:pos="3600"/>
+        </w:tabs>
+        <w:ind w:left="3600" w:hanging="360"/>
+      </w:pPr>
+    </w:lvl>
+    <w:lvl w:ilvl="5" w:tentative="1">
+      <w:start w:val="1"/>
+      <w:numFmt w:val="decimal"/>
+      <w:lvlText w:val="%6."/>
+      <w:lvlJc w:val="left"/>
+      <w:pPr>
+        <w:tabs>
+          <w:tab w:val="num" w:pos="4320"/>
+        </w:tabs>
+        <w:ind w:left="4320" w:hanging="360"/>
+      </w:pPr>
+    </w:lvl>
+    <w:lvl w:ilvl="6" w:tentative="1">
+      <w:start w:val="1"/>
+      <w:numFmt w:val="decimal"/>
+      <w:lvlText w:val="%7."/>
+      <w:lvlJc w:val="left"/>
+      <w:pPr>
+        <w:tabs>
+          <w:tab w:val="num" w:pos="5040"/>
+        </w:tabs>
+        <w:ind w:left="5040" w:hanging="360"/>
+      </w:pPr>
+    </w:lvl>
+    <w:lvl w:ilvl="7" w:tentative="1">
+      <w:start w:val="1"/>
+      <w:numFmt w:val="decimal"/>
+      <w:lvlText w:val="%8."/>
+      <w:lvlJc w:val="left"/>
+      <w:pPr>
+        <w:tabs>
+          <w:tab w:val="num" w:pos="5760"/>
+        </w:tabs>
+        <w:ind w:left="5760" w:hanging="360"/>
+      </w:pPr>
+    </w:lvl>
+    <w:lvl w:ilvl="8" w:tentative="1">
+      <w:start w:val="1"/>
+      <w:numFmt w:val="decimal"/>
+      <w:lvlText w:val="%9."/>
+      <w:lvlJc w:val="left"/>
+      <w:pPr>
+        <w:tabs>
+          <w:tab w:val="num" w:pos="6480"/>
+        </w:tabs>
+        <w:ind w:left="6480" w:hanging="360"/>
+      </w:pPr>
+    </w:lvl>
+  </w:abstractNum>
   <w:num w:numId="1">
+    <w:abstractNumId w:val="5"/>
+  </w:num>
+  <w:num w:numId="2">
+    <w:abstractNumId w:val="3"/>
+  </w:num>
+  <w:num w:numId="3">
+    <w:abstractNumId w:val="2"/>
+  </w:num>
+  <w:num w:numId="4">
+    <w:abstractNumId w:val="1"/>
+  </w:num>
+  <w:num w:numId="5">
     <w:abstractNumId w:val="4"/>
   </w:num>
-  <w:num w:numId="2">
-    <w:abstractNumId w:val="2"/>
+  <w:num w:numId="6">
+    <w:abstractNumId w:val="6"/>
   </w:num>
-  <w:num w:numId="3">
-    <w:abstractNumId w:val="1"/>
-  </w:num>
-  <w:num w:numId="4">
+  <w:num w:numId="7">
     <w:abstractNumId w:val="0"/>
-  </w:num>
-  <w:num w:numId="5">
-    <w:abstractNumId w:val="3"/>
   </w:num>
 </w:numbering>
 </file>
@@ -6424,6 +8422,22 @@
       <w:u w:val="single"/>
     </w:rPr>
   </w:style>
+  <w:style w:type="paragraph" w:styleId="NormalWeb">
+    <w:name w:val="Normal (Web)"/>
+    <w:basedOn w:val="Normal"/>
+    <w:uiPriority w:val="99"/>
+    <w:semiHidden/>
+    <w:unhideWhenUsed/>
+    <w:rsid w:val="00496D29"/>
+    <w:pPr>
+      <w:spacing w:before="150" w:after="0" w:line="240" w:lineRule="auto"/>
+    </w:pPr>
+    <w:rPr>
+      <w:rFonts w:ascii="Times New Roman" w:eastAsia="Times New Roman" w:hAnsi="Times New Roman" w:cs="Times New Roman"/>
+      <w:sz w:val="24"/>
+      <w:szCs w:val="24"/>
+    </w:rPr>
+  </w:style>
 </w:styles>
 </file>
 

</xml_diff>

<commit_message>
Adding Minset and Attitude.docx
</commit_message>
<xml_diff>
--- a/Mindset and Attitude.docx
+++ b/Mindset and Attitude.docx
@@ -117,7 +117,23 @@
           <w:sz w:val="24"/>
           <w:szCs w:val="24"/>
         </w:rPr>
-        <w:t>Date Join: 21/5/2014</w:t>
+        <w:t>Date Join</w:t>
+      </w:r>
+      <w:r>
+        <w:rPr>
+          <w:rFonts w:ascii="Arial" w:hAnsi="Arial" w:cs="Arial"/>
+          <w:sz w:val="24"/>
+          <w:szCs w:val="24"/>
+        </w:rPr>
+        <w:t xml:space="preserve"> TMA</w:t>
+      </w:r>
+      <w:r>
+        <w:rPr>
+          <w:rFonts w:ascii="Arial" w:hAnsi="Arial" w:cs="Arial"/>
+          <w:sz w:val="24"/>
+          <w:szCs w:val="24"/>
+        </w:rPr>
+        <w:t>: 21/5/2014</w:t>
       </w:r>
     </w:p>
     <w:p>
@@ -473,6 +489,290 @@
       <w:pPr>
         <w:shd w:val="clear" w:color="auto" w:fill="FFFFFF"/>
         <w:spacing w:before="100" w:beforeAutospacing="1" w:after="100" w:afterAutospacing="1" w:line="240" w:lineRule="auto"/>
+        <w:ind w:left="720"/>
+        <w:rPr>
+          <w:rFonts w:ascii="Arial" w:eastAsia="Times New Roman" w:hAnsi="Arial" w:cs="Arial"/>
+          <w:color w:val="000000"/>
+          <w:sz w:val="24"/>
+          <w:szCs w:val="24"/>
+        </w:rPr>
+      </w:pPr>
+    </w:p>
+    <w:p>
+      <w:pPr>
+        <w:numPr>
+          <w:ilvl w:val="0"/>
+          <w:numId w:val="2"/>
+        </w:numPr>
+        <w:shd w:val="clear" w:color="auto" w:fill="FFFFFF"/>
+        <w:spacing w:after="0" w:line="298" w:lineRule="atLeast"/>
+        <w:textAlignment w:val="baseline"/>
+        <w:rPr>
+          <w:rFonts w:ascii="Arial" w:eastAsia="Times New Roman" w:hAnsi="Arial" w:cs="Arial"/>
+          <w:color w:val="000000"/>
+          <w:sz w:val="21"/>
+          <w:szCs w:val="21"/>
+        </w:rPr>
+      </w:pPr>
+      <w:r>
+        <w:rPr>
+          <w:rFonts w:ascii="Arial" w:eastAsia="Times New Roman" w:hAnsi="Arial" w:cs="Arial"/>
+          <w:b/>
+          <w:bCs/>
+          <w:color w:val="000000"/>
+          <w:sz w:val="21"/>
+          <w:szCs w:val="21"/>
+        </w:rPr>
+        <w:t>Learn more</w:t>
+      </w:r>
+      <w:r>
+        <w:rPr>
+          <w:rFonts w:ascii="Arial" w:eastAsia="Times New Roman" w:hAnsi="Arial" w:cs="Arial"/>
+          <w:color w:val="000000"/>
+          <w:sz w:val="21"/>
+          <w:szCs w:val="21"/>
+        </w:rPr>
+        <w:t> </w:t>
+      </w:r>
+      <w:r>
+        <w:rPr>
+          <w:rFonts w:ascii="Arial" w:eastAsia="Times New Roman" w:hAnsi="Arial" w:cs="Arial"/>
+          <w:color w:val="000000"/>
+          <w:sz w:val="21"/>
+          <w:szCs w:val="21"/>
+        </w:rPr>
+        <w:br/>
+        <w:t>Talk with three people in this career to develop a list of realistic activities within one month</w:t>
+      </w:r>
+    </w:p>
+    <w:p>
+      <w:pPr>
+        <w:numPr>
+          <w:ilvl w:val="0"/>
+          <w:numId w:val="2"/>
+        </w:numPr>
+        <w:shd w:val="clear" w:color="auto" w:fill="FFFFFF"/>
+        <w:spacing w:after="0" w:line="298" w:lineRule="atLeast"/>
+        <w:textAlignment w:val="baseline"/>
+        <w:rPr>
+          <w:rFonts w:ascii="Arial" w:eastAsia="Times New Roman" w:hAnsi="Arial" w:cs="Arial"/>
+          <w:color w:val="000000"/>
+          <w:sz w:val="21"/>
+          <w:szCs w:val="21"/>
+        </w:rPr>
+      </w:pPr>
+      <w:r>
+        <w:rPr>
+          <w:rFonts w:ascii="Arial" w:eastAsia="Times New Roman" w:hAnsi="Arial" w:cs="Arial"/>
+          <w:b/>
+          <w:bCs/>
+          <w:color w:val="000000"/>
+          <w:sz w:val="21"/>
+          <w:szCs w:val="21"/>
+        </w:rPr>
+        <w:t>Develop related skills</w:t>
+      </w:r>
+      <w:r>
+        <w:rPr>
+          <w:rFonts w:ascii="Arial" w:eastAsia="Times New Roman" w:hAnsi="Arial" w:cs="Arial"/>
+          <w:color w:val="000000"/>
+          <w:sz w:val="21"/>
+          <w:szCs w:val="21"/>
+        </w:rPr>
+        <w:t> </w:t>
+      </w:r>
+      <w:r>
+        <w:rPr>
+          <w:rFonts w:ascii="Arial" w:eastAsia="Times New Roman" w:hAnsi="Arial" w:cs="Arial"/>
+          <w:color w:val="000000"/>
+          <w:sz w:val="21"/>
+          <w:szCs w:val="21"/>
+        </w:rPr>
+        <w:br/>
+        <w:t>Take an project management software course within six months</w:t>
+      </w:r>
+    </w:p>
+    <w:p>
+      <w:pPr>
+        <w:numPr>
+          <w:ilvl w:val="0"/>
+          <w:numId w:val="2"/>
+        </w:numPr>
+        <w:shd w:val="clear" w:color="auto" w:fill="FFFFFF"/>
+        <w:spacing w:after="0" w:line="298" w:lineRule="atLeast"/>
+        <w:textAlignment w:val="baseline"/>
+        <w:rPr>
+          <w:rFonts w:ascii="Arial" w:eastAsia="Times New Roman" w:hAnsi="Arial" w:cs="Arial"/>
+          <w:color w:val="000000"/>
+          <w:sz w:val="21"/>
+          <w:szCs w:val="21"/>
+        </w:rPr>
+      </w:pPr>
+      <w:r>
+        <w:rPr>
+          <w:rFonts w:ascii="Arial" w:eastAsia="Times New Roman" w:hAnsi="Arial" w:cs="Arial"/>
+          <w:b/>
+          <w:bCs/>
+          <w:color w:val="000000"/>
+          <w:sz w:val="21"/>
+          <w:szCs w:val="21"/>
+        </w:rPr>
+        <w:t>Practice skills</w:t>
+      </w:r>
+      <w:r>
+        <w:rPr>
+          <w:rFonts w:ascii="Arial" w:eastAsia="Times New Roman" w:hAnsi="Arial" w:cs="Arial"/>
+          <w:color w:val="000000"/>
+          <w:sz w:val="21"/>
+          <w:szCs w:val="21"/>
+        </w:rPr>
+        <w:t> </w:t>
+      </w:r>
+      <w:r>
+        <w:rPr>
+          <w:rFonts w:ascii="Arial" w:eastAsia="Times New Roman" w:hAnsi="Arial" w:cs="Arial"/>
+          <w:color w:val="000000"/>
+          <w:sz w:val="21"/>
+          <w:szCs w:val="21"/>
+        </w:rPr>
+        <w:br/>
+        <w:t>Use the software at work or as a volunteer experience</w:t>
+      </w:r>
+    </w:p>
+    <w:p>
+      <w:pPr>
+        <w:numPr>
+          <w:ilvl w:val="0"/>
+          <w:numId w:val="2"/>
+        </w:numPr>
+        <w:shd w:val="clear" w:color="auto" w:fill="FFFFFF"/>
+        <w:spacing w:after="0" w:line="298" w:lineRule="atLeast"/>
+        <w:textAlignment w:val="baseline"/>
+        <w:rPr>
+          <w:rFonts w:ascii="Arial" w:eastAsia="Times New Roman" w:hAnsi="Arial" w:cs="Arial"/>
+          <w:color w:val="000000"/>
+          <w:sz w:val="21"/>
+          <w:szCs w:val="21"/>
+        </w:rPr>
+      </w:pPr>
+      <w:r>
+        <w:rPr>
+          <w:rFonts w:ascii="Arial" w:eastAsia="Times New Roman" w:hAnsi="Arial" w:cs="Arial"/>
+          <w:b/>
+          <w:bCs/>
+          <w:color w:val="000000"/>
+          <w:sz w:val="21"/>
+          <w:szCs w:val="21"/>
+        </w:rPr>
+        <w:t>Get experience</w:t>
+      </w:r>
+      <w:r>
+        <w:rPr>
+          <w:rFonts w:ascii="Arial" w:eastAsia="Times New Roman" w:hAnsi="Arial" w:cs="Arial"/>
+          <w:color w:val="000000"/>
+          <w:sz w:val="21"/>
+          <w:szCs w:val="21"/>
+        </w:rPr>
+        <w:t> </w:t>
+      </w:r>
+      <w:r>
+        <w:rPr>
+          <w:rFonts w:ascii="Arial" w:eastAsia="Times New Roman" w:hAnsi="Arial" w:cs="Arial"/>
+          <w:color w:val="000000"/>
+          <w:sz w:val="21"/>
+          <w:szCs w:val="21"/>
+        </w:rPr>
+        <w:br/>
+        <w:t>Ask my boss for a small project that I can manage within six months</w:t>
+      </w:r>
+    </w:p>
+    <w:p>
+      <w:pPr>
+        <w:numPr>
+          <w:ilvl w:val="0"/>
+          <w:numId w:val="2"/>
+        </w:numPr>
+        <w:shd w:val="clear" w:color="auto" w:fill="FFFFFF"/>
+        <w:spacing w:after="0" w:line="298" w:lineRule="atLeast"/>
+        <w:textAlignment w:val="baseline"/>
+        <w:rPr>
+          <w:rFonts w:ascii="Arial" w:eastAsia="Times New Roman" w:hAnsi="Arial" w:cs="Arial"/>
+          <w:color w:val="000000"/>
+          <w:sz w:val="21"/>
+          <w:szCs w:val="21"/>
+        </w:rPr>
+      </w:pPr>
+      <w:r>
+        <w:rPr>
+          <w:rFonts w:ascii="Arial" w:eastAsia="Times New Roman" w:hAnsi="Arial" w:cs="Arial"/>
+          <w:b/>
+          <w:bCs/>
+          <w:color w:val="000000"/>
+          <w:sz w:val="21"/>
+          <w:szCs w:val="21"/>
+        </w:rPr>
+        <w:t>Gain education and training</w:t>
+      </w:r>
+      <w:r>
+        <w:rPr>
+          <w:rFonts w:ascii="Arial" w:eastAsia="Times New Roman" w:hAnsi="Arial" w:cs="Arial"/>
+          <w:color w:val="000000"/>
+          <w:sz w:val="21"/>
+          <w:szCs w:val="21"/>
+        </w:rPr>
+        <w:t> </w:t>
+      </w:r>
+      <w:r>
+        <w:rPr>
+          <w:rFonts w:ascii="Arial" w:eastAsia="Times New Roman" w:hAnsi="Arial" w:cs="Arial"/>
+          <w:color w:val="000000"/>
+          <w:sz w:val="21"/>
+          <w:szCs w:val="21"/>
+        </w:rPr>
+        <w:br/>
+        <w:t>Conduct workshops to share knowledge and learn from team</w:t>
+      </w:r>
+    </w:p>
+    <w:p>
+      <w:pPr>
+        <w:shd w:val="clear" w:color="auto" w:fill="FFFFFF"/>
+        <w:spacing w:before="100" w:beforeAutospacing="1" w:after="100" w:afterAutospacing="1" w:line="240" w:lineRule="auto"/>
+        <w:rPr>
+          <w:rFonts w:ascii="Arial" w:eastAsia="Times New Roman" w:hAnsi="Arial" w:cs="Arial"/>
+          <w:color w:val="000000"/>
+          <w:sz w:val="24"/>
+          <w:szCs w:val="24"/>
+        </w:rPr>
+      </w:pPr>
+    </w:p>
+    <w:p>
+      <w:pPr>
+        <w:shd w:val="clear" w:color="auto" w:fill="FFFFFF"/>
+        <w:spacing w:before="100" w:beforeAutospacing="1" w:after="100" w:afterAutospacing="1" w:line="240" w:lineRule="auto"/>
+        <w:rPr>
+          <w:rFonts w:ascii="Arial" w:eastAsia="Times New Roman" w:hAnsi="Arial" w:cs="Arial"/>
+          <w:color w:val="000000"/>
+          <w:sz w:val="24"/>
+          <w:szCs w:val="24"/>
+        </w:rPr>
+      </w:pPr>
+    </w:p>
+    <w:p>
+      <w:pPr>
+        <w:shd w:val="clear" w:color="auto" w:fill="FFFFFF"/>
+        <w:spacing w:before="100" w:beforeAutospacing="1" w:after="100" w:afterAutospacing="1" w:line="240" w:lineRule="auto"/>
+        <w:rPr>
+          <w:rFonts w:ascii="Arial" w:eastAsia="Times New Roman" w:hAnsi="Arial" w:cs="Arial"/>
+          <w:color w:val="000000"/>
+          <w:sz w:val="24"/>
+          <w:szCs w:val="24"/>
+        </w:rPr>
+      </w:pPr>
+    </w:p>
+    <w:p>
+      <w:pPr>
+        <w:shd w:val="clear" w:color="auto" w:fill="FFFFFF"/>
+        <w:spacing w:before="100" w:beforeAutospacing="1" w:after="100" w:afterAutospacing="1" w:line="240" w:lineRule="auto"/>
         <w:rPr>
           <w:rFonts w:ascii="Arial" w:eastAsia="Times New Roman" w:hAnsi="Arial" w:cs="Arial"/>
           <w:b/>
@@ -491,6 +791,7 @@
           <w:sz w:val="24"/>
           <w:szCs w:val="24"/>
         </w:rPr>
+        <w:lastRenderedPageBreak/>
         <w:t>What you need to improve to achieve these objectives?</w:t>
       </w:r>
     </w:p>
@@ -505,10 +806,9 @@
         <w:spacing w:before="100" w:beforeAutospacing="1" w:after="100" w:afterAutospacing="1" w:line="240" w:lineRule="auto"/>
         <w:rPr>
           <w:rFonts w:ascii="Arial" w:eastAsia="Times New Roman" w:hAnsi="Arial" w:cs="Arial"/>
-          <w:b/>
           <w:color w:val="000000"/>
-          <w:sz w:val="24"/>
-          <w:szCs w:val="24"/>
+          <w:sz w:val="21"/>
+          <w:szCs w:val="21"/>
         </w:rPr>
       </w:pPr>
       <w:r>
@@ -516,62 +816,29 @@
           <w:rFonts w:ascii="Arial" w:eastAsia="Times New Roman" w:hAnsi="Arial" w:cs="Arial"/>
           <w:b/>
           <w:color w:val="000000"/>
-          <w:sz w:val="24"/>
-          <w:szCs w:val="24"/>
-        </w:rPr>
-        <w:t>Enhanced management and soft skills</w:t>
-      </w:r>
-    </w:p>
-    <w:p>
-      <w:pPr>
-        <w:pStyle w:val="ListParagraph"/>
-        <w:numPr>
-          <w:ilvl w:val="1"/>
-          <w:numId w:val="12"/>
-        </w:numPr>
-        <w:shd w:val="clear" w:color="auto" w:fill="FFFFFF"/>
-        <w:spacing w:before="100" w:beforeAutospacing="1" w:after="100" w:afterAutospacing="1" w:line="240" w:lineRule="auto"/>
+          <w:sz w:val="21"/>
+          <w:szCs w:val="21"/>
+        </w:rPr>
+        <w:t>Basic skills:</w:t>
+      </w:r>
+      <w:r>
+        <w:rPr>
+          <w:rFonts w:ascii="Arial" w:eastAsia="Times New Roman" w:hAnsi="Arial" w:cs="Arial"/>
+          <w:b/>
+          <w:color w:val="000000"/>
+          <w:sz w:val="21"/>
+          <w:szCs w:val="21"/>
+        </w:rPr>
+        <w:br/>
+      </w:r>
+      <w:r>
         <w:rPr>
           <w:rFonts w:ascii="Arial" w:eastAsia="Times New Roman" w:hAnsi="Arial" w:cs="Arial"/>
           <w:color w:val="000000"/>
-          <w:sz w:val="24"/>
-          <w:szCs w:val="24"/>
-        </w:rPr>
-      </w:pPr>
-      <w:r>
-        <w:rPr>
-          <w:rFonts w:ascii="Arial" w:eastAsia="Times New Roman" w:hAnsi="Arial" w:cs="Arial"/>
-          <w:color w:val="000000"/>
-          <w:sz w:val="24"/>
-          <w:szCs w:val="24"/>
-        </w:rPr>
-        <w:t>Conduct independent research and analysis to solve problems or make decisions</w:t>
-      </w:r>
-    </w:p>
-    <w:p>
-      <w:pPr>
-        <w:pStyle w:val="ListParagraph"/>
-        <w:numPr>
-          <w:ilvl w:val="1"/>
-          <w:numId w:val="12"/>
-        </w:numPr>
-        <w:shd w:val="clear" w:color="auto" w:fill="FFFFFF"/>
-        <w:spacing w:before="100" w:beforeAutospacing="1" w:after="100" w:afterAutospacing="1" w:line="240" w:lineRule="auto"/>
-        <w:rPr>
-          <w:rFonts w:ascii="Arial" w:eastAsia="Times New Roman" w:hAnsi="Arial" w:cs="Arial"/>
-          <w:color w:val="000000"/>
-          <w:sz w:val="24"/>
-          <w:szCs w:val="24"/>
-        </w:rPr>
-      </w:pPr>
-      <w:r>
-        <w:rPr>
-          <w:rFonts w:ascii="Arial" w:eastAsia="Times New Roman" w:hAnsi="Arial" w:cs="Arial"/>
-          <w:color w:val="000000"/>
-          <w:sz w:val="24"/>
-          <w:szCs w:val="24"/>
-        </w:rPr>
-        <w:t>Practice, practice, practice (Basic skills, Management skills) what I learned in Fast Track Training Class</w:t>
+          <w:sz w:val="21"/>
+          <w:szCs w:val="21"/>
+        </w:rPr>
+        <w:t>listening, speaking, reading, and writing</w:t>
       </w:r>
     </w:p>
     <w:p>
@@ -585,10 +852,9 @@
         <w:spacing w:before="100" w:beforeAutospacing="1" w:after="100" w:afterAutospacing="1" w:line="240" w:lineRule="auto"/>
         <w:rPr>
           <w:rFonts w:ascii="Arial" w:eastAsia="Times New Roman" w:hAnsi="Arial" w:cs="Arial"/>
-          <w:b/>
           <w:color w:val="000000"/>
-          <w:sz w:val="24"/>
-          <w:szCs w:val="24"/>
+          <w:sz w:val="21"/>
+          <w:szCs w:val="21"/>
         </w:rPr>
       </w:pPr>
       <w:r>
@@ -596,99 +862,15 @@
           <w:rFonts w:ascii="Arial" w:eastAsia="Times New Roman" w:hAnsi="Arial" w:cs="Arial"/>
           <w:b/>
           <w:color w:val="000000"/>
-          <w:sz w:val="24"/>
-          <w:szCs w:val="24"/>
-        </w:rPr>
-        <w:t>Cover all aspects of the job about Font</w:t>
-      </w:r>
-      <w:r>
-        <w:rPr>
-          <w:rFonts w:ascii="Arial" w:eastAsia="Times New Roman" w:hAnsi="Arial" w:cs="Arial"/>
-          <w:b/>
-          <w:color w:val="000000"/>
-          <w:sz w:val="24"/>
-          <w:szCs w:val="24"/>
-        </w:rPr>
-        <w:t>-</w:t>
-      </w:r>
-      <w:r>
-        <w:rPr>
-          <w:rFonts w:ascii="Arial" w:eastAsia="Times New Roman" w:hAnsi="Arial" w:cs="Arial"/>
-          <w:b/>
-          <w:color w:val="000000"/>
-          <w:sz w:val="24"/>
-          <w:szCs w:val="24"/>
-        </w:rPr>
-        <w:t>e</w:t>
-      </w:r>
-      <w:r>
-        <w:rPr>
-          <w:rFonts w:ascii="Arial" w:eastAsia="Times New Roman" w:hAnsi="Arial" w:cs="Arial"/>
-          <w:b/>
-          <w:color w:val="000000"/>
-          <w:sz w:val="24"/>
-          <w:szCs w:val="24"/>
-        </w:rPr>
-        <w:t xml:space="preserve">nd, </w:t>
-      </w:r>
-      <w:r>
-        <w:rPr>
-          <w:rFonts w:ascii="Arial" w:eastAsia="Times New Roman" w:hAnsi="Arial" w:cs="Arial"/>
-          <w:b/>
-          <w:color w:val="000000"/>
-          <w:sz w:val="24"/>
-          <w:szCs w:val="24"/>
-        </w:rPr>
-        <w:t>Back</w:t>
-      </w:r>
-      <w:r>
-        <w:rPr>
-          <w:rFonts w:ascii="Arial" w:eastAsia="Times New Roman" w:hAnsi="Arial" w:cs="Arial"/>
-          <w:b/>
-          <w:color w:val="000000"/>
-          <w:sz w:val="24"/>
-          <w:szCs w:val="24"/>
-        </w:rPr>
-        <w:t>-</w:t>
-      </w:r>
-      <w:r>
-        <w:rPr>
-          <w:rFonts w:ascii="Arial" w:eastAsia="Times New Roman" w:hAnsi="Arial" w:cs="Arial"/>
-          <w:b/>
-          <w:color w:val="000000"/>
-          <w:sz w:val="24"/>
-          <w:szCs w:val="24"/>
-        </w:rPr>
-        <w:t xml:space="preserve">end </w:t>
-      </w:r>
-      <w:r>
-        <w:rPr>
-          <w:rFonts w:ascii="Arial" w:eastAsia="Times New Roman" w:hAnsi="Arial" w:cs="Arial"/>
-          <w:b/>
-          <w:color w:val="000000"/>
-          <w:sz w:val="24"/>
-          <w:szCs w:val="24"/>
-        </w:rPr>
-        <w:t xml:space="preserve">and Networking </w:t>
-      </w:r>
-      <w:r>
-        <w:rPr>
-          <w:rFonts w:ascii="Arial" w:eastAsia="Times New Roman" w:hAnsi="Arial" w:cs="Arial"/>
-          <w:b/>
-          <w:color w:val="000000"/>
-          <w:sz w:val="24"/>
-          <w:szCs w:val="24"/>
-        </w:rPr>
-        <w:t>to support other staff</w:t>
+          <w:sz w:val="21"/>
+          <w:szCs w:val="21"/>
+        </w:rPr>
+        <w:t xml:space="preserve">People skills, or soft skills: </w:t>
       </w:r>
     </w:p>
     <w:p>
       <w:pPr>
         <w:pStyle w:val="ListParagraph"/>
-        <w:numPr>
-          <w:ilvl w:val="1"/>
-          <w:numId w:val="12"/>
-        </w:numPr>
         <w:shd w:val="clear" w:color="auto" w:fill="FFFFFF"/>
         <w:spacing w:before="100" w:beforeAutospacing="1" w:after="100" w:afterAutospacing="1" w:line="240" w:lineRule="auto"/>
         <w:rPr>
@@ -698,40 +880,25 @@
           <w:szCs w:val="24"/>
         </w:rPr>
       </w:pPr>
+      <w:proofErr w:type="gramStart"/>
       <w:r>
         <w:rPr>
           <w:rFonts w:ascii="Arial" w:eastAsia="Times New Roman" w:hAnsi="Arial" w:cs="Arial"/>
           <w:color w:val="000000"/>
-          <w:sz w:val="24"/>
-          <w:szCs w:val="24"/>
-        </w:rPr>
-        <w:t>Enhance ability to multi-task by managing time effectively</w:t>
-      </w:r>
-    </w:p>
-    <w:p>
-      <w:pPr>
-        <w:pStyle w:val="ListParagraph"/>
-        <w:numPr>
-          <w:ilvl w:val="1"/>
-          <w:numId w:val="12"/>
-        </w:numPr>
-        <w:shd w:val="clear" w:color="auto" w:fill="FFFFFF"/>
-        <w:spacing w:before="100" w:beforeAutospacing="1" w:after="100" w:afterAutospacing="1" w:line="240" w:lineRule="auto"/>
+          <w:sz w:val="21"/>
+          <w:szCs w:val="21"/>
+        </w:rPr>
+        <w:t>negotiating</w:t>
+      </w:r>
+      <w:proofErr w:type="gramEnd"/>
+      <w:r>
         <w:rPr>
           <w:rFonts w:ascii="Arial" w:eastAsia="Times New Roman" w:hAnsi="Arial" w:cs="Arial"/>
           <w:color w:val="000000"/>
-          <w:sz w:val="24"/>
-          <w:szCs w:val="24"/>
-        </w:rPr>
-      </w:pPr>
-      <w:r>
-        <w:rPr>
-          <w:rFonts w:ascii="Arial" w:eastAsia="Times New Roman" w:hAnsi="Arial" w:cs="Arial"/>
-          <w:color w:val="000000"/>
-          <w:sz w:val="24"/>
-          <w:szCs w:val="24"/>
-        </w:rPr>
-        <w:t>Develop or test software/ Design or implement a program</w:t>
+          <w:sz w:val="21"/>
+          <w:szCs w:val="21"/>
+        </w:rPr>
+        <w:t>, persuading, and coordinating with coworkers, help people to work well with others.</w:t>
       </w:r>
     </w:p>
     <w:p>
@@ -746,8 +913,8 @@
         <w:rPr>
           <w:rFonts w:ascii="Arial" w:eastAsia="Times New Roman" w:hAnsi="Arial" w:cs="Arial"/>
           <w:color w:val="000000"/>
-          <w:sz w:val="24"/>
-          <w:szCs w:val="24"/>
+          <w:sz w:val="21"/>
+          <w:szCs w:val="21"/>
         </w:rPr>
       </w:pPr>
       <w:r>
@@ -755,71 +922,29 @@
           <w:rFonts w:ascii="Arial" w:eastAsia="Times New Roman" w:hAnsi="Arial" w:cs="Arial"/>
           <w:b/>
           <w:color w:val="000000"/>
-          <w:sz w:val="24"/>
-          <w:szCs w:val="24"/>
-        </w:rPr>
-        <w:t>Communicate more effectively at work</w:t>
+          <w:sz w:val="21"/>
+          <w:szCs w:val="21"/>
+        </w:rPr>
+        <w:t>Management skills</w:t>
+      </w:r>
+      <w:r>
+        <w:rPr>
+          <w:rFonts w:ascii="Arial" w:eastAsia="Times New Roman" w:hAnsi="Arial" w:cs="Arial"/>
+          <w:b/>
+          <w:color w:val="000000"/>
+          <w:sz w:val="21"/>
+          <w:szCs w:val="21"/>
+        </w:rPr>
+        <w:br/>
       </w:r>
       <w:r>
         <w:rPr>
           <w:rFonts w:ascii="Arial" w:eastAsia="Times New Roman" w:hAnsi="Arial" w:cs="Arial"/>
           <w:color w:val="000000"/>
-          <w:sz w:val="24"/>
-          <w:szCs w:val="24"/>
-        </w:rPr>
-        <w:t>.</w:t>
-      </w:r>
-    </w:p>
-    <w:p>
-      <w:pPr>
-        <w:pStyle w:val="ListParagraph"/>
-        <w:numPr>
-          <w:ilvl w:val="1"/>
-          <w:numId w:val="12"/>
-        </w:numPr>
-        <w:shd w:val="clear" w:color="auto" w:fill="FFFFFF"/>
-        <w:spacing w:before="100" w:beforeAutospacing="1" w:after="100" w:afterAutospacing="1" w:line="240" w:lineRule="auto"/>
-        <w:rPr>
-          <w:rFonts w:ascii="Arial" w:eastAsia="Times New Roman" w:hAnsi="Arial" w:cs="Arial"/>
-          <w:color w:val="000000"/>
-          <w:sz w:val="24"/>
-          <w:szCs w:val="24"/>
-        </w:rPr>
-      </w:pPr>
-      <w:r>
-        <w:rPr>
-          <w:rFonts w:ascii="Arial" w:eastAsia="Times New Roman" w:hAnsi="Arial" w:cs="Arial"/>
-          <w:color w:val="000000"/>
-          <w:sz w:val="24"/>
-          <w:szCs w:val="24"/>
-        </w:rPr>
-        <w:t>Develop interpersonal skills through working effectively within a diverse team</w:t>
-      </w:r>
-    </w:p>
-    <w:p>
-      <w:pPr>
-        <w:pStyle w:val="ListParagraph"/>
-        <w:numPr>
-          <w:ilvl w:val="1"/>
-          <w:numId w:val="12"/>
-        </w:numPr>
-        <w:shd w:val="clear" w:color="auto" w:fill="FFFFFF"/>
-        <w:spacing w:before="100" w:beforeAutospacing="1" w:after="100" w:afterAutospacing="1" w:line="240" w:lineRule="auto"/>
-        <w:rPr>
-          <w:rFonts w:ascii="Arial" w:eastAsia="Times New Roman" w:hAnsi="Arial" w:cs="Arial"/>
-          <w:color w:val="000000"/>
-          <w:sz w:val="24"/>
-          <w:szCs w:val="24"/>
-        </w:rPr>
-      </w:pPr>
-      <w:r>
-        <w:rPr>
-          <w:rFonts w:ascii="Arial" w:eastAsia="Times New Roman" w:hAnsi="Arial" w:cs="Arial"/>
-          <w:color w:val="000000"/>
-          <w:sz w:val="24"/>
-          <w:szCs w:val="24"/>
-        </w:rPr>
-        <w:t>Enhancing communication skills when dealing with upper management and/or clients</w:t>
+          <w:sz w:val="21"/>
+          <w:szCs w:val="21"/>
+        </w:rPr>
+        <w:t>keeping track of time, assist people to keep things organized</w:t>
       </w:r>
     </w:p>
     <w:p>
@@ -844,10 +969,29 @@
           <w:rFonts w:ascii="Arial" w:eastAsia="Times New Roman" w:hAnsi="Arial" w:cs="Arial"/>
           <w:b/>
           <w:color w:val="000000"/>
-          <w:sz w:val="24"/>
-          <w:szCs w:val="24"/>
-        </w:rPr>
-        <w:t>Find a mentor or become a mentor.</w:t>
+          <w:sz w:val="21"/>
+          <w:szCs w:val="21"/>
+        </w:rPr>
+        <w:t>Technical skills</w:t>
+      </w:r>
+      <w:r>
+        <w:rPr>
+          <w:rFonts w:ascii="Arial" w:eastAsia="Times New Roman" w:hAnsi="Arial" w:cs="Arial"/>
+          <w:b/>
+          <w:color w:val="000000"/>
+          <w:sz w:val="21"/>
+          <w:szCs w:val="21"/>
+        </w:rPr>
+        <w:br/>
+      </w:r>
+      <w:r>
+        <w:rPr>
+          <w:rFonts w:ascii="Arial" w:eastAsia="Times New Roman" w:hAnsi="Arial" w:cs="Arial"/>
+          <w:color w:val="000000"/>
+          <w:sz w:val="21"/>
+          <w:szCs w:val="21"/>
+        </w:rPr>
+        <w:t>Client side, Server side and Networking</w:t>
       </w:r>
     </w:p>
     <w:p>
@@ -861,14 +1005,39 @@
           <w:szCs w:val="24"/>
         </w:rPr>
       </w:pPr>
-      <w:r>
+      <w:hyperlink r:id="rId5" w:history="1">
+        <w:r>
+          <w:rPr>
+            <w:rStyle w:val="Hyperlink"/>
+            <w:rFonts w:ascii="Arial" w:eastAsia="Times New Roman" w:hAnsi="Arial" w:cs="Arial"/>
+            <w:sz w:val="24"/>
+            <w:szCs w:val="24"/>
+          </w:rPr>
+          <w:t>https://www.brocku.ca/webfm_send/13332</w:t>
+        </w:r>
+      </w:hyperlink>
+    </w:p>
+    <w:p>
+      <w:pPr>
+        <w:shd w:val="clear" w:color="auto" w:fill="FFFFFF"/>
+        <w:spacing w:before="100" w:beforeAutospacing="1" w:after="100" w:afterAutospacing="1" w:line="240" w:lineRule="auto"/>
         <w:rPr>
           <w:rFonts w:ascii="Arial" w:eastAsia="Times New Roman" w:hAnsi="Arial" w:cs="Arial"/>
+          <w:b/>
           <w:color w:val="000000"/>
           <w:sz w:val="24"/>
           <w:szCs w:val="24"/>
         </w:rPr>
-        <w:t>https://www.brocku.ca/webfm_send/13332</w:t>
+      </w:pPr>
+      <w:r>
+        <w:rPr>
+          <w:rFonts w:ascii="Arial" w:eastAsia="Times New Roman" w:hAnsi="Arial" w:cs="Arial"/>
+          <w:b/>
+          <w:color w:val="000000"/>
+          <w:sz w:val="24"/>
+          <w:szCs w:val="24"/>
+        </w:rPr>
+        <w:t>Make a plan to become an expert on a topic you interest?</w:t>
       </w:r>
     </w:p>
     <w:tbl>
@@ -889,31 +1058,32 @@
           <w:tcPr>
             <w:tcW w:w="9576" w:type="dxa"/>
             <w:gridSpan w:val="5"/>
-          </w:tcPr>
-          <w:p>
-            <w:pPr>
-              <w:rPr>
-                <w:rFonts w:ascii="Arial" w:hAnsi="Arial" w:cs="Arial"/>
-                <w:sz w:val="24"/>
-                <w:szCs w:val="24"/>
-              </w:rPr>
-            </w:pPr>
-            <w:r>
-              <w:rPr>
-                <w:rFonts w:ascii="Arial" w:hAnsi="Arial" w:cs="Arial"/>
-                <w:sz w:val="24"/>
-                <w:szCs w:val="24"/>
-              </w:rPr>
-              <w:lastRenderedPageBreak/>
+            <w:shd w:val="clear" w:color="auto" w:fill="ACB9CA" w:themeFill="text2" w:themeFillTint="66"/>
+          </w:tcPr>
+          <w:p>
+            <w:pPr>
+              <w:rPr>
+                <w:rFonts w:ascii="Arial" w:hAnsi="Arial" w:cs="Arial"/>
+                <w:sz w:val="24"/>
+                <w:szCs w:val="24"/>
+              </w:rPr>
+            </w:pPr>
+            <w:r>
+              <w:rPr>
+                <w:rFonts w:ascii="Arial" w:hAnsi="Arial" w:cs="Arial"/>
+                <w:sz w:val="24"/>
+                <w:szCs w:val="24"/>
+              </w:rPr>
               <w:t xml:space="preserve">Objective: </w:t>
             </w:r>
             <w:r>
               <w:rPr>
                 <w:rFonts w:ascii="Arial" w:hAnsi="Arial" w:cs="Arial"/>
-                <w:sz w:val="24"/>
-                <w:szCs w:val="24"/>
-              </w:rPr>
-              <w:t>Enhanced management and soft skills</w:t>
+                <w:b/>
+                <w:sz w:val="24"/>
+                <w:szCs w:val="24"/>
+              </w:rPr>
+              <w:t>Find a mentor and become a mentor</w:t>
             </w:r>
           </w:p>
         </w:tc>
@@ -922,6 +1092,7 @@
         <w:tc>
           <w:tcPr>
             <w:tcW w:w="1915" w:type="dxa"/>
+            <w:shd w:val="clear" w:color="auto" w:fill="ACB9CA" w:themeFill="text2" w:themeFillTint="66"/>
             <w:vAlign w:val="center"/>
           </w:tcPr>
           <w:p>
@@ -956,6 +1127,7 @@
         <w:tc>
           <w:tcPr>
             <w:tcW w:w="1915" w:type="dxa"/>
+            <w:shd w:val="clear" w:color="auto" w:fill="ACB9CA" w:themeFill="text2" w:themeFillTint="66"/>
             <w:vAlign w:val="center"/>
           </w:tcPr>
           <w:p>
@@ -1000,6 +1172,7 @@
         <w:tc>
           <w:tcPr>
             <w:tcW w:w="1915" w:type="dxa"/>
+            <w:shd w:val="clear" w:color="auto" w:fill="ACB9CA" w:themeFill="text2" w:themeFillTint="66"/>
             <w:vAlign w:val="center"/>
           </w:tcPr>
           <w:p>
@@ -1026,6 +1199,7 @@
         <w:tc>
           <w:tcPr>
             <w:tcW w:w="1915" w:type="dxa"/>
+            <w:shd w:val="clear" w:color="auto" w:fill="ACB9CA" w:themeFill="text2" w:themeFillTint="66"/>
             <w:vAlign w:val="center"/>
           </w:tcPr>
           <w:p>
@@ -1060,6 +1234,7 @@
         <w:tc>
           <w:tcPr>
             <w:tcW w:w="1916" w:type="dxa"/>
+            <w:shd w:val="clear" w:color="auto" w:fill="ACB9CA" w:themeFill="text2" w:themeFillTint="66"/>
             <w:vAlign w:val="center"/>
           </w:tcPr>
           <w:p>
@@ -1131,6 +1306,14 @@
                 <w:szCs w:val="24"/>
               </w:rPr>
             </w:pPr>
+            <w:r>
+              <w:rPr>
+                <w:rFonts w:ascii="Arial" w:hAnsi="Arial" w:cs="Arial"/>
+                <w:sz w:val="24"/>
+                <w:szCs w:val="24"/>
+              </w:rPr>
+              <w:t>Find a mentor</w:t>
+            </w:r>
           </w:p>
         </w:tc>
         <w:tc>
@@ -1145,6 +1328,56 @@
                 <w:szCs w:val="24"/>
               </w:rPr>
             </w:pPr>
+            <w:proofErr w:type="spellStart"/>
+            <w:r>
+              <w:rPr>
+                <w:rFonts w:ascii="Arial" w:hAnsi="Arial" w:cs="Arial"/>
+                <w:sz w:val="24"/>
+                <w:szCs w:val="24"/>
+              </w:rPr>
+              <w:t>FTTraining’s</w:t>
+            </w:r>
+            <w:proofErr w:type="spellEnd"/>
+            <w:r>
+              <w:rPr>
+                <w:rFonts w:ascii="Arial" w:hAnsi="Arial" w:cs="Arial"/>
+                <w:sz w:val="24"/>
+                <w:szCs w:val="24"/>
+              </w:rPr>
+              <w:t xml:space="preserve"> </w:t>
+            </w:r>
+            <w:r>
+              <w:rPr>
+                <w:rFonts w:ascii="Arial" w:hAnsi="Arial" w:cs="Arial"/>
+                <w:sz w:val="24"/>
+                <w:szCs w:val="24"/>
+              </w:rPr>
+              <w:t>Trainer</w:t>
+            </w:r>
+            <w:r>
+              <w:rPr>
+                <w:rFonts w:ascii="Arial" w:hAnsi="Arial" w:cs="Arial"/>
+                <w:sz w:val="24"/>
+                <w:szCs w:val="24"/>
+              </w:rPr>
+              <w:t>s, Project Manager (</w:t>
+            </w:r>
+            <w:r>
+              <w:rPr>
+                <w:rFonts w:ascii="Arial" w:hAnsi="Arial" w:cs="Arial"/>
+                <w:sz w:val="24"/>
+                <w:szCs w:val="24"/>
+              </w:rPr>
+              <w:t>Thai Le</w:t>
+            </w:r>
+            <w:r>
+              <w:rPr>
+                <w:rFonts w:ascii="Arial" w:hAnsi="Arial" w:cs="Arial"/>
+                <w:sz w:val="24"/>
+                <w:szCs w:val="24"/>
+              </w:rPr>
+              <w:t>)</w:t>
+            </w:r>
           </w:p>
         </w:tc>
         <w:tc>
@@ -1159,6 +1392,14 @@
                 <w:szCs w:val="24"/>
               </w:rPr>
             </w:pPr>
+            <w:r>
+              <w:rPr>
+                <w:rFonts w:ascii="Arial" w:hAnsi="Arial" w:cs="Arial"/>
+                <w:sz w:val="24"/>
+                <w:szCs w:val="24"/>
+              </w:rPr>
+              <w:t>Done</w:t>
+            </w:r>
           </w:p>
         </w:tc>
         <w:tc>
@@ -1173,6 +1414,14 @@
                 <w:szCs w:val="24"/>
               </w:rPr>
             </w:pPr>
+            <w:r>
+              <w:rPr>
+                <w:rFonts w:ascii="Arial" w:hAnsi="Arial" w:cs="Arial"/>
+                <w:sz w:val="24"/>
+                <w:szCs w:val="24"/>
+              </w:rPr>
+              <w:t>- Have both management mentor and technique mentor</w:t>
+            </w:r>
           </w:p>
         </w:tc>
         <w:tc>
@@ -1187,6 +1436,23 @@
                 <w:szCs w:val="24"/>
               </w:rPr>
             </w:pPr>
+            <w:r>
+              <w:rPr>
+                <w:rFonts w:ascii="Arial" w:hAnsi="Arial" w:cs="Arial"/>
+                <w:sz w:val="24"/>
+                <w:szCs w:val="24"/>
+              </w:rPr>
+              <w:t>- My management mentor: …..</w:t>
+            </w:r>
+            <w:r>
+              <w:rPr>
+                <w:rFonts w:ascii="Arial" w:hAnsi="Arial" w:cs="Arial"/>
+                <w:sz w:val="24"/>
+                <w:szCs w:val="24"/>
+              </w:rPr>
+              <w:br/>
+              <w:t xml:space="preserve">- My tech mentor: </w:t>
+            </w:r>
           </w:p>
         </w:tc>
       </w:tr>
@@ -1203,6 +1469,22 @@
                 <w:szCs w:val="24"/>
               </w:rPr>
             </w:pPr>
+            <w:r>
+              <w:rPr>
+                <w:rFonts w:ascii="Arial" w:hAnsi="Arial" w:cs="Arial"/>
+                <w:sz w:val="24"/>
+                <w:szCs w:val="24"/>
+              </w:rPr>
+              <w:t>B</w:t>
+            </w:r>
+            <w:r>
+              <w:rPr>
+                <w:rFonts w:ascii="Arial" w:hAnsi="Arial" w:cs="Arial"/>
+                <w:sz w:val="24"/>
+                <w:szCs w:val="24"/>
+              </w:rPr>
+              <w:t>ecome a mentor</w:t>
+            </w:r>
           </w:p>
         </w:tc>
         <w:tc>
@@ -1217,6 +1499,14 @@
                 <w:szCs w:val="24"/>
               </w:rPr>
             </w:pPr>
+            <w:r>
+              <w:rPr>
+                <w:rFonts w:ascii="Arial" w:hAnsi="Arial" w:cs="Arial"/>
+                <w:sz w:val="24"/>
+                <w:szCs w:val="24"/>
+              </w:rPr>
+              <w:t>- My mentor, PM and co-workers</w:t>
+            </w:r>
           </w:p>
         </w:tc>
         <w:tc>
@@ -1231,6 +1521,14 @@
                 <w:szCs w:val="24"/>
               </w:rPr>
             </w:pPr>
+            <w:r>
+              <w:rPr>
+                <w:rFonts w:ascii="Arial" w:hAnsi="Arial" w:cs="Arial"/>
+                <w:sz w:val="24"/>
+                <w:szCs w:val="24"/>
+              </w:rPr>
+              <w:t>(6/2016)</w:t>
+            </w:r>
           </w:p>
         </w:tc>
         <w:tc>
@@ -1245,6 +1543,50 @@
                 <w:szCs w:val="24"/>
               </w:rPr>
             </w:pPr>
+            <w:r>
+              <w:rPr>
+                <w:rFonts w:ascii="Arial" w:hAnsi="Arial" w:cs="Arial"/>
+                <w:sz w:val="24"/>
+                <w:szCs w:val="24"/>
+              </w:rPr>
+              <w:t>-</w:t>
+            </w:r>
+            <w:r>
+              <w:rPr>
+                <w:rFonts w:ascii="Arial" w:hAnsi="Arial" w:cs="Arial"/>
+                <w:sz w:val="24"/>
+                <w:szCs w:val="24"/>
+              </w:rPr>
+              <w:t xml:space="preserve">  Provide helpful feedback and acknowledge achievements</w:t>
+            </w:r>
+          </w:p>
+          <w:p>
+            <w:pPr>
+              <w:rPr>
+                <w:rFonts w:ascii="Arial" w:hAnsi="Arial" w:cs="Arial"/>
+                <w:sz w:val="24"/>
+                <w:szCs w:val="24"/>
+              </w:rPr>
+            </w:pPr>
+            <w:r>
+              <w:rPr>
+                <w:rFonts w:ascii="Arial" w:hAnsi="Arial" w:cs="Arial"/>
+                <w:sz w:val="24"/>
+                <w:szCs w:val="24"/>
+              </w:rPr>
+              <w:t>-</w:t>
+            </w:r>
+            <w:r>
+              <w:t xml:space="preserve"> </w:t>
+            </w:r>
+            <w:r>
+              <w:rPr>
+                <w:rFonts w:ascii="Arial" w:hAnsi="Arial" w:cs="Arial"/>
+                <w:sz w:val="24"/>
+                <w:szCs w:val="24"/>
+              </w:rPr>
+              <w:t>Become a mentor and support other stuff</w:t>
+            </w:r>
           </w:p>
         </w:tc>
         <w:tc>
@@ -1259,10 +1601,72 @@
                 <w:szCs w:val="24"/>
               </w:rPr>
             </w:pPr>
+            <w:r>
+              <w:rPr>
+                <w:rFonts w:ascii="Arial" w:hAnsi="Arial" w:cs="Arial"/>
+                <w:sz w:val="24"/>
+                <w:szCs w:val="24"/>
+              </w:rPr>
+              <w:t xml:space="preserve"> - Joined FTT programs</w:t>
+            </w:r>
           </w:p>
         </w:tc>
       </w:tr>
     </w:tbl>
+    <w:p>
+      <w:pPr>
+        <w:rPr>
+          <w:rFonts w:ascii="Arial" w:hAnsi="Arial" w:cs="Arial"/>
+          <w:sz w:val="24"/>
+          <w:szCs w:val="24"/>
+        </w:rPr>
+      </w:pPr>
+    </w:p>
+    <w:p>
+      <w:pPr>
+        <w:rPr>
+          <w:rFonts w:ascii="Arial" w:hAnsi="Arial" w:cs="Arial"/>
+          <w:sz w:val="24"/>
+          <w:szCs w:val="24"/>
+        </w:rPr>
+      </w:pPr>
+    </w:p>
+    <w:p>
+      <w:pPr>
+        <w:rPr>
+          <w:rFonts w:ascii="Arial" w:hAnsi="Arial" w:cs="Arial"/>
+          <w:sz w:val="24"/>
+          <w:szCs w:val="24"/>
+        </w:rPr>
+      </w:pPr>
+    </w:p>
+    <w:p>
+      <w:pPr>
+        <w:rPr>
+          <w:rFonts w:ascii="Arial" w:hAnsi="Arial" w:cs="Arial"/>
+          <w:sz w:val="24"/>
+          <w:szCs w:val="24"/>
+        </w:rPr>
+      </w:pPr>
+    </w:p>
+    <w:p>
+      <w:pPr>
+        <w:rPr>
+          <w:rFonts w:ascii="Arial" w:hAnsi="Arial" w:cs="Arial"/>
+          <w:sz w:val="24"/>
+          <w:szCs w:val="24"/>
+        </w:rPr>
+      </w:pPr>
+    </w:p>
+    <w:p>
+      <w:pPr>
+        <w:rPr>
+          <w:rFonts w:ascii="Arial" w:hAnsi="Arial" w:cs="Arial"/>
+          <w:sz w:val="24"/>
+          <w:szCs w:val="24"/>
+        </w:rPr>
+      </w:pPr>
+    </w:p>
     <w:p>
       <w:pPr>
         <w:rPr>
@@ -1279,17 +1683,18 @@
         <w:tblLook w:val="04A0"/>
       </w:tblPr>
       <w:tblGrid>
-        <w:gridCol w:w="1866"/>
-        <w:gridCol w:w="1810"/>
-        <w:gridCol w:w="1753"/>
+        <w:gridCol w:w="1869"/>
+        <w:gridCol w:w="1814"/>
+        <w:gridCol w:w="1760"/>
         <w:gridCol w:w="2298"/>
-        <w:gridCol w:w="1849"/>
+        <w:gridCol w:w="1835"/>
       </w:tblGrid>
       <w:tr>
         <w:tc>
           <w:tcPr>
             <w:tcW w:w="9576" w:type="dxa"/>
             <w:gridSpan w:val="5"/>
+            <w:shd w:val="clear" w:color="auto" w:fill="ACB9CA" w:themeFill="text2" w:themeFillTint="66"/>
           </w:tcPr>
           <w:p>
             <w:pPr>
@@ -1310,10 +1715,20 @@
             <w:r>
               <w:rPr>
                 <w:rFonts w:ascii="Arial" w:hAnsi="Arial" w:cs="Arial"/>
-                <w:sz w:val="24"/>
-                <w:szCs w:val="24"/>
-              </w:rPr>
-              <w:t>Enhanced management and soft skills</w:t>
+                <w:b/>
+                <w:sz w:val="24"/>
+                <w:szCs w:val="24"/>
+              </w:rPr>
+              <w:t xml:space="preserve">Enhanced </w:t>
+            </w:r>
+            <w:r>
+              <w:rPr>
+                <w:rFonts w:ascii="Arial" w:hAnsi="Arial" w:cs="Arial"/>
+                <w:b/>
+                <w:sz w:val="24"/>
+                <w:szCs w:val="24"/>
+              </w:rPr>
+              <w:t>basic skill</w:t>
             </w:r>
           </w:p>
         </w:tc>
@@ -1322,6 +1737,7 @@
         <w:tc>
           <w:tcPr>
             <w:tcW w:w="1915" w:type="dxa"/>
+            <w:shd w:val="clear" w:color="auto" w:fill="ACB9CA" w:themeFill="text2" w:themeFillTint="66"/>
             <w:vAlign w:val="center"/>
           </w:tcPr>
           <w:p>
@@ -1356,6 +1772,7 @@
         <w:tc>
           <w:tcPr>
             <w:tcW w:w="1915" w:type="dxa"/>
+            <w:shd w:val="clear" w:color="auto" w:fill="ACB9CA" w:themeFill="text2" w:themeFillTint="66"/>
             <w:vAlign w:val="center"/>
           </w:tcPr>
           <w:p>
@@ -1400,6 +1817,7 @@
         <w:tc>
           <w:tcPr>
             <w:tcW w:w="1915" w:type="dxa"/>
+            <w:shd w:val="clear" w:color="auto" w:fill="ACB9CA" w:themeFill="text2" w:themeFillTint="66"/>
             <w:vAlign w:val="center"/>
           </w:tcPr>
           <w:p>
@@ -1426,6 +1844,7 @@
         <w:tc>
           <w:tcPr>
             <w:tcW w:w="1915" w:type="dxa"/>
+            <w:shd w:val="clear" w:color="auto" w:fill="ACB9CA" w:themeFill="text2" w:themeFillTint="66"/>
             <w:vAlign w:val="center"/>
           </w:tcPr>
           <w:p>
@@ -1460,6 +1879,7 @@
         <w:tc>
           <w:tcPr>
             <w:tcW w:w="1916" w:type="dxa"/>
+            <w:shd w:val="clear" w:color="auto" w:fill="ACB9CA" w:themeFill="text2" w:themeFillTint="66"/>
             <w:vAlign w:val="center"/>
           </w:tcPr>
           <w:p>
@@ -1537,15 +1957,6 @@
                 <w:sz w:val="24"/>
                 <w:szCs w:val="24"/>
               </w:rPr>
-              <w:t xml:space="preserve">Activity: </w:t>
-            </w:r>
-            <w:r>
-              <w:rPr>
-                <w:rFonts w:ascii="Arial" w:hAnsi="Arial" w:cs="Arial"/>
-                <w:sz w:val="24"/>
-                <w:szCs w:val="24"/>
-              </w:rPr>
-              <w:br/>
               <w:t>Presentation Skills</w:t>
             </w:r>
           </w:p>
@@ -1736,7 +2147,15 @@
                 <w:sz w:val="24"/>
                 <w:szCs w:val="24"/>
               </w:rPr>
-              <w:t>Teamwork</w:t>
+              <w:t>Communicate Skills</w:t>
+            </w:r>
+            <w:r>
+              <w:rPr>
+                <w:rFonts w:ascii="Arial" w:hAnsi="Arial" w:cs="Arial"/>
+                <w:sz w:val="24"/>
+                <w:szCs w:val="24"/>
+              </w:rPr>
+              <w:t>/ Interpersonal Skills</w:t>
             </w:r>
           </w:p>
         </w:tc>
@@ -1752,14 +2171,6 @@
                 <w:szCs w:val="24"/>
               </w:rPr>
             </w:pPr>
-            <w:r>
-              <w:rPr>
-                <w:rFonts w:ascii="Arial" w:hAnsi="Arial" w:cs="Arial"/>
-                <w:sz w:val="24"/>
-                <w:szCs w:val="24"/>
-              </w:rPr>
-              <w:t>Project Manager, my team and co-workers</w:t>
-            </w:r>
           </w:p>
         </w:tc>
         <w:tc>
@@ -1780,7 +2191,7 @@
                 <w:sz w:val="24"/>
                 <w:szCs w:val="24"/>
               </w:rPr>
-              <w:t>By end of 6nd month (4/2026)</w:t>
+              <w:t>8/2016</w:t>
             </w:r>
           </w:p>
         </w:tc>
@@ -1796,6 +2207,71 @@
                 <w:szCs w:val="24"/>
               </w:rPr>
             </w:pPr>
+            <w:r>
+              <w:rPr>
+                <w:rFonts w:ascii="Arial" w:hAnsi="Arial" w:cs="Arial"/>
+                <w:sz w:val="24"/>
+                <w:szCs w:val="24"/>
+              </w:rPr>
+              <w:t>-</w:t>
+            </w:r>
+            <w:r>
+              <w:rPr>
+                <w:rFonts w:ascii="Arial" w:hAnsi="Arial" w:cs="Arial"/>
+                <w:sz w:val="24"/>
+                <w:szCs w:val="24"/>
+              </w:rPr>
+              <w:t>Complete a English Communication class</w:t>
+            </w:r>
+          </w:p>
+          <w:p>
+            <w:pPr>
+              <w:rPr>
+                <w:rFonts w:ascii="Arial" w:hAnsi="Arial" w:cs="Arial"/>
+                <w:sz w:val="24"/>
+                <w:szCs w:val="24"/>
+              </w:rPr>
+            </w:pPr>
+            <w:r>
+              <w:rPr>
+                <w:rFonts w:ascii="Arial" w:hAnsi="Arial" w:cs="Arial"/>
+                <w:sz w:val="24"/>
+                <w:szCs w:val="24"/>
+              </w:rPr>
+              <w:t>- G</w:t>
+            </w:r>
+            <w:r>
+              <w:rPr>
+                <w:rFonts w:ascii="Arial" w:hAnsi="Arial" w:cs="Arial"/>
+                <w:sz w:val="24"/>
+                <w:szCs w:val="24"/>
+              </w:rPr>
+              <w:t xml:space="preserve">et </w:t>
+            </w:r>
+            <w:r>
+              <w:rPr>
+                <w:rFonts w:ascii="Arial" w:hAnsi="Arial" w:cs="Arial"/>
+                <w:sz w:val="24"/>
+                <w:szCs w:val="24"/>
+              </w:rPr>
+              <w:t>high score in English t</w:t>
+            </w:r>
+            <w:r>
+              <w:rPr>
+                <w:rFonts w:ascii="Arial" w:hAnsi="Arial" w:cs="Arial"/>
+                <w:sz w:val="24"/>
+                <w:szCs w:val="24"/>
+              </w:rPr>
+              <w:t>est</w:t>
+            </w:r>
+            <w:r>
+              <w:rPr>
+                <w:rFonts w:ascii="Arial" w:hAnsi="Arial" w:cs="Arial"/>
+                <w:sz w:val="24"/>
+                <w:szCs w:val="24"/>
+              </w:rPr>
+              <w:t xml:space="preserve"> (&gt;700)</w:t>
+            </w:r>
           </w:p>
         </w:tc>
         <w:tc>
@@ -1810,463 +2286,29 @@
                 <w:szCs w:val="24"/>
               </w:rPr>
             </w:pPr>
-          </w:p>
-        </w:tc>
-      </w:tr>
-      <w:tr>
-        <w:tc>
-          <w:tcPr>
-            <w:tcW w:w="1915" w:type="dxa"/>
-          </w:tcPr>
-          <w:p>
-            <w:pPr>
-              <w:rPr>
-                <w:rFonts w:ascii="Arial" w:hAnsi="Arial" w:cs="Arial"/>
-                <w:sz w:val="24"/>
-                <w:szCs w:val="24"/>
-              </w:rPr>
-            </w:pPr>
-            <w:r>
-              <w:rPr>
-                <w:rFonts w:ascii="Arial" w:hAnsi="Arial" w:cs="Arial"/>
-                <w:sz w:val="24"/>
-                <w:szCs w:val="24"/>
-              </w:rPr>
-              <w:t>Project Time Management</w:t>
-            </w:r>
-            <w:r>
-              <w:rPr>
-                <w:rFonts w:ascii="Arial" w:hAnsi="Arial" w:cs="Arial"/>
-                <w:sz w:val="24"/>
-                <w:szCs w:val="24"/>
-              </w:rPr>
-              <w:t xml:space="preserve"> </w:t>
-            </w:r>
-          </w:p>
-        </w:tc>
-        <w:tc>
-          <w:tcPr>
-            <w:tcW w:w="1915" w:type="dxa"/>
-          </w:tcPr>
-          <w:p>
-            <w:pPr>
-              <w:rPr>
-                <w:rFonts w:ascii="Arial" w:hAnsi="Arial" w:cs="Arial"/>
-                <w:sz w:val="24"/>
-                <w:szCs w:val="24"/>
-              </w:rPr>
-            </w:pPr>
-          </w:p>
-        </w:tc>
-        <w:tc>
-          <w:tcPr>
-            <w:tcW w:w="1915" w:type="dxa"/>
-          </w:tcPr>
-          <w:p>
-            <w:pPr>
-              <w:rPr>
-                <w:rFonts w:ascii="Arial" w:hAnsi="Arial" w:cs="Arial"/>
-                <w:sz w:val="24"/>
-                <w:szCs w:val="24"/>
-              </w:rPr>
-            </w:pPr>
-          </w:p>
-        </w:tc>
-        <w:tc>
-          <w:tcPr>
-            <w:tcW w:w="1915" w:type="dxa"/>
-          </w:tcPr>
-          <w:p>
-            <w:pPr>
-              <w:rPr>
-                <w:rFonts w:ascii="Arial" w:hAnsi="Arial" w:cs="Arial"/>
-                <w:sz w:val="24"/>
-                <w:szCs w:val="24"/>
-              </w:rPr>
-            </w:pPr>
-            <w:r>
-              <w:rPr>
-                <w:rFonts w:ascii="Arial" w:hAnsi="Arial" w:cs="Arial"/>
-                <w:sz w:val="24"/>
-                <w:szCs w:val="24"/>
-              </w:rPr>
-              <w:t xml:space="preserve"> -</w:t>
-            </w:r>
-            <w:r>
-              <w:rPr>
-                <w:rFonts w:ascii="Arial" w:hAnsi="Arial" w:cs="Arial"/>
-                <w:sz w:val="24"/>
-                <w:szCs w:val="24"/>
-              </w:rPr>
-              <w:t>Enhance ability to multi-task by managing time effectively and meeting deadlines</w:t>
-            </w:r>
-          </w:p>
-        </w:tc>
-        <w:tc>
-          <w:tcPr>
-            <w:tcW w:w="1916" w:type="dxa"/>
-          </w:tcPr>
-          <w:p>
-            <w:pPr>
-              <w:rPr>
-                <w:rFonts w:ascii="Arial" w:hAnsi="Arial" w:cs="Arial"/>
-                <w:sz w:val="24"/>
-                <w:szCs w:val="24"/>
-              </w:rPr>
-            </w:pPr>
-          </w:p>
-        </w:tc>
-      </w:tr>
-      <w:tr>
-        <w:tc>
-          <w:tcPr>
-            <w:tcW w:w="1915" w:type="dxa"/>
-          </w:tcPr>
-          <w:p>
-            <w:pPr>
-              <w:rPr>
-                <w:rFonts w:ascii="Arial" w:hAnsi="Arial" w:cs="Arial"/>
-                <w:sz w:val="24"/>
-                <w:szCs w:val="24"/>
-              </w:rPr>
-            </w:pPr>
-            <w:r>
-              <w:rPr>
-                <w:rFonts w:ascii="Arial" w:hAnsi="Arial" w:cs="Arial"/>
-                <w:sz w:val="24"/>
-                <w:szCs w:val="24"/>
-              </w:rPr>
-              <w:t>Communicate Skills</w:t>
-            </w:r>
-          </w:p>
-        </w:tc>
-        <w:tc>
-          <w:tcPr>
-            <w:tcW w:w="1915" w:type="dxa"/>
-          </w:tcPr>
-          <w:p>
-            <w:pPr>
-              <w:rPr>
-                <w:rFonts w:ascii="Arial" w:hAnsi="Arial" w:cs="Arial"/>
-                <w:sz w:val="24"/>
-                <w:szCs w:val="24"/>
-              </w:rPr>
-            </w:pPr>
-          </w:p>
-        </w:tc>
-        <w:tc>
-          <w:tcPr>
-            <w:tcW w:w="1915" w:type="dxa"/>
-          </w:tcPr>
-          <w:p>
-            <w:pPr>
-              <w:rPr>
-                <w:rFonts w:ascii="Arial" w:hAnsi="Arial" w:cs="Arial"/>
-                <w:sz w:val="24"/>
-                <w:szCs w:val="24"/>
-              </w:rPr>
-            </w:pPr>
-          </w:p>
-        </w:tc>
-        <w:tc>
-          <w:tcPr>
-            <w:tcW w:w="1915" w:type="dxa"/>
-          </w:tcPr>
-          <w:p>
-            <w:pPr>
-              <w:rPr>
-                <w:rFonts w:ascii="Arial" w:hAnsi="Arial" w:cs="Arial"/>
-                <w:sz w:val="24"/>
-                <w:szCs w:val="24"/>
-              </w:rPr>
-            </w:pPr>
-          </w:p>
-        </w:tc>
-        <w:tc>
-          <w:tcPr>
-            <w:tcW w:w="1916" w:type="dxa"/>
-          </w:tcPr>
-          <w:p>
-            <w:pPr>
-              <w:rPr>
-                <w:rFonts w:ascii="Arial" w:hAnsi="Arial" w:cs="Arial"/>
-                <w:sz w:val="24"/>
-                <w:szCs w:val="24"/>
-              </w:rPr>
-            </w:pPr>
-          </w:p>
-        </w:tc>
-      </w:tr>
-      <w:tr>
-        <w:tc>
-          <w:tcPr>
-            <w:tcW w:w="1915" w:type="dxa"/>
-          </w:tcPr>
-          <w:p>
-            <w:pPr>
-              <w:rPr>
-                <w:rFonts w:ascii="Arial" w:hAnsi="Arial" w:cs="Arial"/>
-                <w:sz w:val="24"/>
-                <w:szCs w:val="24"/>
-              </w:rPr>
-            </w:pPr>
-          </w:p>
-        </w:tc>
-        <w:tc>
-          <w:tcPr>
-            <w:tcW w:w="1915" w:type="dxa"/>
-          </w:tcPr>
-          <w:p>
-            <w:pPr>
-              <w:rPr>
-                <w:rFonts w:ascii="Arial" w:hAnsi="Arial" w:cs="Arial"/>
-                <w:sz w:val="24"/>
-                <w:szCs w:val="24"/>
-              </w:rPr>
-            </w:pPr>
-          </w:p>
-        </w:tc>
-        <w:tc>
-          <w:tcPr>
-            <w:tcW w:w="1915" w:type="dxa"/>
-          </w:tcPr>
-          <w:p>
-            <w:pPr>
-              <w:rPr>
-                <w:rFonts w:ascii="Arial" w:hAnsi="Arial" w:cs="Arial"/>
-                <w:sz w:val="24"/>
-                <w:szCs w:val="24"/>
-              </w:rPr>
-            </w:pPr>
-          </w:p>
-        </w:tc>
-        <w:tc>
-          <w:tcPr>
-            <w:tcW w:w="1915" w:type="dxa"/>
-          </w:tcPr>
-          <w:p>
-            <w:pPr>
-              <w:rPr>
-                <w:rFonts w:ascii="Arial" w:hAnsi="Arial" w:cs="Arial"/>
-                <w:sz w:val="24"/>
-                <w:szCs w:val="24"/>
-              </w:rPr>
-            </w:pPr>
-            <w:r>
-              <w:rPr>
-                <w:rFonts w:ascii="Arial" w:hAnsi="Arial" w:cs="Arial"/>
-                <w:sz w:val="24"/>
-                <w:szCs w:val="24"/>
-              </w:rPr>
-              <w:t>Conduct independent research and analysis to solve problems or make decisions</w:t>
-            </w:r>
-          </w:p>
-        </w:tc>
-        <w:tc>
-          <w:tcPr>
-            <w:tcW w:w="1916" w:type="dxa"/>
-          </w:tcPr>
-          <w:p>
-            <w:pPr>
-              <w:rPr>
-                <w:rFonts w:ascii="Arial" w:hAnsi="Arial" w:cs="Arial"/>
-                <w:sz w:val="24"/>
-                <w:szCs w:val="24"/>
-              </w:rPr>
-            </w:pPr>
-          </w:p>
-        </w:tc>
-      </w:tr>
-      <w:tr>
-        <w:tc>
-          <w:tcPr>
-            <w:tcW w:w="1915" w:type="dxa"/>
-          </w:tcPr>
-          <w:p>
-            <w:pPr>
-              <w:rPr>
-                <w:rFonts w:ascii="Arial" w:hAnsi="Arial" w:cs="Arial"/>
-                <w:sz w:val="24"/>
-                <w:szCs w:val="24"/>
-              </w:rPr>
-            </w:pPr>
-            <w:r>
-              <w:rPr>
-                <w:rFonts w:ascii="Arial" w:hAnsi="Arial" w:cs="Arial"/>
-                <w:sz w:val="24"/>
-                <w:szCs w:val="24"/>
-              </w:rPr>
-              <w:t>Team Building Program</w:t>
-            </w:r>
-            <w:r>
-              <w:rPr>
-                <w:rFonts w:ascii="Arial" w:hAnsi="Arial" w:cs="Arial"/>
-                <w:sz w:val="24"/>
-                <w:szCs w:val="24"/>
-              </w:rPr>
-              <w:t xml:space="preserve"> </w:t>
-            </w:r>
-          </w:p>
-        </w:tc>
-        <w:tc>
-          <w:tcPr>
-            <w:tcW w:w="1915" w:type="dxa"/>
-          </w:tcPr>
-          <w:p>
-            <w:pPr>
-              <w:rPr>
-                <w:rFonts w:ascii="Arial" w:hAnsi="Arial" w:cs="Arial"/>
-                <w:sz w:val="24"/>
-                <w:szCs w:val="24"/>
-              </w:rPr>
-            </w:pPr>
-          </w:p>
-        </w:tc>
-        <w:tc>
-          <w:tcPr>
-            <w:tcW w:w="1915" w:type="dxa"/>
-          </w:tcPr>
-          <w:p>
-            <w:pPr>
-              <w:rPr>
-                <w:rFonts w:ascii="Arial" w:hAnsi="Arial" w:cs="Arial"/>
-                <w:sz w:val="24"/>
-                <w:szCs w:val="24"/>
-              </w:rPr>
-            </w:pPr>
-            <w:r>
-              <w:rPr>
-                <w:rFonts w:ascii="Arial" w:hAnsi="Arial" w:cs="Arial"/>
-                <w:sz w:val="24"/>
-                <w:szCs w:val="24"/>
-              </w:rPr>
-              <w:t>On-going</w:t>
-            </w:r>
-          </w:p>
-        </w:tc>
-        <w:tc>
-          <w:tcPr>
-            <w:tcW w:w="1915" w:type="dxa"/>
-          </w:tcPr>
-          <w:p>
-            <w:pPr>
-              <w:rPr>
-                <w:rFonts w:ascii="Arial" w:hAnsi="Arial" w:cs="Arial"/>
-                <w:sz w:val="24"/>
-                <w:szCs w:val="24"/>
-              </w:rPr>
-            </w:pPr>
-            <w:r>
-              <w:rPr>
-                <w:rFonts w:ascii="Arial" w:hAnsi="Arial" w:cs="Arial"/>
-                <w:sz w:val="24"/>
-                <w:szCs w:val="24"/>
-              </w:rPr>
-              <w:t xml:space="preserve"> -</w:t>
-            </w:r>
-            <w:r>
-              <w:rPr>
-                <w:rFonts w:ascii="Arial" w:hAnsi="Arial" w:cs="Arial"/>
-                <w:sz w:val="24"/>
-                <w:szCs w:val="24"/>
-              </w:rPr>
-              <w:t>Enhanced relationships</w:t>
-            </w:r>
-          </w:p>
-          <w:p>
-            <w:pPr>
-              <w:rPr>
-                <w:rFonts w:ascii="Arial" w:hAnsi="Arial" w:cs="Arial"/>
-                <w:sz w:val="24"/>
-                <w:szCs w:val="24"/>
-              </w:rPr>
-            </w:pPr>
-            <w:r>
-              <w:rPr>
-                <w:rFonts w:ascii="Arial" w:hAnsi="Arial" w:cs="Arial"/>
-                <w:sz w:val="24"/>
-                <w:szCs w:val="24"/>
-              </w:rPr>
-              <w:lastRenderedPageBreak/>
-              <w:t>-</w:t>
-            </w:r>
-            <w:r>
-              <w:t xml:space="preserve"> </w:t>
-            </w:r>
-            <w:r>
-              <w:rPr>
-                <w:rFonts w:ascii="Arial" w:hAnsi="Arial" w:cs="Arial"/>
-                <w:sz w:val="24"/>
-                <w:szCs w:val="24"/>
-              </w:rPr>
-              <w:t>Enhanced client relationships and conflict resolution</w:t>
-            </w:r>
-          </w:p>
-        </w:tc>
-        <w:tc>
-          <w:tcPr>
-            <w:tcW w:w="1916" w:type="dxa"/>
-          </w:tcPr>
-          <w:p>
-            <w:pPr>
-              <w:rPr>
-                <w:rFonts w:ascii="Arial" w:hAnsi="Arial" w:cs="Arial"/>
-                <w:sz w:val="24"/>
-                <w:szCs w:val="24"/>
-              </w:rPr>
-            </w:pPr>
-            <w:r>
-              <w:rPr>
-                <w:rFonts w:ascii="Arial" w:hAnsi="Arial" w:cs="Arial"/>
-                <w:sz w:val="24"/>
-                <w:szCs w:val="24"/>
-              </w:rPr>
-              <w:lastRenderedPageBreak/>
-              <w:t>- Joined o</w:t>
-            </w:r>
-            <w:r>
-              <w:rPr>
-                <w:rFonts w:ascii="Arial" w:hAnsi="Arial" w:cs="Arial"/>
-                <w:sz w:val="24"/>
-                <w:szCs w:val="24"/>
-              </w:rPr>
-              <w:t xml:space="preserve">utdoor </w:t>
-            </w:r>
-            <w:proofErr w:type="spellStart"/>
-            <w:r>
-              <w:rPr>
-                <w:rFonts w:ascii="Arial" w:hAnsi="Arial" w:cs="Arial"/>
-                <w:sz w:val="24"/>
-                <w:szCs w:val="24"/>
-              </w:rPr>
-              <w:lastRenderedPageBreak/>
-              <w:t>ativities</w:t>
-            </w:r>
-            <w:proofErr w:type="spellEnd"/>
-          </w:p>
-          <w:p>
-            <w:pPr>
-              <w:rPr>
-                <w:rFonts w:ascii="Arial" w:hAnsi="Arial" w:cs="Arial"/>
-                <w:sz w:val="24"/>
-                <w:szCs w:val="24"/>
-              </w:rPr>
-            </w:pPr>
-            <w:r>
-              <w:rPr>
-                <w:rFonts w:ascii="Arial" w:hAnsi="Arial" w:cs="Arial"/>
-                <w:sz w:val="24"/>
-                <w:szCs w:val="24"/>
-              </w:rPr>
-              <w:t>- Joined m</w:t>
-            </w:r>
-            <w:r>
-              <w:rPr>
-                <w:rFonts w:ascii="Arial" w:hAnsi="Arial" w:cs="Arial"/>
-                <w:sz w:val="24"/>
-                <w:szCs w:val="24"/>
-              </w:rPr>
-              <w:t>anagement training programs</w:t>
+            <w:r>
+              <w:rPr>
+                <w:rFonts w:ascii="Arial" w:hAnsi="Arial" w:cs="Arial"/>
+                <w:sz w:val="24"/>
+                <w:szCs w:val="24"/>
+              </w:rPr>
+              <w:t xml:space="preserve">- Joined </w:t>
+            </w:r>
+            <w:r>
+              <w:rPr>
+                <w:rFonts w:ascii="Arial" w:hAnsi="Arial" w:cs="Arial"/>
+                <w:sz w:val="24"/>
+                <w:szCs w:val="24"/>
+              </w:rPr>
+              <w:t>E-DEV activities</w:t>
+            </w:r>
+            <w:r>
+              <w:rPr>
+                <w:rFonts w:ascii="Arial" w:hAnsi="Arial" w:cs="Arial"/>
+                <w:sz w:val="24"/>
+                <w:szCs w:val="24"/>
+              </w:rPr>
+              <w:t xml:space="preserve"> class at my project</w:t>
             </w:r>
           </w:p>
         </w:tc>
@@ -2308,49 +2350,50 @@
           <w:tcPr>
             <w:tcW w:w="9576" w:type="dxa"/>
             <w:gridSpan w:val="5"/>
-          </w:tcPr>
-          <w:p>
-            <w:pPr>
-              <w:rPr>
-                <w:rFonts w:ascii="Arial" w:hAnsi="Arial" w:cs="Arial"/>
-                <w:sz w:val="24"/>
-                <w:szCs w:val="24"/>
-              </w:rPr>
-            </w:pPr>
-            <w:r>
-              <w:rPr>
-                <w:rFonts w:ascii="Arial" w:hAnsi="Arial" w:cs="Arial"/>
-                <w:sz w:val="24"/>
-                <w:szCs w:val="24"/>
-              </w:rPr>
-              <w:t>Objective:</w:t>
-            </w:r>
-            <w:r>
-              <w:t xml:space="preserve">  </w:t>
-            </w:r>
-            <w:r>
-              <w:rPr>
-                <w:rFonts w:ascii="Arial" w:hAnsi="Arial" w:cs="Arial"/>
-                <w:sz w:val="24"/>
-                <w:szCs w:val="24"/>
-              </w:rPr>
-              <w:t>C</w:t>
-            </w:r>
-            <w:r>
-              <w:rPr>
-                <w:rFonts w:ascii="Arial" w:hAnsi="Arial" w:cs="Arial"/>
-                <w:sz w:val="24"/>
-                <w:szCs w:val="24"/>
-              </w:rPr>
-              <w:t>ommunicate more effectively at work</w:t>
-            </w:r>
-            <w:r>
-              <w:rPr>
-                <w:rFonts w:ascii="Arial" w:hAnsi="Arial" w:cs="Arial"/>
-                <w:sz w:val="24"/>
-                <w:szCs w:val="24"/>
-              </w:rPr>
-              <w:t xml:space="preserve"> </w:t>
+            <w:shd w:val="clear" w:color="auto" w:fill="ACB9CA" w:themeFill="text2" w:themeFillTint="66"/>
+          </w:tcPr>
+          <w:p>
+            <w:pPr>
+              <w:rPr>
+                <w:rFonts w:ascii="Arial" w:hAnsi="Arial" w:cs="Arial"/>
+                <w:sz w:val="24"/>
+                <w:szCs w:val="24"/>
+              </w:rPr>
+            </w:pPr>
+            <w:r>
+              <w:rPr>
+                <w:rFonts w:ascii="Arial" w:hAnsi="Arial" w:cs="Arial"/>
+                <w:sz w:val="24"/>
+                <w:szCs w:val="24"/>
+              </w:rPr>
+              <w:t xml:space="preserve">Objective: </w:t>
+            </w:r>
+            <w:r>
+              <w:rPr>
+                <w:rFonts w:ascii="Arial" w:hAnsi="Arial" w:cs="Arial"/>
+                <w:b/>
+                <w:sz w:val="24"/>
+                <w:szCs w:val="24"/>
+              </w:rPr>
+              <w:t xml:space="preserve">Enhanced </w:t>
+            </w:r>
+            <w:r>
+              <w:rPr>
+                <w:rFonts w:ascii="Arial" w:hAnsi="Arial" w:cs="Arial"/>
+                <w:b/>
+                <w:sz w:val="24"/>
+                <w:szCs w:val="24"/>
+              </w:rPr>
+              <w:t>p</w:t>
+            </w:r>
+            <w:r>
+              <w:rPr>
+                <w:rFonts w:ascii="Arial" w:hAnsi="Arial" w:cs="Arial"/>
+                <w:b/>
+                <w:sz w:val="24"/>
+                <w:szCs w:val="24"/>
+              </w:rPr>
+              <w:t>eople skills</w:t>
             </w:r>
           </w:p>
         </w:tc>
@@ -2359,6 +2402,7 @@
         <w:tc>
           <w:tcPr>
             <w:tcW w:w="1915" w:type="dxa"/>
+            <w:shd w:val="clear" w:color="auto" w:fill="ACB9CA" w:themeFill="text2" w:themeFillTint="66"/>
             <w:vAlign w:val="center"/>
           </w:tcPr>
           <w:p>
@@ -2393,6 +2437,7 @@
         <w:tc>
           <w:tcPr>
             <w:tcW w:w="1915" w:type="dxa"/>
+            <w:shd w:val="clear" w:color="auto" w:fill="ACB9CA" w:themeFill="text2" w:themeFillTint="66"/>
             <w:vAlign w:val="center"/>
           </w:tcPr>
           <w:p>
@@ -2437,6 +2482,7 @@
         <w:tc>
           <w:tcPr>
             <w:tcW w:w="1915" w:type="dxa"/>
+            <w:shd w:val="clear" w:color="auto" w:fill="ACB9CA" w:themeFill="text2" w:themeFillTint="66"/>
             <w:vAlign w:val="center"/>
           </w:tcPr>
           <w:p>
@@ -2463,6 +2509,7 @@
         <w:tc>
           <w:tcPr>
             <w:tcW w:w="1915" w:type="dxa"/>
+            <w:shd w:val="clear" w:color="auto" w:fill="ACB9CA" w:themeFill="text2" w:themeFillTint="66"/>
             <w:vAlign w:val="center"/>
           </w:tcPr>
           <w:p>
@@ -2492,19 +2539,12 @@
               <w:br/>
               <w:t>How will I know if I’m working successfully? Feedback</w:t>
             </w:r>
-            <w:r>
-              <w:rPr>
-                <w:rFonts w:ascii="Arial" w:hAnsi="Arial" w:cs="Arial"/>
-                <w:sz w:val="24"/>
-                <w:szCs w:val="24"/>
-              </w:rPr>
-              <w:t>?</w:t>
-            </w:r>
           </w:p>
         </w:tc>
         <w:tc>
           <w:tcPr>
             <w:tcW w:w="1916" w:type="dxa"/>
+            <w:shd w:val="clear" w:color="auto" w:fill="ACB9CA" w:themeFill="text2" w:themeFillTint="66"/>
             <w:vAlign w:val="center"/>
           </w:tcPr>
           <w:p>
@@ -2576,188 +2616,159 @@
                 <w:szCs w:val="24"/>
               </w:rPr>
             </w:pPr>
-            <w:r>
-              <w:rPr>
-                <w:rFonts w:ascii="Arial" w:hAnsi="Arial" w:cs="Arial"/>
-                <w:color w:val="333333"/>
-                <w:sz w:val="21"/>
-                <w:szCs w:val="21"/>
-              </w:rPr>
-              <w:t>Get</w:t>
-            </w:r>
-            <w:r>
-              <w:rPr>
-                <w:rFonts w:ascii="Arial" w:hAnsi="Arial" w:cs="Arial"/>
-                <w:color w:val="333333"/>
-                <w:sz w:val="21"/>
-                <w:szCs w:val="21"/>
-              </w:rPr>
-              <w:t xml:space="preserve"> 700 TOEIC</w:t>
-            </w:r>
-            <w:r>
-              <w:rPr>
-                <w:rFonts w:ascii="Arial" w:hAnsi="Arial" w:cs="Arial"/>
-                <w:color w:val="333333"/>
-                <w:sz w:val="21"/>
-                <w:szCs w:val="21"/>
+          </w:p>
+        </w:tc>
+        <w:tc>
+          <w:tcPr>
+            <w:tcW w:w="1915" w:type="dxa"/>
+          </w:tcPr>
+          <w:p>
+            <w:pPr>
+              <w:rPr>
+                <w:rFonts w:ascii="Arial" w:hAnsi="Arial" w:cs="Arial"/>
+                <w:sz w:val="24"/>
+                <w:szCs w:val="24"/>
+              </w:rPr>
+            </w:pPr>
+          </w:p>
+        </w:tc>
+        <w:tc>
+          <w:tcPr>
+            <w:tcW w:w="1915" w:type="dxa"/>
+          </w:tcPr>
+          <w:p>
+            <w:pPr>
+              <w:rPr>
+                <w:rFonts w:ascii="Arial" w:hAnsi="Arial" w:cs="Arial"/>
+                <w:sz w:val="24"/>
+                <w:szCs w:val="24"/>
+              </w:rPr>
+            </w:pPr>
+          </w:p>
+        </w:tc>
+        <w:tc>
+          <w:tcPr>
+            <w:tcW w:w="1915" w:type="dxa"/>
+          </w:tcPr>
+          <w:p>
+            <w:pPr>
+              <w:rPr>
+                <w:rFonts w:ascii="Arial" w:hAnsi="Arial" w:cs="Arial"/>
+                <w:sz w:val="24"/>
+                <w:szCs w:val="24"/>
+              </w:rPr>
+            </w:pPr>
+            <w:r>
+              <w:rPr>
+                <w:rFonts w:ascii="Arial" w:hAnsi="Arial" w:cs="Arial"/>
+                <w:sz w:val="24"/>
+                <w:szCs w:val="24"/>
+              </w:rPr>
+              <w:t xml:space="preserve">- </w:t>
+            </w:r>
+            <w:r>
+              <w:rPr>
+                <w:rFonts w:ascii="Arial" w:hAnsi="Arial" w:cs="Arial"/>
+                <w:sz w:val="24"/>
+                <w:szCs w:val="24"/>
+              </w:rPr>
+              <w:t xml:space="preserve">Communicating and </w:t>
+            </w:r>
+            <w:r>
+              <w:rPr>
+                <w:rFonts w:ascii="Arial" w:hAnsi="Arial" w:cs="Arial"/>
+                <w:sz w:val="24"/>
+                <w:szCs w:val="24"/>
+              </w:rPr>
+              <w:t>w</w:t>
+            </w:r>
+            <w:r>
+              <w:rPr>
+                <w:rFonts w:ascii="Arial" w:hAnsi="Arial" w:cs="Arial"/>
+                <w:sz w:val="24"/>
+                <w:szCs w:val="24"/>
+              </w:rPr>
+              <w:t xml:space="preserve">orking </w:t>
+            </w:r>
+            <w:r>
+              <w:rPr>
+                <w:rFonts w:ascii="Arial" w:hAnsi="Arial" w:cs="Arial"/>
+                <w:sz w:val="24"/>
+                <w:szCs w:val="24"/>
+              </w:rPr>
+              <w:t>w</w:t>
+            </w:r>
+            <w:r>
+              <w:rPr>
+                <w:rFonts w:ascii="Arial" w:hAnsi="Arial" w:cs="Arial"/>
+                <w:sz w:val="24"/>
+                <w:szCs w:val="24"/>
+              </w:rPr>
+              <w:t xml:space="preserve">ith </w:t>
+            </w:r>
+            <w:r>
+              <w:rPr>
+                <w:rFonts w:ascii="Arial" w:hAnsi="Arial" w:cs="Arial"/>
+                <w:sz w:val="24"/>
+                <w:szCs w:val="24"/>
+              </w:rPr>
+              <w:t>my</w:t>
+            </w:r>
+            <w:r>
+              <w:rPr>
+                <w:rFonts w:ascii="Arial" w:hAnsi="Arial" w:cs="Arial"/>
+                <w:sz w:val="24"/>
+                <w:szCs w:val="24"/>
               </w:rPr>
               <w:t xml:space="preserve"> </w:t>
             </w:r>
             <w:r>
               <w:rPr>
                 <w:rFonts w:ascii="Arial" w:hAnsi="Arial" w:cs="Arial"/>
-                <w:color w:val="333333"/>
-                <w:sz w:val="21"/>
-                <w:szCs w:val="21"/>
-              </w:rPr>
-              <w:t>score!</w:t>
-            </w:r>
-            <w:r>
-              <w:rPr>
-                <w:rFonts w:ascii="Arial" w:hAnsi="Arial" w:cs="Arial"/>
-                <w:sz w:val="24"/>
-                <w:szCs w:val="24"/>
-              </w:rPr>
-              <w:br/>
-            </w:r>
-          </w:p>
-        </w:tc>
-        <w:tc>
-          <w:tcPr>
-            <w:tcW w:w="1915" w:type="dxa"/>
-          </w:tcPr>
-          <w:p>
-            <w:pPr>
-              <w:rPr>
-                <w:rFonts w:ascii="Arial" w:hAnsi="Arial" w:cs="Arial"/>
-                <w:sz w:val="24"/>
-                <w:szCs w:val="24"/>
-              </w:rPr>
-            </w:pPr>
-            <w:r>
-              <w:rPr>
-                <w:rFonts w:ascii="Arial" w:hAnsi="Arial" w:cs="Arial"/>
-                <w:sz w:val="24"/>
-                <w:szCs w:val="24"/>
-              </w:rPr>
-              <w:t xml:space="preserve">My teacher and </w:t>
-            </w:r>
-            <w:r>
-              <w:rPr>
-                <w:rFonts w:ascii="Arial" w:hAnsi="Arial" w:cs="Arial"/>
-                <w:sz w:val="24"/>
-                <w:szCs w:val="24"/>
-              </w:rPr>
-              <w:t>colleagues</w:t>
-            </w:r>
-          </w:p>
-        </w:tc>
-        <w:tc>
-          <w:tcPr>
-            <w:tcW w:w="1915" w:type="dxa"/>
-          </w:tcPr>
-          <w:p>
-            <w:pPr>
-              <w:rPr>
-                <w:rFonts w:ascii="Arial" w:hAnsi="Arial" w:cs="Arial"/>
-                <w:sz w:val="24"/>
-                <w:szCs w:val="24"/>
-              </w:rPr>
-            </w:pPr>
-            <w:r>
-              <w:rPr>
-                <w:rFonts w:ascii="Arial" w:hAnsi="Arial" w:cs="Arial"/>
-                <w:sz w:val="24"/>
-                <w:szCs w:val="24"/>
-              </w:rPr>
-              <w:t>8/2016</w:t>
-            </w:r>
-          </w:p>
-        </w:tc>
-        <w:tc>
-          <w:tcPr>
-            <w:tcW w:w="1915" w:type="dxa"/>
-          </w:tcPr>
-          <w:p>
-            <w:pPr>
-              <w:rPr>
-                <w:rFonts w:ascii="Arial" w:hAnsi="Arial" w:cs="Arial"/>
-                <w:sz w:val="24"/>
-                <w:szCs w:val="24"/>
-              </w:rPr>
-            </w:pPr>
-            <w:r>
-              <w:rPr>
-                <w:rFonts w:ascii="Arial" w:hAnsi="Arial" w:cs="Arial"/>
-                <w:sz w:val="24"/>
-                <w:szCs w:val="24"/>
-              </w:rPr>
-              <w:t xml:space="preserve">- </w:t>
-            </w:r>
-            <w:r>
-              <w:rPr>
-                <w:rFonts w:ascii="Arial" w:hAnsi="Arial" w:cs="Arial"/>
-                <w:sz w:val="24"/>
-                <w:szCs w:val="24"/>
-              </w:rPr>
-              <w:t>Complete a English Communication class</w:t>
-            </w:r>
-          </w:p>
-          <w:p>
-            <w:pPr>
-              <w:rPr>
-                <w:rFonts w:ascii="Arial" w:hAnsi="Arial" w:cs="Arial"/>
-                <w:sz w:val="24"/>
-                <w:szCs w:val="24"/>
-              </w:rPr>
-            </w:pPr>
-            <w:r>
-              <w:rPr>
-                <w:rFonts w:ascii="Arial" w:hAnsi="Arial" w:cs="Arial"/>
-                <w:sz w:val="24"/>
-                <w:szCs w:val="24"/>
-              </w:rPr>
-              <w:t xml:space="preserve">- </w:t>
-            </w:r>
-            <w:r>
-              <w:rPr>
-                <w:rFonts w:ascii="Arial" w:hAnsi="Arial" w:cs="Arial"/>
-                <w:sz w:val="24"/>
-                <w:szCs w:val="24"/>
-              </w:rPr>
-              <w:t>G</w:t>
-            </w:r>
-            <w:r>
-              <w:rPr>
-                <w:rFonts w:ascii="Arial" w:hAnsi="Arial" w:cs="Arial"/>
-                <w:sz w:val="24"/>
-                <w:szCs w:val="24"/>
-              </w:rPr>
-              <w:t xml:space="preserve">et </w:t>
-            </w:r>
-            <w:r>
-              <w:rPr>
-                <w:rFonts w:ascii="Arial" w:hAnsi="Arial" w:cs="Arial"/>
-                <w:sz w:val="24"/>
-                <w:szCs w:val="24"/>
-              </w:rPr>
-              <w:t>high score in English t</w:t>
-            </w:r>
-            <w:r>
-              <w:rPr>
-                <w:rFonts w:ascii="Arial" w:hAnsi="Arial" w:cs="Arial"/>
-                <w:sz w:val="24"/>
-                <w:szCs w:val="24"/>
-              </w:rPr>
-              <w:t>est</w:t>
-            </w:r>
-            <w:r>
-              <w:rPr>
-                <w:rFonts w:ascii="Arial" w:hAnsi="Arial" w:cs="Arial"/>
-                <w:sz w:val="24"/>
-                <w:szCs w:val="24"/>
-              </w:rPr>
-              <w:t xml:space="preserve"> (&gt;650)</w:t>
+                <w:sz w:val="24"/>
+                <w:szCs w:val="24"/>
+              </w:rPr>
+              <w:t>t</w:t>
+            </w:r>
+            <w:r>
+              <w:rPr>
+                <w:rFonts w:ascii="Arial" w:hAnsi="Arial" w:cs="Arial"/>
+                <w:sz w:val="24"/>
+                <w:szCs w:val="24"/>
+              </w:rPr>
+              <w:t xml:space="preserve">eam – and </w:t>
+            </w:r>
+            <w:r>
+              <w:rPr>
+                <w:rFonts w:ascii="Arial" w:hAnsi="Arial" w:cs="Arial"/>
+                <w:sz w:val="24"/>
+                <w:szCs w:val="24"/>
+              </w:rPr>
+              <w:t>w</w:t>
+            </w:r>
+            <w:r>
+              <w:rPr>
+                <w:rFonts w:ascii="Arial" w:hAnsi="Arial" w:cs="Arial"/>
+                <w:sz w:val="24"/>
+                <w:szCs w:val="24"/>
+              </w:rPr>
+              <w:t xml:space="preserve">ith </w:t>
+            </w:r>
+            <w:r>
+              <w:rPr>
+                <w:rFonts w:ascii="Arial" w:hAnsi="Arial" w:cs="Arial"/>
+                <w:sz w:val="24"/>
+                <w:szCs w:val="24"/>
+              </w:rPr>
+              <w:t>o</w:t>
+            </w:r>
+            <w:r>
+              <w:rPr>
+                <w:rFonts w:ascii="Arial" w:hAnsi="Arial" w:cs="Arial"/>
+                <w:sz w:val="24"/>
+                <w:szCs w:val="24"/>
+              </w:rPr>
+              <w:t>thers</w:t>
             </w:r>
           </w:p>
         </w:tc>
@@ -2773,120 +2784,6 @@
                 <w:szCs w:val="24"/>
               </w:rPr>
             </w:pPr>
-            <w:r>
-              <w:rPr>
-                <w:rFonts w:ascii="Arial" w:hAnsi="Arial" w:cs="Arial"/>
-                <w:sz w:val="24"/>
-                <w:szCs w:val="24"/>
-              </w:rPr>
-              <w:t xml:space="preserve"> - </w:t>
-            </w:r>
-            <w:r>
-              <w:rPr>
-                <w:rFonts w:ascii="Arial" w:hAnsi="Arial" w:cs="Arial"/>
-                <w:sz w:val="24"/>
-                <w:szCs w:val="24"/>
-              </w:rPr>
-              <w:t>Learn</w:t>
-            </w:r>
-            <w:r>
-              <w:rPr>
-                <w:rFonts w:ascii="Arial" w:hAnsi="Arial" w:cs="Arial"/>
-                <w:sz w:val="24"/>
-                <w:szCs w:val="24"/>
-              </w:rPr>
-              <w:t>ed</w:t>
-            </w:r>
-            <w:r>
-              <w:rPr>
-                <w:rFonts w:ascii="Arial" w:hAnsi="Arial" w:cs="Arial"/>
-                <w:sz w:val="24"/>
-                <w:szCs w:val="24"/>
-              </w:rPr>
-              <w:t xml:space="preserve"> TOEIC </w:t>
-            </w:r>
-            <w:r>
-              <w:rPr>
-                <w:rFonts w:ascii="Arial" w:hAnsi="Arial" w:cs="Arial"/>
-                <w:sz w:val="24"/>
-                <w:szCs w:val="24"/>
-              </w:rPr>
-              <w:t xml:space="preserve">on </w:t>
-            </w:r>
-            <w:r>
-              <w:rPr>
-                <w:rFonts w:ascii="Arial" w:hAnsi="Arial" w:cs="Arial"/>
-                <w:sz w:val="24"/>
-                <w:szCs w:val="24"/>
-              </w:rPr>
-              <w:t>YouTube</w:t>
-            </w:r>
-          </w:p>
-          <w:p>
-            <w:pPr>
-              <w:rPr>
-                <w:rFonts w:ascii="Arial" w:hAnsi="Arial" w:cs="Arial"/>
-                <w:sz w:val="24"/>
-                <w:szCs w:val="24"/>
-              </w:rPr>
-            </w:pPr>
-            <w:r>
-              <w:rPr>
-                <w:rFonts w:ascii="Arial" w:hAnsi="Arial" w:cs="Arial"/>
-                <w:sz w:val="24"/>
-                <w:szCs w:val="24"/>
-              </w:rPr>
-              <w:t xml:space="preserve">- </w:t>
-            </w:r>
-            <w:r>
-              <w:rPr>
-                <w:rFonts w:ascii="Arial" w:hAnsi="Arial" w:cs="Arial"/>
-                <w:sz w:val="24"/>
-                <w:szCs w:val="24"/>
-              </w:rPr>
-              <w:t>Learn American English with VOA</w:t>
-            </w:r>
-            <w:r>
-              <w:rPr>
-                <w:rFonts w:ascii="Arial" w:hAnsi="Arial" w:cs="Arial"/>
-                <w:sz w:val="24"/>
-                <w:szCs w:val="24"/>
-              </w:rPr>
-              <w:t xml:space="preserve"> </w:t>
-            </w:r>
-          </w:p>
-          <w:p>
-            <w:pPr>
-              <w:rPr>
-                <w:rFonts w:ascii="Arial" w:hAnsi="Arial" w:cs="Arial"/>
-                <w:sz w:val="24"/>
-                <w:szCs w:val="24"/>
-              </w:rPr>
-            </w:pPr>
-            <w:r>
-              <w:rPr>
-                <w:rFonts w:ascii="Arial" w:hAnsi="Arial" w:cs="Arial"/>
-                <w:sz w:val="24"/>
-                <w:szCs w:val="24"/>
-              </w:rPr>
-              <w:t xml:space="preserve">- Joined </w:t>
-            </w:r>
-            <w:r>
-              <w:rPr>
-                <w:rFonts w:ascii="Arial" w:hAnsi="Arial" w:cs="Arial"/>
-                <w:sz w:val="24"/>
-                <w:szCs w:val="24"/>
-              </w:rPr>
-              <w:t>E-DEV activities</w:t>
-            </w:r>
-            <w:r>
-              <w:rPr>
-                <w:rFonts w:ascii="Arial" w:hAnsi="Arial" w:cs="Arial"/>
-                <w:sz w:val="24"/>
-                <w:szCs w:val="24"/>
-              </w:rPr>
-              <w:t xml:space="preserve"> class at my project</w:t>
-            </w:r>
           </w:p>
         </w:tc>
       </w:tr>
@@ -2909,80 +2806,8 @@
                 <w:sz w:val="24"/>
                 <w:szCs w:val="24"/>
               </w:rPr>
-              <w:t>Communicate Skills</w:t>
-            </w:r>
-          </w:p>
-        </w:tc>
-        <w:tc>
-          <w:tcPr>
-            <w:tcW w:w="1915" w:type="dxa"/>
-          </w:tcPr>
-          <w:p>
-            <w:pPr>
-              <w:rPr>
-                <w:rFonts w:ascii="Arial" w:hAnsi="Arial" w:cs="Arial"/>
-                <w:sz w:val="24"/>
-                <w:szCs w:val="24"/>
-              </w:rPr>
-            </w:pPr>
-          </w:p>
-        </w:tc>
-        <w:tc>
-          <w:tcPr>
-            <w:tcW w:w="1915" w:type="dxa"/>
-          </w:tcPr>
-          <w:p>
-            <w:pPr>
-              <w:rPr>
-                <w:rFonts w:ascii="Arial" w:hAnsi="Arial" w:cs="Arial"/>
-                <w:sz w:val="24"/>
-                <w:szCs w:val="24"/>
-              </w:rPr>
-            </w:pPr>
-          </w:p>
-        </w:tc>
-        <w:tc>
-          <w:tcPr>
-            <w:tcW w:w="1915" w:type="dxa"/>
-          </w:tcPr>
-          <w:p>
-            <w:pPr>
-              <w:rPr>
-                <w:rFonts w:ascii="Arial" w:hAnsi="Arial" w:cs="Arial"/>
-                <w:sz w:val="24"/>
-                <w:szCs w:val="24"/>
-              </w:rPr>
-            </w:pPr>
-          </w:p>
-        </w:tc>
-        <w:tc>
-          <w:tcPr>
-            <w:tcW w:w="1916" w:type="dxa"/>
-          </w:tcPr>
-          <w:p>
-            <w:pPr>
-              <w:rPr>
-                <w:rFonts w:ascii="Arial" w:hAnsi="Arial" w:cs="Arial"/>
-                <w:sz w:val="24"/>
-                <w:szCs w:val="24"/>
-              </w:rPr>
-            </w:pPr>
-          </w:p>
-        </w:tc>
-      </w:tr>
-      <w:tr>
-        <w:tc>
-          <w:tcPr>
-            <w:tcW w:w="1915" w:type="dxa"/>
-          </w:tcPr>
-          <w:p>
-            <w:pPr>
-              <w:rPr>
-                <w:rFonts w:ascii="Arial" w:hAnsi="Arial" w:cs="Arial"/>
-                <w:sz w:val="24"/>
-                <w:szCs w:val="24"/>
-              </w:rPr>
-            </w:pPr>
+              <w:t>Understanding team dynamics and encouraging good relationships.</w:t>
+            </w:r>
           </w:p>
         </w:tc>
         <w:tc>
@@ -3088,6 +2913,7 @@
           <w:tcPr>
             <w:tcW w:w="9576" w:type="dxa"/>
             <w:gridSpan w:val="5"/>
+            <w:shd w:val="clear" w:color="auto" w:fill="ACB9CA" w:themeFill="text2" w:themeFillTint="66"/>
           </w:tcPr>
           <w:p>
             <w:pPr>
@@ -3108,10 +2934,38 @@
             <w:r>
               <w:rPr>
                 <w:rFonts w:ascii="Arial" w:hAnsi="Arial" w:cs="Arial"/>
-                <w:sz w:val="24"/>
-                <w:szCs w:val="24"/>
-              </w:rPr>
-              <w:t>Cover all aspects of the job about Font-end, Back-end and Networking to support other staff</w:t>
+                <w:b/>
+                <w:sz w:val="24"/>
+                <w:szCs w:val="24"/>
+              </w:rPr>
+              <w:t xml:space="preserve">Enhanced </w:t>
+            </w:r>
+            <w:r>
+              <w:rPr>
+                <w:rFonts w:ascii="Arial" w:hAnsi="Arial" w:cs="Arial"/>
+                <w:b/>
+                <w:sz w:val="24"/>
+                <w:szCs w:val="24"/>
+              </w:rPr>
+              <w:t>m</w:t>
+            </w:r>
+            <w:r>
+              <w:rPr>
+                <w:rFonts w:ascii="Arial" w:hAnsi="Arial" w:cs="Arial"/>
+                <w:b/>
+                <w:sz w:val="24"/>
+                <w:szCs w:val="24"/>
+              </w:rPr>
+              <w:t xml:space="preserve">anagement </w:t>
+            </w:r>
+            <w:r>
+              <w:rPr>
+                <w:rFonts w:ascii="Arial" w:hAnsi="Arial" w:cs="Arial"/>
+                <w:b/>
+                <w:sz w:val="24"/>
+                <w:szCs w:val="24"/>
+              </w:rPr>
+              <w:t>skills</w:t>
             </w:r>
           </w:p>
         </w:tc>
@@ -3120,6 +2974,7 @@
         <w:tc>
           <w:tcPr>
             <w:tcW w:w="1915" w:type="dxa"/>
+            <w:shd w:val="clear" w:color="auto" w:fill="ACB9CA" w:themeFill="text2" w:themeFillTint="66"/>
             <w:vAlign w:val="center"/>
           </w:tcPr>
           <w:p>
@@ -3154,6 +3009,7 @@
         <w:tc>
           <w:tcPr>
             <w:tcW w:w="1915" w:type="dxa"/>
+            <w:shd w:val="clear" w:color="auto" w:fill="ACB9CA" w:themeFill="text2" w:themeFillTint="66"/>
             <w:vAlign w:val="center"/>
           </w:tcPr>
           <w:p>
@@ -3198,6 +3054,7 @@
         <w:tc>
           <w:tcPr>
             <w:tcW w:w="1915" w:type="dxa"/>
+            <w:shd w:val="clear" w:color="auto" w:fill="ACB9CA" w:themeFill="text2" w:themeFillTint="66"/>
             <w:vAlign w:val="center"/>
           </w:tcPr>
           <w:p>
@@ -3224,6 +3081,7 @@
         <w:tc>
           <w:tcPr>
             <w:tcW w:w="1915" w:type="dxa"/>
+            <w:shd w:val="clear" w:color="auto" w:fill="ACB9CA" w:themeFill="text2" w:themeFillTint="66"/>
             <w:vAlign w:val="center"/>
           </w:tcPr>
           <w:p>
@@ -3258,6 +3116,7 @@
         <w:tc>
           <w:tcPr>
             <w:tcW w:w="1916" w:type="dxa"/>
+            <w:shd w:val="clear" w:color="auto" w:fill="ACB9CA" w:themeFill="text2" w:themeFillTint="66"/>
             <w:vAlign w:val="center"/>
           </w:tcPr>
           <w:p>
@@ -3325,6 +3184,855 @@
             <w:pPr>
               <w:rPr>
                 <w:rFonts w:ascii="Arial" w:hAnsi="Arial" w:cs="Arial"/>
+                <w:sz w:val="24"/>
+                <w:szCs w:val="24"/>
+              </w:rPr>
+            </w:pPr>
+            <w:r>
+              <w:rPr>
+                <w:rFonts w:ascii="Arial" w:hAnsi="Arial" w:cs="Arial"/>
+                <w:sz w:val="24"/>
+                <w:szCs w:val="24"/>
+              </w:rPr>
+              <w:t>Planning, making decisions, and problem solving.</w:t>
+            </w:r>
+          </w:p>
+        </w:tc>
+        <w:tc>
+          <w:tcPr>
+            <w:tcW w:w="1915" w:type="dxa"/>
+          </w:tcPr>
+          <w:p>
+            <w:pPr>
+              <w:rPr>
+                <w:rFonts w:ascii="Arial" w:hAnsi="Arial" w:cs="Arial"/>
+                <w:sz w:val="24"/>
+                <w:szCs w:val="24"/>
+              </w:rPr>
+            </w:pPr>
+          </w:p>
+        </w:tc>
+        <w:tc>
+          <w:tcPr>
+            <w:tcW w:w="1915" w:type="dxa"/>
+          </w:tcPr>
+          <w:p>
+            <w:pPr>
+              <w:rPr>
+                <w:rFonts w:ascii="Arial" w:hAnsi="Arial" w:cs="Arial"/>
+                <w:sz w:val="24"/>
+                <w:szCs w:val="24"/>
+              </w:rPr>
+            </w:pPr>
+            <w:r>
+              <w:rPr>
+                <w:rFonts w:ascii="Arial" w:hAnsi="Arial" w:cs="Arial"/>
+                <w:sz w:val="24"/>
+                <w:szCs w:val="24"/>
+              </w:rPr>
+              <w:t>By end of 6nd month (4/2016)</w:t>
+            </w:r>
+          </w:p>
+        </w:tc>
+        <w:tc>
+          <w:tcPr>
+            <w:tcW w:w="1915" w:type="dxa"/>
+          </w:tcPr>
+          <w:p>
+            <w:pPr>
+              <w:rPr>
+                <w:rFonts w:ascii="Arial" w:hAnsi="Arial" w:cs="Arial"/>
+                <w:sz w:val="24"/>
+                <w:szCs w:val="24"/>
+              </w:rPr>
+            </w:pPr>
+          </w:p>
+        </w:tc>
+        <w:tc>
+          <w:tcPr>
+            <w:tcW w:w="1916" w:type="dxa"/>
+          </w:tcPr>
+          <w:p>
+            <w:pPr>
+              <w:rPr>
+                <w:rFonts w:ascii="Arial" w:hAnsi="Arial" w:cs="Arial"/>
+                <w:sz w:val="24"/>
+                <w:szCs w:val="24"/>
+              </w:rPr>
+            </w:pPr>
+          </w:p>
+        </w:tc>
+      </w:tr>
+      <w:tr>
+        <w:tc>
+          <w:tcPr>
+            <w:tcW w:w="1915" w:type="dxa"/>
+          </w:tcPr>
+          <w:p>
+            <w:pPr>
+              <w:rPr>
+                <w:rFonts w:ascii="Arial" w:hAnsi="Arial" w:cs="Arial"/>
+                <w:sz w:val="24"/>
+                <w:szCs w:val="24"/>
+              </w:rPr>
+            </w:pPr>
+            <w:r>
+              <w:rPr>
+                <w:rFonts w:ascii="Arial" w:hAnsi="Arial" w:cs="Arial"/>
+                <w:sz w:val="24"/>
+                <w:szCs w:val="24"/>
+              </w:rPr>
+              <w:t>Managing Discipline</w:t>
+            </w:r>
+          </w:p>
+        </w:tc>
+        <w:tc>
+          <w:tcPr>
+            <w:tcW w:w="1915" w:type="dxa"/>
+          </w:tcPr>
+          <w:p>
+            <w:pPr>
+              <w:rPr>
+                <w:rFonts w:ascii="Arial" w:hAnsi="Arial" w:cs="Arial"/>
+                <w:sz w:val="24"/>
+                <w:szCs w:val="24"/>
+              </w:rPr>
+            </w:pPr>
+          </w:p>
+        </w:tc>
+        <w:tc>
+          <w:tcPr>
+            <w:tcW w:w="1915" w:type="dxa"/>
+          </w:tcPr>
+          <w:p>
+            <w:pPr>
+              <w:rPr>
+                <w:rFonts w:ascii="Arial" w:hAnsi="Arial" w:cs="Arial"/>
+                <w:sz w:val="24"/>
+                <w:szCs w:val="24"/>
+              </w:rPr>
+            </w:pPr>
+            <w:r>
+              <w:rPr>
+                <w:rFonts w:ascii="Arial" w:hAnsi="Arial" w:cs="Arial"/>
+                <w:sz w:val="24"/>
+                <w:szCs w:val="24"/>
+              </w:rPr>
+              <w:t>By end of 6nd month (4/2016)</w:t>
+            </w:r>
+          </w:p>
+        </w:tc>
+        <w:tc>
+          <w:tcPr>
+            <w:tcW w:w="1915" w:type="dxa"/>
+          </w:tcPr>
+          <w:p>
+            <w:pPr>
+              <w:rPr>
+                <w:rFonts w:ascii="Arial" w:hAnsi="Arial" w:cs="Arial"/>
+                <w:sz w:val="24"/>
+                <w:szCs w:val="24"/>
+              </w:rPr>
+            </w:pPr>
+            <w:r>
+              <w:rPr>
+                <w:rFonts w:ascii="Arial" w:hAnsi="Arial" w:cs="Arial"/>
+                <w:sz w:val="24"/>
+                <w:szCs w:val="24"/>
+              </w:rPr>
+              <w:t>Arrives to work on time/minimizes unscheduled absences.</w:t>
+            </w:r>
+          </w:p>
+        </w:tc>
+        <w:tc>
+          <w:tcPr>
+            <w:tcW w:w="1916" w:type="dxa"/>
+          </w:tcPr>
+          <w:p>
+            <w:pPr>
+              <w:rPr>
+                <w:rFonts w:ascii="Arial" w:hAnsi="Arial" w:cs="Arial"/>
+                <w:sz w:val="24"/>
+                <w:szCs w:val="24"/>
+              </w:rPr>
+            </w:pPr>
+            <w:r>
+              <w:rPr>
+                <w:rFonts w:ascii="Arial" w:hAnsi="Arial" w:cs="Arial"/>
+                <w:sz w:val="24"/>
+                <w:szCs w:val="24"/>
+              </w:rPr>
+              <w:t>-</w:t>
+            </w:r>
+            <w:r>
+              <w:rPr>
+                <w:rFonts w:ascii="Arial" w:hAnsi="Arial" w:cs="Arial"/>
+                <w:sz w:val="24"/>
+                <w:szCs w:val="24"/>
+              </w:rPr>
+              <w:t>Arrived to work on time</w:t>
+            </w:r>
+          </w:p>
+        </w:tc>
+      </w:tr>
+      <w:tr>
+        <w:tc>
+          <w:tcPr>
+            <w:tcW w:w="1915" w:type="dxa"/>
+          </w:tcPr>
+          <w:p>
+            <w:pPr>
+              <w:rPr>
+                <w:rFonts w:ascii="Arial" w:hAnsi="Arial" w:cs="Arial"/>
+                <w:sz w:val="24"/>
+                <w:szCs w:val="24"/>
+              </w:rPr>
+            </w:pPr>
+            <w:r>
+              <w:rPr>
+                <w:rFonts w:ascii="Arial" w:hAnsi="Arial" w:cs="Arial"/>
+                <w:sz w:val="24"/>
+                <w:szCs w:val="24"/>
+              </w:rPr>
+              <w:t>Time Management</w:t>
+            </w:r>
+            <w:r>
+              <w:rPr>
+                <w:rFonts w:ascii="Arial" w:hAnsi="Arial" w:cs="Arial"/>
+                <w:sz w:val="24"/>
+                <w:szCs w:val="24"/>
+              </w:rPr>
+              <w:t xml:space="preserve"> </w:t>
+            </w:r>
+          </w:p>
+        </w:tc>
+        <w:tc>
+          <w:tcPr>
+            <w:tcW w:w="1915" w:type="dxa"/>
+          </w:tcPr>
+          <w:p>
+            <w:pPr>
+              <w:rPr>
+                <w:rFonts w:ascii="Arial" w:hAnsi="Arial" w:cs="Arial"/>
+                <w:sz w:val="24"/>
+                <w:szCs w:val="24"/>
+              </w:rPr>
+            </w:pPr>
+          </w:p>
+        </w:tc>
+        <w:tc>
+          <w:tcPr>
+            <w:tcW w:w="1915" w:type="dxa"/>
+          </w:tcPr>
+          <w:p>
+            <w:pPr>
+              <w:rPr>
+                <w:rFonts w:ascii="Arial" w:hAnsi="Arial" w:cs="Arial"/>
+                <w:sz w:val="24"/>
+                <w:szCs w:val="24"/>
+              </w:rPr>
+            </w:pPr>
+            <w:r>
+              <w:rPr>
+                <w:rFonts w:ascii="Arial" w:hAnsi="Arial" w:cs="Arial"/>
+                <w:sz w:val="24"/>
+                <w:szCs w:val="24"/>
+              </w:rPr>
+              <w:t>By end of 6nd month (4/2016)</w:t>
+            </w:r>
+          </w:p>
+        </w:tc>
+        <w:tc>
+          <w:tcPr>
+            <w:tcW w:w="1915" w:type="dxa"/>
+          </w:tcPr>
+          <w:p>
+            <w:pPr>
+              <w:rPr>
+                <w:rFonts w:ascii="Arial" w:hAnsi="Arial" w:cs="Arial"/>
+                <w:sz w:val="24"/>
+                <w:szCs w:val="24"/>
+              </w:rPr>
+            </w:pPr>
+            <w:r>
+              <w:rPr>
+                <w:rFonts w:ascii="Arial" w:hAnsi="Arial" w:cs="Arial"/>
+                <w:sz w:val="24"/>
+                <w:szCs w:val="24"/>
+              </w:rPr>
+              <w:t>-Increase productivity, creativity</w:t>
+            </w:r>
+          </w:p>
+          <w:p>
+            <w:pPr>
+              <w:rPr>
+                <w:rFonts w:ascii="Arial" w:hAnsi="Arial" w:cs="Arial"/>
+                <w:sz w:val="24"/>
+                <w:szCs w:val="24"/>
+              </w:rPr>
+            </w:pPr>
+            <w:r>
+              <w:rPr>
+                <w:rFonts w:ascii="Arial" w:hAnsi="Arial" w:cs="Arial"/>
+                <w:sz w:val="24"/>
+                <w:szCs w:val="24"/>
+              </w:rPr>
+              <w:t>-working more efficiently</w:t>
+            </w:r>
+          </w:p>
+          <w:p>
+            <w:pPr>
+              <w:rPr>
+                <w:rFonts w:ascii="Arial" w:hAnsi="Arial" w:cs="Arial"/>
+                <w:sz w:val="24"/>
+                <w:szCs w:val="24"/>
+              </w:rPr>
+            </w:pPr>
+            <w:r>
+              <w:rPr>
+                <w:rFonts w:ascii="Arial" w:hAnsi="Arial" w:cs="Arial"/>
+                <w:sz w:val="24"/>
+                <w:szCs w:val="24"/>
+              </w:rPr>
+              <w:t>-Achieving goals in timely manner</w:t>
+            </w:r>
+          </w:p>
+        </w:tc>
+        <w:tc>
+          <w:tcPr>
+            <w:tcW w:w="1916" w:type="dxa"/>
+          </w:tcPr>
+          <w:p>
+            <w:pPr>
+              <w:rPr>
+                <w:rFonts w:ascii="Arial" w:hAnsi="Arial" w:cs="Arial"/>
+                <w:sz w:val="24"/>
+                <w:szCs w:val="24"/>
+              </w:rPr>
+            </w:pPr>
+            <w:r>
+              <w:rPr>
+                <w:rFonts w:ascii="Arial" w:hAnsi="Arial" w:cs="Arial"/>
+                <w:sz w:val="24"/>
+                <w:szCs w:val="24"/>
+              </w:rPr>
+              <w:t xml:space="preserve">-Task list </w:t>
+            </w:r>
+          </w:p>
+          <w:p>
+            <w:pPr>
+              <w:rPr>
+                <w:rFonts w:ascii="Arial" w:hAnsi="Arial" w:cs="Arial"/>
+                <w:sz w:val="24"/>
+                <w:szCs w:val="24"/>
+              </w:rPr>
+            </w:pPr>
+            <w:r>
+              <w:rPr>
+                <w:rFonts w:ascii="Arial" w:hAnsi="Arial" w:cs="Arial"/>
+                <w:sz w:val="24"/>
+                <w:szCs w:val="24"/>
+              </w:rPr>
+              <w:t>- Project sheet</w:t>
+            </w:r>
+          </w:p>
+          <w:p>
+            <w:pPr>
+              <w:rPr>
+                <w:rFonts w:ascii="Arial" w:hAnsi="Arial" w:cs="Arial"/>
+                <w:sz w:val="24"/>
+                <w:szCs w:val="24"/>
+              </w:rPr>
+            </w:pPr>
+            <w:r>
+              <w:rPr>
+                <w:rFonts w:ascii="Arial" w:hAnsi="Arial" w:cs="Arial"/>
+                <w:sz w:val="24"/>
+                <w:szCs w:val="24"/>
+              </w:rPr>
+              <w:t>-Event plan</w:t>
+            </w:r>
+          </w:p>
+          <w:p>
+            <w:pPr>
+              <w:rPr>
+                <w:rFonts w:ascii="Arial" w:hAnsi="Arial" w:cs="Arial"/>
+                <w:sz w:val="24"/>
+                <w:szCs w:val="24"/>
+              </w:rPr>
+            </w:pPr>
+          </w:p>
+        </w:tc>
+      </w:tr>
+      <w:tr>
+        <w:tc>
+          <w:tcPr>
+            <w:tcW w:w="1915" w:type="dxa"/>
+          </w:tcPr>
+          <w:p>
+            <w:pPr>
+              <w:rPr>
+                <w:rFonts w:ascii="Arial" w:hAnsi="Arial" w:cs="Arial"/>
+                <w:sz w:val="24"/>
+                <w:szCs w:val="24"/>
+              </w:rPr>
+            </w:pPr>
+            <w:r>
+              <w:rPr>
+                <w:rFonts w:ascii="Arial" w:hAnsi="Arial" w:cs="Arial"/>
+                <w:sz w:val="24"/>
+                <w:szCs w:val="24"/>
+              </w:rPr>
+              <w:t xml:space="preserve">Managing Conflict </w:t>
+            </w:r>
+          </w:p>
+        </w:tc>
+        <w:tc>
+          <w:tcPr>
+            <w:tcW w:w="1915" w:type="dxa"/>
+          </w:tcPr>
+          <w:p>
+            <w:pPr>
+              <w:rPr>
+                <w:rFonts w:ascii="Arial" w:hAnsi="Arial" w:cs="Arial"/>
+                <w:sz w:val="24"/>
+                <w:szCs w:val="24"/>
+              </w:rPr>
+            </w:pPr>
+          </w:p>
+        </w:tc>
+        <w:tc>
+          <w:tcPr>
+            <w:tcW w:w="1915" w:type="dxa"/>
+          </w:tcPr>
+          <w:p>
+            <w:pPr>
+              <w:rPr>
+                <w:rFonts w:ascii="Arial" w:hAnsi="Arial" w:cs="Arial"/>
+                <w:sz w:val="24"/>
+                <w:szCs w:val="24"/>
+              </w:rPr>
+            </w:pPr>
+            <w:r>
+              <w:rPr>
+                <w:rFonts w:ascii="Arial" w:hAnsi="Arial" w:cs="Arial"/>
+                <w:sz w:val="24"/>
+                <w:szCs w:val="24"/>
+              </w:rPr>
+              <w:t>By end of 6nd month (4/2016)</w:t>
+            </w:r>
+          </w:p>
+        </w:tc>
+        <w:tc>
+          <w:tcPr>
+            <w:tcW w:w="1915" w:type="dxa"/>
+          </w:tcPr>
+          <w:p>
+            <w:pPr>
+              <w:rPr>
+                <w:rFonts w:ascii="Arial" w:hAnsi="Arial" w:cs="Arial"/>
+                <w:sz w:val="24"/>
+                <w:szCs w:val="24"/>
+              </w:rPr>
+            </w:pPr>
+          </w:p>
+        </w:tc>
+        <w:tc>
+          <w:tcPr>
+            <w:tcW w:w="1916" w:type="dxa"/>
+          </w:tcPr>
+          <w:p>
+            <w:pPr>
+              <w:rPr>
+                <w:rFonts w:ascii="Arial" w:hAnsi="Arial" w:cs="Arial"/>
+                <w:sz w:val="24"/>
+                <w:szCs w:val="24"/>
+              </w:rPr>
+            </w:pPr>
+          </w:p>
+        </w:tc>
+      </w:tr>
+      <w:tr>
+        <w:tc>
+          <w:tcPr>
+            <w:tcW w:w="1915" w:type="dxa"/>
+          </w:tcPr>
+          <w:p>
+            <w:pPr>
+              <w:rPr>
+                <w:rFonts w:ascii="Arial" w:hAnsi="Arial" w:cs="Arial"/>
+                <w:sz w:val="24"/>
+                <w:szCs w:val="24"/>
+              </w:rPr>
+            </w:pPr>
+          </w:p>
+        </w:tc>
+        <w:tc>
+          <w:tcPr>
+            <w:tcW w:w="1915" w:type="dxa"/>
+          </w:tcPr>
+          <w:p>
+            <w:pPr>
+              <w:rPr>
+                <w:rFonts w:ascii="Arial" w:hAnsi="Arial" w:cs="Arial"/>
+                <w:sz w:val="24"/>
+                <w:szCs w:val="24"/>
+              </w:rPr>
+            </w:pPr>
+          </w:p>
+        </w:tc>
+        <w:tc>
+          <w:tcPr>
+            <w:tcW w:w="1915" w:type="dxa"/>
+          </w:tcPr>
+          <w:p>
+            <w:pPr>
+              <w:rPr>
+                <w:rFonts w:ascii="Arial" w:hAnsi="Arial" w:cs="Arial"/>
+                <w:sz w:val="24"/>
+                <w:szCs w:val="24"/>
+              </w:rPr>
+            </w:pPr>
+          </w:p>
+        </w:tc>
+        <w:tc>
+          <w:tcPr>
+            <w:tcW w:w="1915" w:type="dxa"/>
+          </w:tcPr>
+          <w:p>
+            <w:pPr>
+              <w:rPr>
+                <w:rFonts w:ascii="Arial" w:hAnsi="Arial" w:cs="Arial"/>
+                <w:sz w:val="24"/>
+                <w:szCs w:val="24"/>
+              </w:rPr>
+            </w:pPr>
+          </w:p>
+        </w:tc>
+        <w:tc>
+          <w:tcPr>
+            <w:tcW w:w="1916" w:type="dxa"/>
+          </w:tcPr>
+          <w:p>
+            <w:pPr>
+              <w:rPr>
+                <w:rFonts w:ascii="Arial" w:hAnsi="Arial" w:cs="Arial"/>
+                <w:sz w:val="24"/>
+                <w:szCs w:val="24"/>
+              </w:rPr>
+            </w:pPr>
+          </w:p>
+        </w:tc>
+      </w:tr>
+    </w:tbl>
+    <w:p>
+      <w:pPr>
+        <w:rPr>
+          <w:rFonts w:ascii="Arial" w:hAnsi="Arial" w:cs="Arial"/>
+          <w:sz w:val="24"/>
+          <w:szCs w:val="24"/>
+        </w:rPr>
+      </w:pPr>
+    </w:p>
+    <w:p>
+      <w:pPr>
+        <w:rPr>
+          <w:rFonts w:ascii="Arial" w:hAnsi="Arial" w:cs="Arial"/>
+          <w:sz w:val="24"/>
+          <w:szCs w:val="24"/>
+        </w:rPr>
+      </w:pPr>
+    </w:p>
+    <w:tbl>
+      <w:tblPr>
+        <w:tblStyle w:val="TableGrid"/>
+        <w:tblW w:w="0" w:type="auto"/>
+        <w:tblLook w:val="04A0"/>
+      </w:tblPr>
+      <w:tblGrid>
+        <w:gridCol w:w="1915"/>
+        <w:gridCol w:w="1915"/>
+        <w:gridCol w:w="1915"/>
+        <w:gridCol w:w="1915"/>
+        <w:gridCol w:w="1916"/>
+      </w:tblGrid>
+      <w:tr>
+        <w:tc>
+          <w:tcPr>
+            <w:tcW w:w="9576" w:type="dxa"/>
+            <w:gridSpan w:val="5"/>
+            <w:shd w:val="clear" w:color="auto" w:fill="ACB9CA" w:themeFill="text2" w:themeFillTint="66"/>
+          </w:tcPr>
+          <w:p>
+            <w:pPr>
+              <w:rPr>
+                <w:rFonts w:ascii="Arial" w:hAnsi="Arial" w:cs="Arial"/>
+                <w:sz w:val="24"/>
+                <w:szCs w:val="24"/>
+              </w:rPr>
+            </w:pPr>
+            <w:r>
+              <w:rPr>
+                <w:rFonts w:ascii="Arial" w:hAnsi="Arial" w:cs="Arial"/>
+                <w:sz w:val="24"/>
+                <w:szCs w:val="24"/>
+              </w:rPr>
+              <w:t xml:space="preserve">Objective: </w:t>
+            </w:r>
+            <w:r>
+              <w:rPr>
+                <w:rFonts w:ascii="Arial" w:hAnsi="Arial" w:cs="Arial"/>
+                <w:b/>
+                <w:sz w:val="24"/>
+                <w:szCs w:val="24"/>
+              </w:rPr>
+              <w:t xml:space="preserve">Improve </w:t>
+            </w:r>
+            <w:r>
+              <w:rPr>
+                <w:rFonts w:ascii="Arial" w:eastAsia="Times New Roman" w:hAnsi="Arial" w:cs="Arial"/>
+                <w:b/>
+                <w:color w:val="000000"/>
+                <w:sz w:val="24"/>
+                <w:szCs w:val="24"/>
+              </w:rPr>
+              <w:t>technical skills</w:t>
+            </w:r>
+            <w:r>
+              <w:rPr>
+                <w:rFonts w:ascii="Arial" w:hAnsi="Arial" w:cs="Arial"/>
+                <w:b/>
+                <w:sz w:val="24"/>
+                <w:szCs w:val="24"/>
+              </w:rPr>
+              <w:t xml:space="preserve"> </w:t>
+            </w:r>
+            <w:r>
+              <w:rPr>
+                <w:rFonts w:ascii="Arial" w:hAnsi="Arial" w:cs="Arial"/>
+                <w:b/>
+                <w:sz w:val="24"/>
+                <w:szCs w:val="24"/>
+              </w:rPr>
+              <w:t>to support other staff</w:t>
+            </w:r>
+          </w:p>
+        </w:tc>
+      </w:tr>
+      <w:tr>
+        <w:tc>
+          <w:tcPr>
+            <w:tcW w:w="1915" w:type="dxa"/>
+            <w:shd w:val="clear" w:color="auto" w:fill="ACB9CA" w:themeFill="text2" w:themeFillTint="66"/>
+            <w:vAlign w:val="center"/>
+          </w:tcPr>
+          <w:p>
+            <w:pPr>
+              <w:jc w:val="center"/>
+              <w:rPr>
+                <w:rFonts w:ascii="Arial" w:hAnsi="Arial" w:cs="Arial"/>
+                <w:sz w:val="24"/>
+                <w:szCs w:val="24"/>
+              </w:rPr>
+            </w:pPr>
+            <w:r>
+              <w:rPr>
+                <w:rFonts w:ascii="Arial" w:hAnsi="Arial" w:cs="Arial"/>
+                <w:b/>
+                <w:sz w:val="24"/>
+                <w:szCs w:val="24"/>
+              </w:rPr>
+              <w:t>Action Plans</w:t>
+            </w:r>
+            <w:r>
+              <w:rPr>
+                <w:rFonts w:ascii="Arial" w:hAnsi="Arial" w:cs="Arial"/>
+                <w:sz w:val="24"/>
+                <w:szCs w:val="24"/>
+              </w:rPr>
+              <w:br/>
+              <w:t>Detail each step required to accomplish the objective</w:t>
+            </w:r>
+          </w:p>
+        </w:tc>
+        <w:tc>
+          <w:tcPr>
+            <w:tcW w:w="1915" w:type="dxa"/>
+            <w:shd w:val="clear" w:color="auto" w:fill="ACB9CA" w:themeFill="text2" w:themeFillTint="66"/>
+            <w:vAlign w:val="center"/>
+          </w:tcPr>
+          <w:p>
+            <w:pPr>
+              <w:jc w:val="center"/>
+              <w:rPr>
+                <w:rFonts w:ascii="Arial" w:hAnsi="Arial" w:cs="Arial"/>
+                <w:b/>
+                <w:sz w:val="24"/>
+                <w:szCs w:val="24"/>
+              </w:rPr>
+            </w:pPr>
+            <w:r>
+              <w:rPr>
+                <w:rFonts w:ascii="Arial" w:hAnsi="Arial" w:cs="Arial"/>
+                <w:b/>
+                <w:sz w:val="24"/>
+                <w:szCs w:val="24"/>
+              </w:rPr>
+              <w:t>Support</w:t>
+            </w:r>
+          </w:p>
+          <w:p>
+            <w:pPr>
+              <w:jc w:val="center"/>
+              <w:rPr>
+                <w:rFonts w:ascii="Arial" w:hAnsi="Arial" w:cs="Arial"/>
+                <w:sz w:val="24"/>
+                <w:szCs w:val="24"/>
+              </w:rPr>
+            </w:pPr>
+            <w:r>
+              <w:rPr>
+                <w:rFonts w:ascii="Arial" w:hAnsi="Arial" w:cs="Arial"/>
+                <w:sz w:val="24"/>
+                <w:szCs w:val="24"/>
+              </w:rPr>
+              <w:t>With whom do I need to partner to complete the tasks?</w:t>
+            </w:r>
+          </w:p>
+        </w:tc>
+        <w:tc>
+          <w:tcPr>
+            <w:tcW w:w="1915" w:type="dxa"/>
+            <w:shd w:val="clear" w:color="auto" w:fill="ACB9CA" w:themeFill="text2" w:themeFillTint="66"/>
+            <w:vAlign w:val="center"/>
+          </w:tcPr>
+          <w:p>
+            <w:pPr>
+              <w:jc w:val="center"/>
+              <w:rPr>
+                <w:rFonts w:ascii="Arial" w:hAnsi="Arial" w:cs="Arial"/>
+                <w:b/>
+                <w:sz w:val="24"/>
+                <w:szCs w:val="24"/>
+              </w:rPr>
+            </w:pPr>
+            <w:r>
+              <w:rPr>
+                <w:rFonts w:ascii="Arial" w:hAnsi="Arial" w:cs="Arial"/>
+                <w:b/>
+                <w:sz w:val="24"/>
+                <w:szCs w:val="24"/>
+              </w:rPr>
+              <w:t>Timeline</w:t>
+            </w:r>
+          </w:p>
+        </w:tc>
+        <w:tc>
+          <w:tcPr>
+            <w:tcW w:w="1915" w:type="dxa"/>
+            <w:shd w:val="clear" w:color="auto" w:fill="ACB9CA" w:themeFill="text2" w:themeFillTint="66"/>
+            <w:vAlign w:val="center"/>
+          </w:tcPr>
+          <w:p>
+            <w:pPr>
+              <w:jc w:val="center"/>
+              <w:rPr>
+                <w:rFonts w:ascii="Arial" w:hAnsi="Arial" w:cs="Arial"/>
+                <w:sz w:val="24"/>
+                <w:szCs w:val="24"/>
+              </w:rPr>
+            </w:pPr>
+            <w:r>
+              <w:rPr>
+                <w:rFonts w:ascii="Arial" w:hAnsi="Arial" w:cs="Arial"/>
+                <w:b/>
+                <w:sz w:val="24"/>
+                <w:szCs w:val="24"/>
+              </w:rPr>
+              <w:t>Measures of Success</w:t>
+            </w:r>
+            <w:r>
+              <w:rPr>
+                <w:rFonts w:ascii="Arial" w:hAnsi="Arial" w:cs="Arial"/>
+                <w:sz w:val="24"/>
+                <w:szCs w:val="24"/>
+              </w:rPr>
+              <w:br/>
+              <w:t>How will I know if I’m working successfully? Feedback</w:t>
+            </w:r>
+          </w:p>
+        </w:tc>
+        <w:tc>
+          <w:tcPr>
+            <w:tcW w:w="1916" w:type="dxa"/>
+            <w:shd w:val="clear" w:color="auto" w:fill="ACB9CA" w:themeFill="text2" w:themeFillTint="66"/>
+            <w:vAlign w:val="center"/>
+          </w:tcPr>
+          <w:p>
+            <w:pPr>
+              <w:jc w:val="center"/>
+              <w:rPr>
+                <w:rFonts w:ascii="Arial" w:hAnsi="Arial" w:cs="Arial"/>
+                <w:b/>
+                <w:sz w:val="24"/>
+                <w:szCs w:val="24"/>
+              </w:rPr>
+            </w:pPr>
+            <w:r>
+              <w:rPr>
+                <w:rFonts w:ascii="Arial" w:hAnsi="Arial" w:cs="Arial"/>
+                <w:b/>
+                <w:sz w:val="24"/>
+                <w:szCs w:val="24"/>
+              </w:rPr>
+              <w:t>Status</w:t>
+            </w:r>
+            <w:r>
+              <w:rPr>
+                <w:rFonts w:ascii="Arial" w:hAnsi="Arial" w:cs="Arial"/>
+                <w:b/>
+                <w:sz w:val="24"/>
+                <w:szCs w:val="24"/>
+              </w:rPr>
+              <w:br/>
+            </w:r>
+            <w:r>
+              <w:rPr>
+                <w:rFonts w:ascii="Arial" w:hAnsi="Arial" w:cs="Arial"/>
+                <w:sz w:val="24"/>
+                <w:szCs w:val="24"/>
+              </w:rPr>
+              <w:t>What have</w:t>
+            </w:r>
+            <w:r>
+              <w:rPr>
+                <w:rFonts w:ascii="Arial" w:hAnsi="Arial" w:cs="Arial"/>
+                <w:sz w:val="24"/>
+                <w:szCs w:val="24"/>
+              </w:rPr>
+              <w:t xml:space="preserve"> I done so far?</w:t>
+            </w:r>
+            <w:r>
+              <w:rPr>
+                <w:rFonts w:ascii="Arial" w:hAnsi="Arial" w:cs="Arial"/>
+                <w:sz w:val="24"/>
+                <w:szCs w:val="24"/>
+              </w:rPr>
+              <w:br/>
+              <w:t>What has been my key learning?</w:t>
+            </w:r>
+          </w:p>
+        </w:tc>
+      </w:tr>
+      <w:tr>
+        <w:tc>
+          <w:tcPr>
+            <w:tcW w:w="1915" w:type="dxa"/>
+          </w:tcPr>
+          <w:p>
+            <w:pPr>
+              <w:rPr>
+                <w:rFonts w:ascii="Arial" w:hAnsi="Arial" w:cs="Arial"/>
                 <w:b/>
                 <w:sz w:val="24"/>
                 <w:szCs w:val="24"/>
@@ -3404,17 +4112,8 @@
                 <w:sz w:val="24"/>
                 <w:szCs w:val="24"/>
               </w:rPr>
-              <w:t>Develop or test software/ Design or implement a program</w:t>
-            </w:r>
-          </w:p>
-          <w:p>
-            <w:pPr>
-              <w:rPr>
-                <w:rFonts w:ascii="Arial" w:hAnsi="Arial" w:cs="Arial"/>
-                <w:sz w:val="24"/>
-                <w:szCs w:val="24"/>
-              </w:rPr>
-            </w:pPr>
+              <w:t xml:space="preserve">Develop or test software/ Design or implement a </w:t>
+            </w:r>
             <w:r>
               <w:rPr>
                 <w:rFonts w:ascii="Arial" w:hAnsi="Arial" w:cs="Arial"/>
@@ -3422,6 +4121,23 @@
                 <w:szCs w:val="24"/>
               </w:rPr>
               <w:lastRenderedPageBreak/>
+              <w:t>program</w:t>
+            </w:r>
+          </w:p>
+          <w:p>
+            <w:pPr>
+              <w:rPr>
+                <w:rFonts w:ascii="Arial" w:hAnsi="Arial" w:cs="Arial"/>
+                <w:sz w:val="24"/>
+                <w:szCs w:val="24"/>
+              </w:rPr>
+            </w:pPr>
+            <w:r>
+              <w:rPr>
+                <w:rFonts w:ascii="Arial" w:hAnsi="Arial" w:cs="Arial"/>
+                <w:sz w:val="24"/>
+                <w:szCs w:val="24"/>
+              </w:rPr>
               <w:t xml:space="preserve"> - </w:t>
             </w:r>
             <w:r>
@@ -4821,17 +5537,8 @@
                 <w:sz w:val="21"/>
                 <w:szCs w:val="21"/>
               </w:rPr>
-              <w:t xml:space="preserve">Web build management </w:t>
-            </w:r>
-            <w:r>
-              <w:rPr>
-                <w:rFonts w:ascii="Arial" w:hAnsi="Arial" w:cs="Arial"/>
-                <w:color w:val="333333"/>
-                <w:sz w:val="21"/>
-                <w:szCs w:val="21"/>
-              </w:rPr>
               <w:lastRenderedPageBreak/>
-              <w:t>tools</w:t>
+              <w:t>Web build management tools</w:t>
             </w:r>
           </w:p>
         </w:tc>
@@ -5861,6 +6568,7 @@
           <w:sz w:val="21"/>
           <w:szCs w:val="21"/>
         </w:rPr>
+        <w:lastRenderedPageBreak/>
         <w:t>Digital Certificates, Chain of trust</w:t>
       </w:r>
     </w:p>
@@ -5891,7 +6599,6 @@
           <w:sz w:val="21"/>
           <w:szCs w:val="21"/>
         </w:rPr>
-        <w:lastRenderedPageBreak/>
         <w:t>Representational State Transfer (REST) architectural style</w:t>
       </w:r>
     </w:p>
@@ -6153,7 +6860,27 @@
           <w:sz w:val="21"/>
           <w:szCs w:val="21"/>
         </w:rPr>
-        <w:t> AngularJS basics - What are single page applications? Data binding, directives and expressions, iterating over data, sorting, filtering, modules, controllers, factories, services, parameter injection, JavaScript anonymous functions, routing.</w:t>
+        <w:t> </w:t>
+      </w:r>
+      <w:proofErr w:type="spellStart"/>
+      <w:r>
+        <w:rPr>
+          <w:rFonts w:ascii="Arial" w:hAnsi="Arial" w:cs="Arial"/>
+          <w:color w:val="333333"/>
+          <w:sz w:val="21"/>
+          <w:szCs w:val="21"/>
+        </w:rPr>
+        <w:t>AngularJS</w:t>
+      </w:r>
+      <w:proofErr w:type="spellEnd"/>
+      <w:r>
+        <w:rPr>
+          <w:rFonts w:ascii="Arial" w:hAnsi="Arial" w:cs="Arial"/>
+          <w:color w:val="333333"/>
+          <w:sz w:val="21"/>
+          <w:szCs w:val="21"/>
+        </w:rPr>
+        <w:t xml:space="preserve"> basics - What are single page applications? Data binding, directives and expressions, iterating over data, sorting, filtering, modules, controllers, factories, services, parameter injection, JavaScript anonymous functions, routing.</w:t>
       </w:r>
     </w:p>
     <w:p>
@@ -6272,7 +6999,7 @@
         </w:rPr>
         <w:t xml:space="preserve"> My sharing </w:t>
       </w:r>
-      <w:hyperlink r:id="rId5" w:history="1">
+      <w:hyperlink r:id="rId6" w:history="1">
         <w:r>
           <w:rPr>
             <w:rStyle w:val="Hyperlink"/>
@@ -6681,7 +7408,7 @@
         </w:rPr>
         <w:t xml:space="preserve">JavaScript-Memory-Profiling [I did]: </w:t>
       </w:r>
-      <w:hyperlink r:id="rId6" w:history="1">
+      <w:hyperlink r:id="rId7" w:history="1">
         <w:r>
           <w:rPr>
             <w:rStyle w:val="Hyperlink"/>
@@ -6717,7 +7444,7 @@
         </w:rPr>
         <w:t xml:space="preserve">My practice </w:t>
       </w:r>
-      <w:hyperlink r:id="rId7" w:history="1">
+      <w:hyperlink r:id="rId8" w:history="1">
         <w:r>
           <w:rPr>
             <w:rStyle w:val="Hyperlink"/>
@@ -6787,7 +7514,7 @@
           <w:sz w:val="21"/>
           <w:szCs w:val="21"/>
         </w:rPr>
-        <w:t>My sharing about AngularJS to my team (</w:t>
+        <w:t xml:space="preserve">My sharing about </w:t>
       </w:r>
       <w:proofErr w:type="spellStart"/>
       <w:r>
@@ -6797,6 +7524,26 @@
           <w:sz w:val="21"/>
           <w:szCs w:val="21"/>
         </w:rPr>
+        <w:t>AngularJS</w:t>
+      </w:r>
+      <w:proofErr w:type="spellEnd"/>
+      <w:r>
+        <w:rPr>
+          <w:rFonts w:ascii="Arial" w:hAnsi="Arial" w:cs="Arial"/>
+          <w:color w:val="333333"/>
+          <w:sz w:val="21"/>
+          <w:szCs w:val="21"/>
+        </w:rPr>
+        <w:t xml:space="preserve"> to my team (</w:t>
+      </w:r>
+      <w:proofErr w:type="spellStart"/>
+      <w:r>
+        <w:rPr>
+          <w:rFonts w:ascii="Arial" w:hAnsi="Arial" w:cs="Arial"/>
+          <w:color w:val="333333"/>
+          <w:sz w:val="21"/>
+          <w:szCs w:val="21"/>
+        </w:rPr>
         <w:t>AxS</w:t>
       </w:r>
       <w:proofErr w:type="spellEnd"/>
@@ -6809,7 +7556,7 @@
         </w:rPr>
         <w:t xml:space="preserve"> Modeling) </w:t>
       </w:r>
-      <w:hyperlink r:id="rId8" w:history="1">
+      <w:hyperlink r:id="rId9" w:history="1">
         <w:r>
           <w:rPr>
             <w:rStyle w:val="Hyperlink"/>
@@ -6844,7 +7591,7 @@
         </w:rPr>
         <w:t xml:space="preserve">My Example: </w:t>
       </w:r>
-      <w:hyperlink r:id="rId9" w:history="1">
+      <w:hyperlink r:id="rId10" w:history="1">
         <w:r>
           <w:rPr>
             <w:rStyle w:val="Hyperlink"/>
@@ -6965,7 +7712,7 @@
         </w:rPr>
         <w:t xml:space="preserve">My web app using Angular 2.0: </w:t>
       </w:r>
-      <w:hyperlink r:id="rId10" w:history="1">
+      <w:hyperlink r:id="rId11" w:history="1">
         <w:r>
           <w:rPr>
             <w:rStyle w:val="Hyperlink"/>
@@ -7405,7 +8152,7 @@
         </w:rPr>
         <w:t xml:space="preserve">: </w:t>
       </w:r>
-      <w:hyperlink r:id="rId11" w:history="1">
+      <w:hyperlink r:id="rId12" w:history="1">
         <w:r>
           <w:rPr>
             <w:rStyle w:val="Hyperlink"/>
@@ -7440,7 +8187,7 @@
         </w:rPr>
         <w:t xml:space="preserve">Spring MVC: </w:t>
       </w:r>
-      <w:hyperlink r:id="rId12" w:history="1">
+      <w:hyperlink r:id="rId13" w:history="1">
         <w:r>
           <w:rPr>
             <w:rStyle w:val="Hyperlink"/>
@@ -7644,7 +8391,7 @@
         <w:lastRenderedPageBreak/>
         <w:t xml:space="preserve">Font-end Workflow Automation : </w:t>
       </w:r>
-      <w:hyperlink r:id="rId13" w:history="1">
+      <w:hyperlink r:id="rId14" w:history="1">
         <w:r>
           <w:rPr>
             <w:rStyle w:val="Hyperlink"/>
@@ -7785,7 +8532,7 @@
         </w:rPr>
         <w:t>module:</w:t>
       </w:r>
-      <w:hyperlink r:id="rId14" w:history="1">
+      <w:hyperlink r:id="rId15" w:history="1">
         <w:r>
           <w:rPr>
             <w:rStyle w:val="Hyperlink"/>
@@ -7976,7 +8723,7 @@
         </w:rPr>
         <w:t xml:space="preserve"> NPM module </w:t>
       </w:r>
-      <w:hyperlink r:id="rId15" w:history="1">
+      <w:hyperlink r:id="rId16" w:history="1">
         <w:r>
           <w:rPr>
             <w:rStyle w:val="Hyperlink"/>
@@ -8057,7 +8804,7 @@
           <w:szCs w:val="21"/>
         </w:rPr>
       </w:pPr>
-      <w:hyperlink r:id="rId16" w:history="1">
+      <w:hyperlink r:id="rId17" w:history="1">
         <w:r>
           <w:rPr>
             <w:rStyle w:val="Hyperlink"/>
@@ -8083,7 +8830,7 @@
           <w:szCs w:val="21"/>
         </w:rPr>
       </w:pPr>
-      <w:hyperlink r:id="rId17" w:history="1">
+      <w:hyperlink r:id="rId18" w:history="1">
         <w:r>
           <w:rPr>
             <w:rStyle w:val="Hyperlink"/>
@@ -8249,7 +8996,7 @@
           <w:szCs w:val="21"/>
         </w:rPr>
       </w:pPr>
-      <w:hyperlink r:id="rId18" w:history="1">
+      <w:hyperlink r:id="rId19" w:history="1">
         <w:r>
           <w:rPr>
             <w:rStyle w:val="Hyperlink"/>
@@ -8652,7 +9399,7 @@
         </w:rPr>
         <w:t xml:space="preserve">: </w:t>
       </w:r>
-      <w:hyperlink r:id="rId19" w:history="1">
+      <w:hyperlink r:id="rId20" w:history="1">
         <w:r>
           <w:rPr>
             <w:rStyle w:val="Hyperlink"/>
@@ -9096,7 +9843,7 @@
         </w:rPr>
         <w:t>[I did]</w:t>
       </w:r>
-      <w:hyperlink r:id="rId20" w:history="1">
+      <w:hyperlink r:id="rId21" w:history="1">
         <w:r>
           <w:rPr>
             <w:rStyle w:val="Hyperlink"/>
@@ -9149,7 +9896,7 @@
           <w:sz w:val="21"/>
           <w:szCs w:val="21"/>
         </w:rPr>
-        <w:t xml:space="preserve"> 4.1.1, JDK 1.7, MongoDB. Client technologies: AngularJS and Angular modules, JS, </w:t>
+        <w:t xml:space="preserve"> 4.1.1, JDK 1.7, </w:t>
       </w:r>
       <w:proofErr w:type="spellStart"/>
       <w:r>
@@ -9159,6 +9906,46 @@
           <w:sz w:val="21"/>
           <w:szCs w:val="21"/>
         </w:rPr>
+        <w:t>MongoDB</w:t>
+      </w:r>
+      <w:proofErr w:type="spellEnd"/>
+      <w:r>
+        <w:rPr>
+          <w:rFonts w:ascii="Arial" w:hAnsi="Arial" w:cs="Arial"/>
+          <w:color w:val="333333"/>
+          <w:sz w:val="21"/>
+          <w:szCs w:val="21"/>
+        </w:rPr>
+        <w:t xml:space="preserve">. Client technologies: </w:t>
+      </w:r>
+      <w:proofErr w:type="spellStart"/>
+      <w:r>
+        <w:rPr>
+          <w:rFonts w:ascii="Arial" w:hAnsi="Arial" w:cs="Arial"/>
+          <w:color w:val="333333"/>
+          <w:sz w:val="21"/>
+          <w:szCs w:val="21"/>
+        </w:rPr>
+        <w:t>AngularJS</w:t>
+      </w:r>
+      <w:proofErr w:type="spellEnd"/>
+      <w:r>
+        <w:rPr>
+          <w:rFonts w:ascii="Arial" w:hAnsi="Arial" w:cs="Arial"/>
+          <w:color w:val="333333"/>
+          <w:sz w:val="21"/>
+          <w:szCs w:val="21"/>
+        </w:rPr>
+        <w:t xml:space="preserve"> and Angular modules, JS, </w:t>
+      </w:r>
+      <w:proofErr w:type="spellStart"/>
+      <w:r>
+        <w:rPr>
+          <w:rFonts w:ascii="Arial" w:hAnsi="Arial" w:cs="Arial"/>
+          <w:color w:val="333333"/>
+          <w:sz w:val="21"/>
+          <w:szCs w:val="21"/>
+        </w:rPr>
         <w:t>Jquery</w:t>
       </w:r>
       <w:proofErr w:type="spellEnd"/>
@@ -9190,7 +9977,7 @@
         </w:rPr>
         <w:t xml:space="preserve">: </w:t>
       </w:r>
-      <w:hyperlink r:id="rId21" w:history="1">
+      <w:hyperlink r:id="rId22" w:history="1">
         <w:r>
           <w:rPr>
             <w:rStyle w:val="Hyperlink"/>
@@ -9497,7 +10284,7 @@
     <w:p/>
     <w:p/>
     <w:p>
-      <w:hyperlink r:id="rId22" w:history="1">
+      <w:hyperlink r:id="rId23" w:history="1">
         <w:r>
           <w:rPr>
             <w:rStyle w:val="Hyperlink"/>
@@ -9999,7 +10786,7 @@
               <w:br/>
               <w:t>* </w:t>
             </w:r>
-            <w:hyperlink r:id="rId23" w:history="1">
+            <w:hyperlink r:id="rId24" w:history="1">
               <w:r>
                 <w:rPr>
                   <w:rStyle w:val="Hyperlink"/>
@@ -10039,7 +10826,7 @@
               </w:rPr>
               <w:t>* </w:t>
             </w:r>
-            <w:hyperlink r:id="rId24" w:history="1">
+            <w:hyperlink r:id="rId25" w:history="1">
               <w:r>
                 <w:rPr>
                   <w:rStyle w:val="Hyperlink"/>
@@ -10060,7 +10847,7 @@
               <w:br/>
               <w:t>* </w:t>
             </w:r>
-            <w:hyperlink r:id="rId25" w:history="1">
+            <w:hyperlink r:id="rId26" w:history="1">
               <w:r>
                 <w:rPr>
                   <w:rStyle w:val="Hyperlink"/>
@@ -10081,7 +10868,7 @@
               <w:br/>
               <w:t>* </w:t>
             </w:r>
-            <w:hyperlink r:id="rId26" w:history="1">
+            <w:hyperlink r:id="rId27" w:history="1">
               <w:proofErr w:type="gramStart"/>
               <w:r>
                 <w:rPr>
@@ -10100,29 +10887,9 @@
                   <w:sz w:val="21"/>
                   <w:szCs w:val="21"/>
                 </w:rPr>
-                <w:t xml:space="preserve"> is flexbox?</w:t>
+                <w:t xml:space="preserve"> is </w:t>
               </w:r>
-            </w:hyperlink>
-            <w:r>
-              <w:rPr>
-                <w:rFonts w:ascii="Arial" w:hAnsi="Arial" w:cs="Arial"/>
-                <w:color w:val="333333"/>
-                <w:sz w:val="21"/>
-                <w:szCs w:val="21"/>
-              </w:rPr>
-              <w:t> </w:t>
-            </w:r>
-            <w:r>
-              <w:rPr>
-                <w:rFonts w:ascii="Arial" w:hAnsi="Arial" w:cs="Arial"/>
-                <w:color w:val="333333"/>
-                <w:sz w:val="21"/>
-                <w:szCs w:val="21"/>
-              </w:rPr>
-              <w:br/>
-              <w:t>* </w:t>
-            </w:r>
-            <w:hyperlink r:id="rId27" w:history="1">
+              <w:proofErr w:type="spellStart"/>
               <w:r>
                 <w:rPr>
                   <w:rStyle w:val="Hyperlink"/>
@@ -10130,8 +10897,59 @@
                   <w:sz w:val="21"/>
                   <w:szCs w:val="21"/>
                 </w:rPr>
-                <w:t>A complete guide to Flexbox</w:t>
+                <w:t>flexbox</w:t>
               </w:r>
+              <w:proofErr w:type="spellEnd"/>
+              <w:r>
+                <w:rPr>
+                  <w:rStyle w:val="Hyperlink"/>
+                  <w:rFonts w:ascii="Arial" w:hAnsi="Arial" w:cs="Arial"/>
+                  <w:sz w:val="21"/>
+                  <w:szCs w:val="21"/>
+                </w:rPr>
+                <w:t>?</w:t>
+              </w:r>
+            </w:hyperlink>
+            <w:r>
+              <w:rPr>
+                <w:rFonts w:ascii="Arial" w:hAnsi="Arial" w:cs="Arial"/>
+                <w:color w:val="333333"/>
+                <w:sz w:val="21"/>
+                <w:szCs w:val="21"/>
+              </w:rPr>
+              <w:t> </w:t>
+            </w:r>
+            <w:r>
+              <w:rPr>
+                <w:rFonts w:ascii="Arial" w:hAnsi="Arial" w:cs="Arial"/>
+                <w:color w:val="333333"/>
+                <w:sz w:val="21"/>
+                <w:szCs w:val="21"/>
+              </w:rPr>
+              <w:br/>
+              <w:t>* </w:t>
+            </w:r>
+            <w:hyperlink r:id="rId28" w:history="1">
+              <w:r>
+                <w:rPr>
+                  <w:rStyle w:val="Hyperlink"/>
+                  <w:rFonts w:ascii="Arial" w:hAnsi="Arial" w:cs="Arial"/>
+                  <w:sz w:val="21"/>
+                  <w:szCs w:val="21"/>
+                </w:rPr>
+                <w:t xml:space="preserve">A complete guide to </w:t>
+              </w:r>
+              <w:proofErr w:type="spellStart"/>
+              <w:r>
+                <w:rPr>
+                  <w:rStyle w:val="Hyperlink"/>
+                  <w:rFonts w:ascii="Arial" w:hAnsi="Arial" w:cs="Arial"/>
+                  <w:sz w:val="21"/>
+                  <w:szCs w:val="21"/>
+                </w:rPr>
+                <w:t>Flexbox</w:t>
+              </w:r>
+              <w:proofErr w:type="spellEnd"/>
             </w:hyperlink>
             <w:r>
               <w:rPr>
@@ -10177,7 +10995,7 @@
               <w:br/>
               <w:t>* </w:t>
             </w:r>
-            <w:hyperlink r:id="rId28" w:history="1">
+            <w:hyperlink r:id="rId29" w:history="1">
               <w:r>
                 <w:rPr>
                   <w:rStyle w:val="Hyperlink"/>
@@ -10226,7 +11044,7 @@
               </w:rPr>
               <w:t>* </w:t>
             </w:r>
-            <w:hyperlink r:id="rId29" w:history="1">
+            <w:hyperlink r:id="rId30" w:history="1">
               <w:r>
                 <w:rPr>
                   <w:rStyle w:val="Hyperlink"/>
@@ -10256,7 +11074,7 @@
               <w:br/>
               <w:t>* </w:t>
             </w:r>
-            <w:hyperlink r:id="rId30" w:history="1">
+            <w:hyperlink r:id="rId31" w:history="1">
               <w:r>
                 <w:rPr>
                   <w:rStyle w:val="Hyperlink"/>
@@ -10283,6 +11101,7 @@
                 <w:szCs w:val="21"/>
               </w:rPr>
             </w:pPr>
+            <w:proofErr w:type="spellStart"/>
             <w:r>
               <w:rPr>
                 <w:rFonts w:ascii="Arial" w:hAnsi="Arial" w:cs="Arial"/>
@@ -10292,6 +11111,7 @@
               </w:rPr>
               <w:t>AngularJS</w:t>
             </w:r>
+            <w:proofErr w:type="spellEnd"/>
             <w:r>
               <w:rPr>
                 <w:rFonts w:ascii="Arial" w:hAnsi="Arial" w:cs="Arial"/>
@@ -10302,39 +11122,49 @@
               <w:br/>
               <w:t>* </w:t>
             </w:r>
-            <w:hyperlink r:id="rId31" w:history="1">
-              <w:proofErr w:type="spellStart"/>
-              <w:r>
-                <w:rPr>
-                  <w:rStyle w:val="Hyperlink"/>
-                  <w:rFonts w:ascii="Arial" w:hAnsi="Arial" w:cs="Arial"/>
-                  <w:sz w:val="21"/>
-                  <w:szCs w:val="21"/>
-                </w:rPr>
-                <w:t>AngularJS</w:t>
-              </w:r>
-              <w:proofErr w:type="spellEnd"/>
-              <w:r>
-                <w:rPr>
-                  <w:rStyle w:val="Hyperlink"/>
-                  <w:rFonts w:ascii="Arial" w:hAnsi="Arial" w:cs="Arial"/>
-                  <w:sz w:val="21"/>
-                  <w:szCs w:val="21"/>
-                </w:rPr>
-                <w:t xml:space="preserve">-jumpstart by Dan </w:t>
-              </w:r>
-              <w:proofErr w:type="spellStart"/>
-              <w:r>
-                <w:rPr>
-                  <w:rStyle w:val="Hyperlink"/>
-                  <w:rFonts w:ascii="Arial" w:hAnsi="Arial" w:cs="Arial"/>
-                  <w:sz w:val="21"/>
-                  <w:szCs w:val="21"/>
-                </w:rPr>
-                <w:t>Wahlin</w:t>
-              </w:r>
-              <w:proofErr w:type="spellEnd"/>
-            </w:hyperlink>
+            <w:proofErr w:type="spellStart"/>
+            <w:r>
+              <w:fldChar w:fldCharType="begin"/>
+            </w:r>
+            <w:r>
+              <w:instrText>HYPERLINK "https://www.udemy.com/angularjs-jumpstart/"</w:instrText>
+            </w:r>
+            <w:r>
+              <w:fldChar w:fldCharType="separate"/>
+            </w:r>
+            <w:r>
+              <w:rPr>
+                <w:rStyle w:val="Hyperlink"/>
+                <w:rFonts w:ascii="Arial" w:hAnsi="Arial" w:cs="Arial"/>
+                <w:sz w:val="21"/>
+                <w:szCs w:val="21"/>
+              </w:rPr>
+              <w:t>AngularJS</w:t>
+            </w:r>
+            <w:proofErr w:type="spellEnd"/>
+            <w:r>
+              <w:rPr>
+                <w:rStyle w:val="Hyperlink"/>
+                <w:rFonts w:ascii="Arial" w:hAnsi="Arial" w:cs="Arial"/>
+                <w:sz w:val="21"/>
+                <w:szCs w:val="21"/>
+              </w:rPr>
+              <w:t xml:space="preserve">-jumpstart by Dan </w:t>
+            </w:r>
+            <w:proofErr w:type="spellStart"/>
+            <w:r>
+              <w:rPr>
+                <w:rStyle w:val="Hyperlink"/>
+                <w:rFonts w:ascii="Arial" w:hAnsi="Arial" w:cs="Arial"/>
+                <w:sz w:val="21"/>
+                <w:szCs w:val="21"/>
+              </w:rPr>
+              <w:t>Wahlin</w:t>
+            </w:r>
+            <w:proofErr w:type="spellEnd"/>
+            <w:r>
+              <w:fldChar w:fldCharType="end"/>
+            </w:r>
             <w:r>
               <w:rPr>
                 <w:rFonts w:ascii="Arial" w:hAnsi="Arial" w:cs="Arial"/>
@@ -10484,17 +11314,38 @@
               <w:br/>
               <w:t>* </w:t>
             </w:r>
-            <w:hyperlink r:id="rId35" w:history="1">
-              <w:r>
-                <w:rPr>
-                  <w:rStyle w:val="Hyperlink"/>
-                  <w:rFonts w:ascii="Arial" w:hAnsi="Arial" w:cs="Arial"/>
-                  <w:sz w:val="21"/>
-                  <w:szCs w:val="21"/>
-                </w:rPr>
-                <w:t>RESTful API Design - Second Edition</w:t>
-              </w:r>
-            </w:hyperlink>
+            <w:proofErr w:type="spellStart"/>
+            <w:r>
+              <w:fldChar w:fldCharType="begin"/>
+            </w:r>
+            <w:r>
+              <w:instrText>HYPERLINK "https://www.youtube.com/watch?v=QpAhXa12xvU"</w:instrText>
+            </w:r>
+            <w:r>
+              <w:fldChar w:fldCharType="separate"/>
+            </w:r>
+            <w:r>
+              <w:rPr>
+                <w:rStyle w:val="Hyperlink"/>
+                <w:rFonts w:ascii="Arial" w:hAnsi="Arial" w:cs="Arial"/>
+                <w:sz w:val="21"/>
+                <w:szCs w:val="21"/>
+              </w:rPr>
+              <w:t>RESTful</w:t>
+            </w:r>
+            <w:proofErr w:type="spellEnd"/>
+            <w:r>
+              <w:rPr>
+                <w:rStyle w:val="Hyperlink"/>
+                <w:rFonts w:ascii="Arial" w:hAnsi="Arial" w:cs="Arial"/>
+                <w:sz w:val="21"/>
+                <w:szCs w:val="21"/>
+              </w:rPr>
+              <w:t xml:space="preserve"> API Design - Second Edition</w:t>
+            </w:r>
+            <w:r>
+              <w:fldChar w:fldCharType="end"/>
+            </w:r>
           </w:p>
           <w:p>
             <w:pPr>
@@ -10530,7 +11381,7 @@
               <w:br/>
               <w:t>*  </w:t>
             </w:r>
-            <w:hyperlink r:id="rId36" w:history="1">
+            <w:hyperlink r:id="rId35" w:history="1">
               <w:r>
                 <w:rPr>
                   <w:rStyle w:val="Hyperlink"/>
@@ -10551,7 +11402,7 @@
               <w:br/>
               <w:t>* </w:t>
             </w:r>
-            <w:hyperlink r:id="rId37" w:history="1">
+            <w:hyperlink r:id="rId36" w:history="1">
               <w:r>
                 <w:rPr>
                   <w:rStyle w:val="Hyperlink"/>
@@ -10606,7 +11457,7 @@
               <w:br/>
               <w:t>* </w:t>
             </w:r>
-            <w:hyperlink r:id="rId38" w:history="1">
+            <w:hyperlink r:id="rId37" w:history="1">
               <w:r>
                 <w:rPr>
                   <w:rStyle w:val="Hyperlink"/>
@@ -10627,7 +11478,7 @@
               <w:br/>
               <w:t>* </w:t>
             </w:r>
-            <w:hyperlink r:id="rId39" w:history="1">
+            <w:hyperlink r:id="rId38" w:history="1">
               <w:r>
                 <w:rPr>
                   <w:rStyle w:val="Hyperlink"/>
@@ -12028,6 +12879,155 @@
     </w:lvl>
   </w:abstractNum>
   <w:abstractNum w:abstractNumId="6">
+    <w:nsid w:val="41E124B7"/>
+    <w:multiLevelType w:val="multilevel"/>
+    <w:tmpl w:val="89DE8212"/>
+    <w:lvl w:ilvl="0">
+      <w:start w:val="1"/>
+      <w:numFmt w:val="bullet"/>
+      <w:lvlText w:val=""/>
+      <w:lvlJc w:val="left"/>
+      <w:pPr>
+        <w:tabs>
+          <w:tab w:val="num" w:pos="720"/>
+        </w:tabs>
+        <w:ind w:left="720" w:hanging="360"/>
+      </w:pPr>
+      <w:rPr>
+        <w:rFonts w:ascii="Symbol" w:hAnsi="Symbol" w:hint="default"/>
+        <w:sz w:val="20"/>
+      </w:rPr>
+    </w:lvl>
+    <w:lvl w:ilvl="1" w:tentative="1">
+      <w:start w:val="1"/>
+      <w:numFmt w:val="bullet"/>
+      <w:lvlText w:val="o"/>
+      <w:lvlJc w:val="left"/>
+      <w:pPr>
+        <w:tabs>
+          <w:tab w:val="num" w:pos="1440"/>
+        </w:tabs>
+        <w:ind w:left="1440" w:hanging="360"/>
+      </w:pPr>
+      <w:rPr>
+        <w:rFonts w:ascii="Courier New" w:hAnsi="Courier New" w:hint="default"/>
+        <w:sz w:val="20"/>
+      </w:rPr>
+    </w:lvl>
+    <w:lvl w:ilvl="2" w:tentative="1">
+      <w:start w:val="1"/>
+      <w:numFmt w:val="bullet"/>
+      <w:lvlText w:val=""/>
+      <w:lvlJc w:val="left"/>
+      <w:pPr>
+        <w:tabs>
+          <w:tab w:val="num" w:pos="2160"/>
+        </w:tabs>
+        <w:ind w:left="2160" w:hanging="360"/>
+      </w:pPr>
+      <w:rPr>
+        <w:rFonts w:ascii="Wingdings" w:hAnsi="Wingdings" w:hint="default"/>
+        <w:sz w:val="20"/>
+      </w:rPr>
+    </w:lvl>
+    <w:lvl w:ilvl="3" w:tentative="1">
+      <w:start w:val="1"/>
+      <w:numFmt w:val="bullet"/>
+      <w:lvlText w:val=""/>
+      <w:lvlJc w:val="left"/>
+      <w:pPr>
+        <w:tabs>
+          <w:tab w:val="num" w:pos="2880"/>
+        </w:tabs>
+        <w:ind w:left="2880" w:hanging="360"/>
+      </w:pPr>
+      <w:rPr>
+        <w:rFonts w:ascii="Wingdings" w:hAnsi="Wingdings" w:hint="default"/>
+        <w:sz w:val="20"/>
+      </w:rPr>
+    </w:lvl>
+    <w:lvl w:ilvl="4" w:tentative="1">
+      <w:start w:val="1"/>
+      <w:numFmt w:val="bullet"/>
+      <w:lvlText w:val=""/>
+      <w:lvlJc w:val="left"/>
+      <w:pPr>
+        <w:tabs>
+          <w:tab w:val="num" w:pos="3600"/>
+        </w:tabs>
+        <w:ind w:left="3600" w:hanging="360"/>
+      </w:pPr>
+      <w:rPr>
+        <w:rFonts w:ascii="Wingdings" w:hAnsi="Wingdings" w:hint="default"/>
+        <w:sz w:val="20"/>
+      </w:rPr>
+    </w:lvl>
+    <w:lvl w:ilvl="5" w:tentative="1">
+      <w:start w:val="1"/>
+      <w:numFmt w:val="bullet"/>
+      <w:lvlText w:val=""/>
+      <w:lvlJc w:val="left"/>
+      <w:pPr>
+        <w:tabs>
+          <w:tab w:val="num" w:pos="4320"/>
+        </w:tabs>
+        <w:ind w:left="4320" w:hanging="360"/>
+      </w:pPr>
+      <w:rPr>
+        <w:rFonts w:ascii="Wingdings" w:hAnsi="Wingdings" w:hint="default"/>
+        <w:sz w:val="20"/>
+      </w:rPr>
+    </w:lvl>
+    <w:lvl w:ilvl="6" w:tentative="1">
+      <w:start w:val="1"/>
+      <w:numFmt w:val="bullet"/>
+      <w:lvlText w:val=""/>
+      <w:lvlJc w:val="left"/>
+      <w:pPr>
+        <w:tabs>
+          <w:tab w:val="num" w:pos="5040"/>
+        </w:tabs>
+        <w:ind w:left="5040" w:hanging="360"/>
+      </w:pPr>
+      <w:rPr>
+        <w:rFonts w:ascii="Wingdings" w:hAnsi="Wingdings" w:hint="default"/>
+        <w:sz w:val="20"/>
+      </w:rPr>
+    </w:lvl>
+    <w:lvl w:ilvl="7" w:tentative="1">
+      <w:start w:val="1"/>
+      <w:numFmt w:val="bullet"/>
+      <w:lvlText w:val=""/>
+      <w:lvlJc w:val="left"/>
+      <w:pPr>
+        <w:tabs>
+          <w:tab w:val="num" w:pos="5760"/>
+        </w:tabs>
+        <w:ind w:left="5760" w:hanging="360"/>
+      </w:pPr>
+      <w:rPr>
+        <w:rFonts w:ascii="Wingdings" w:hAnsi="Wingdings" w:hint="default"/>
+        <w:sz w:val="20"/>
+      </w:rPr>
+    </w:lvl>
+    <w:lvl w:ilvl="8" w:tentative="1">
+      <w:start w:val="1"/>
+      <w:numFmt w:val="bullet"/>
+      <w:lvlText w:val=""/>
+      <w:lvlJc w:val="left"/>
+      <w:pPr>
+        <w:tabs>
+          <w:tab w:val="num" w:pos="6480"/>
+        </w:tabs>
+        <w:ind w:left="6480" w:hanging="360"/>
+      </w:pPr>
+      <w:rPr>
+        <w:rFonts w:ascii="Wingdings" w:hAnsi="Wingdings" w:hint="default"/>
+        <w:sz w:val="20"/>
+      </w:rPr>
+    </w:lvl>
+  </w:abstractNum>
+  <w:abstractNum w:abstractNumId="7">
     <w:nsid w:val="50062B61"/>
     <w:multiLevelType w:val="hybridMultilevel"/>
     <w:tmpl w:val="BA2CCAAE"/>
@@ -12140,7 +13140,7 @@
       </w:rPr>
     </w:lvl>
   </w:abstractNum>
-  <w:abstractNum w:abstractNumId="7">
+  <w:abstractNum w:abstractNumId="8">
     <w:nsid w:val="52431BB3"/>
     <w:multiLevelType w:val="hybridMultilevel"/>
     <w:tmpl w:val="AFA4B0A6"/>
@@ -12253,7 +13253,7 @@
       </w:rPr>
     </w:lvl>
   </w:abstractNum>
-  <w:abstractNum w:abstractNumId="8">
+  <w:abstractNum w:abstractNumId="9">
     <w:nsid w:val="557C445B"/>
     <w:multiLevelType w:val="hybridMultilevel"/>
     <w:tmpl w:val="517C8658"/>
@@ -12339,7 +13339,7 @@
       </w:pPr>
     </w:lvl>
   </w:abstractNum>
-  <w:abstractNum w:abstractNumId="9">
+  <w:abstractNum w:abstractNumId="10">
     <w:nsid w:val="66441CFA"/>
     <w:multiLevelType w:val="hybridMultilevel"/>
     <w:tmpl w:val="D758C604"/>
@@ -12452,7 +13452,7 @@
       </w:rPr>
     </w:lvl>
   </w:abstractNum>
-  <w:abstractNum w:abstractNumId="10">
+  <w:abstractNum w:abstractNumId="11">
     <w:nsid w:val="74D436BD"/>
     <w:multiLevelType w:val="hybridMultilevel"/>
     <w:tmpl w:val="EA3A741A"/>
@@ -12565,7 +13565,7 @@
       </w:rPr>
     </w:lvl>
   </w:abstractNum>
-  <w:abstractNum w:abstractNumId="11">
+  <w:abstractNum w:abstractNumId="12">
     <w:nsid w:val="7F901EDC"/>
     <w:multiLevelType w:val="multilevel"/>
     <w:tmpl w:val="296A13C0"/>
@@ -12679,7 +13679,7 @@
     </w:lvl>
   </w:abstractNum>
   <w:num w:numId="1">
-    <w:abstractNumId w:val="9"/>
+    <w:abstractNumId w:val="10"/>
   </w:num>
   <w:num w:numId="2">
     <w:abstractNumId w:val="5"/>
@@ -12691,10 +13691,10 @@
     <w:abstractNumId w:val="2"/>
   </w:num>
   <w:num w:numId="5">
-    <w:abstractNumId w:val="8"/>
+    <w:abstractNumId w:val="9"/>
   </w:num>
   <w:num w:numId="6">
-    <w:abstractNumId w:val="11"/>
+    <w:abstractNumId w:val="12"/>
   </w:num>
   <w:num w:numId="7">
     <w:abstractNumId w:val="1"/>
@@ -12706,12 +13706,15 @@
     <w:abstractNumId w:val="0"/>
   </w:num>
   <w:num w:numId="10">
+    <w:abstractNumId w:val="8"/>
+  </w:num>
+  <w:num w:numId="11">
+    <w:abstractNumId w:val="11"/>
+  </w:num>
+  <w:num w:numId="12">
     <w:abstractNumId w:val="7"/>
   </w:num>
-  <w:num w:numId="11">
-    <w:abstractNumId w:val="10"/>
-  </w:num>
-  <w:num w:numId="12">
+  <w:num w:numId="13">
     <w:abstractNumId w:val="6"/>
   </w:num>
 </w:numbering>
@@ -13025,6 +14028,11 @@
       </w:tblCellMar>
     </w:tblPr>
   </w:style>
+  <w:style w:type="character" w:customStyle="1" w:styleId="apple-converted-space">
+    <w:name w:val="apple-converted-space"/>
+    <w:basedOn w:val="DefaultParagraphFont"/>
+    <w:rsid w:val="00382DBE"/>
+  </w:style>
 </w:styles>
 </file>
 
@@ -13283,7 +14291,7 @@
   <a:extraClrSchemeLst/>
   <a:extLst>
     <a:ext uri="{05A4C25C-085E-4340-85A3-A5531E510DB2}">
-      <thm15:themeFamily xmlns:thm15="http://schemas.microsoft.com/office/thememl/2012/main" xmlns="" name="Office Theme" id="{62F939B6-93AF-4DB8-9C6B-D6C7DFDC589F}" vid="{4A3C46E8-61CC-4603-A589-7422A47A8E4A}"/>
+      <thm15:themeFamily xmlns="" xmlns:thm15="http://schemas.microsoft.com/office/thememl/2012/main" name="Office Theme" id="{62F939B6-93AF-4DB8-9C6B-D6C7DFDC589F}" vid="{4A3C46E8-61CC-4603-A589-7422A47A8E4A}"/>
     </a:ext>
   </a:extLst>
 </a:theme>

</xml_diff>